<commit_message>
Imenjen broj partnera u dokumentu
</commit_message>
<xml_diff>
--- a/FreeMasonS-Analiza zainteresovanih strana- 3.0.docx
+++ b/FreeMasonS-Analiza zainteresovanih strana- 3.0.docx
@@ -1,6 +1,6 @@
 
 <file path=word/document.xml><?xml version="1.0" encoding="utf-8"?>
-<w:document xmlns:wpc="http://schemas.microsoft.com/office/word/2010/wordprocessingCanvas" xmlns:cx="http://schemas.microsoft.com/office/drawing/2014/chartex" xmlns:cx1="http://schemas.microsoft.com/office/drawing/2015/9/8/chartex" xmlns:cx2="http://schemas.microsoft.com/office/drawing/2015/10/21/chartex" xmlns:cx3="http://schemas.microsoft.com/office/drawing/2016/5/9/chartex" xmlns:cx4="http://schemas.microsoft.com/office/drawing/2016/5/10/chartex" xmlns:cx5="http://schemas.microsoft.com/office/drawing/2016/5/11/chartex" xmlns:cx6="http://schemas.microsoft.com/office/drawing/2016/5/12/chartex" xmlns:cx7="http://schemas.microsoft.com/office/drawing/2016/5/13/chartex" xmlns:cx8="http://schemas.microsoft.com/office/drawing/2016/5/14/chartex" xmlns:mc="http://schemas.openxmlformats.org/markup-compatibility/2006" xmlns:aink="http://schemas.microsoft.com/office/drawing/2016/ink" xmlns:am3d="http://schemas.microsoft.com/office/drawing/2017/model3d" xmlns:o="urn:schemas-microsoft-com:office:office" xmlns:oel="http://schemas.microsoft.com/office/2019/extlst" xmlns:r="http://schemas.openxmlformats.org/officeDocument/2006/relationships" xmlns:m="http://schemas.openxmlformats.org/officeDocument/2006/math" xmlns:v="urn:schemas-microsoft-com:vml" xmlns:wp14="http://schemas.microsoft.com/office/word/2010/wordprocessingDrawing" xmlns:wp="http://schemas.openxmlformats.org/drawingml/2006/wordprocessingDrawing" xmlns:w10="urn:schemas-microsoft-com:office:word" xmlns:w="http://schemas.openxmlformats.org/wordprocessingml/2006/main" xmlns:w14="http://schemas.microsoft.com/office/word/2010/wordml" xmlns:w15="http://schemas.microsoft.com/office/word/2012/wordml" xmlns:w16cex="http://schemas.microsoft.com/office/word/2018/wordml/cex" xmlns:w16cid="http://schemas.microsoft.com/office/word/2016/wordml/cid" xmlns:w16="http://schemas.microsoft.com/office/word/2018/wordml" xmlns:w16du="http://schemas.microsoft.com/office/word/2023/wordml/word16du" xmlns:w16sdtdh="http://schemas.microsoft.com/office/word/2020/wordml/sdtdatahash" xmlns:w16se="http://schemas.microsoft.com/office/word/2015/wordml/symex" xmlns:wpg="http://schemas.microsoft.com/office/word/2010/wordprocessingGroup" xmlns:wpi="http://schemas.microsoft.com/office/word/2010/wordprocessingInk" xmlns:wne="http://schemas.microsoft.com/office/word/2006/wordml" xmlns:wps="http://schemas.microsoft.com/office/word/2010/wordprocessingShape" mc:Ignorable="w14 w15 w16se w16cid w16 w16cex w16sdtdh wp14">
+<w:document xmlns:wpc="http://schemas.microsoft.com/office/word/2010/wordprocessingCanvas" xmlns:mc="http://schemas.openxmlformats.org/markup-compatibility/2006" xmlns:o="urn:schemas-microsoft-com:office:office" xmlns:r="http://schemas.openxmlformats.org/officeDocument/2006/relationships" xmlns:m="http://schemas.openxmlformats.org/officeDocument/2006/math" xmlns:v="urn:schemas-microsoft-com:vml" xmlns:wp14="http://schemas.microsoft.com/office/word/2010/wordprocessingDrawing" xmlns:wp="http://schemas.openxmlformats.org/drawingml/2006/wordprocessingDrawing" xmlns:w10="urn:schemas-microsoft-com:office:word" xmlns:w="http://schemas.openxmlformats.org/wordprocessingml/2006/main" xmlns:w14="http://schemas.microsoft.com/office/word/2010/wordml" xmlns:wpg="http://schemas.microsoft.com/office/word/2010/wordprocessingGroup" xmlns:wpi="http://schemas.microsoft.com/office/word/2010/wordprocessingInk" xmlns:wne="http://schemas.microsoft.com/office/word/2006/wordml" xmlns:wps="http://schemas.microsoft.com/office/word/2010/wordprocessingShape" mc:Ignorable="w14 wp14">
   <w:body>
     <w:p>
       <w:pPr>
@@ -241,7 +241,7 @@
           <w:lang w:val="sr-Latn-RS"/>
         </w:rPr>
         <w:sectPr>
-          <w:headerReference w:type="default" r:id="rId9"/>
+          <w:headerReference w:type="default" r:id="rId10"/>
           <w:pgSz w:w="16838" w:h="11906" w:orient="landscape"/>
           <w:pgMar w:top="1418" w:right="1418" w:bottom="1418" w:left="1418" w:header="709" w:footer="709" w:gutter="0"/>
           <w:pgNumType w:start="1"/>
@@ -761,8 +761,8 @@
           <w:lang w:val="sr-Latn-RS"/>
         </w:rPr>
         <w:sectPr>
-          <w:headerReference w:type="default" r:id="rId10"/>
-          <w:footerReference w:type="default" r:id="rId11"/>
+          <w:headerReference w:type="default" r:id="rId11"/>
+          <w:footerReference w:type="default" r:id="rId12"/>
           <w:pgSz w:w="16838" w:h="11906" w:orient="landscape"/>
           <w:pgMar w:top="1418" w:right="1418" w:bottom="1418" w:left="1418" w:header="709" w:footer="709" w:gutter="0"/>
           <w:cols w:space="720"/>
@@ -998,7 +998,19 @@
                 <w:szCs w:val="26"/>
                 <w:lang w:val="sr-Latn-RS"/>
               </w:rPr>
-              <w:t>1.0</w:t>
+              <w:t>1</w:t>
+            </w:r>
+            <w:bookmarkStart w:id="0" w:name="_GoBack"/>
+            <w:bookmarkEnd w:id="0"/>
+            <w:r>
+              <w:rPr>
+                <w:rFonts w:ascii="Calibri" w:eastAsia="Times New Roman" w:hAnsi="Calibri" w:cs="Calibri"/>
+                <w:color w:val="000000"/>
+                <w:sz w:val="26"/>
+                <w:szCs w:val="26"/>
+                <w:lang w:val="sr-Latn-RS"/>
+              </w:rPr>
+              <w:t>.0</w:t>
             </w:r>
           </w:p>
         </w:tc>
@@ -1140,8 +1152,8 @@
           <w:lang w:val="sr-Latn-RS"/>
         </w:rPr>
       </w:pPr>
-      <w:bookmarkStart w:id="0" w:name="_Toc10040"/>
-      <w:bookmarkStart w:id="1" w:name="_Toc21251"/>
+      <w:bookmarkStart w:id="1" w:name="_Toc10040"/>
+      <w:bookmarkStart w:id="2" w:name="_Toc21251"/>
     </w:p>
     <w:p>
       <w:pPr>
@@ -1170,8 +1182,8 @@
         <w:lastRenderedPageBreak/>
         <w:t>Partneri</w:t>
       </w:r>
-      <w:bookmarkEnd w:id="0"/>
       <w:bookmarkEnd w:id="1"/>
+      <w:bookmarkEnd w:id="2"/>
     </w:p>
     <w:p>
       <w:pPr>
@@ -1223,119 +1235,117 @@
           <w:bCs/>
           <w:color w:val="000000"/>
         </w:rPr>
-        <w:t xml:space="preserve"> 11 </w:t>
-      </w:r>
-      <w:proofErr w:type="spellStart"/>
+        <w:t xml:space="preserve"> 10</w:t>
+      </w:r>
       <w:r>
         <w:rPr>
           <w:bCs/>
           <w:color w:val="000000"/>
         </w:rPr>
-        <w:t>spoljašnih</w:t>
-      </w:r>
-      <w:proofErr w:type="spellEnd"/>
+        <w:t xml:space="preserve"> </w:t>
+      </w:r>
+      <w:proofErr w:type="spellStart"/>
       <w:r>
         <w:rPr>
           <w:bCs/>
           <w:color w:val="000000"/>
         </w:rPr>
-        <w:t xml:space="preserve"> </w:t>
-      </w:r>
-      <w:proofErr w:type="spellStart"/>
+        <w:t>spoljašnih</w:t>
+      </w:r>
+      <w:proofErr w:type="spellEnd"/>
       <w:r>
         <w:rPr>
           <w:bCs/>
           <w:color w:val="000000"/>
         </w:rPr>
-        <w:t>partnera</w:t>
-      </w:r>
-      <w:proofErr w:type="spellEnd"/>
+        <w:t xml:space="preserve"> </w:t>
+      </w:r>
+      <w:proofErr w:type="spellStart"/>
       <w:r>
         <w:rPr>
           <w:bCs/>
           <w:color w:val="000000"/>
         </w:rPr>
-        <w:t xml:space="preserve">, od </w:t>
-      </w:r>
-      <w:proofErr w:type="spellStart"/>
+        <w:t>partnera</w:t>
+      </w:r>
+      <w:proofErr w:type="spellEnd"/>
       <w:r>
         <w:rPr>
           <w:bCs/>
           <w:color w:val="000000"/>
         </w:rPr>
-        <w:t>kojih</w:t>
-      </w:r>
-      <w:proofErr w:type="spellEnd"/>
+        <w:t xml:space="preserve">, </w:t>
+      </w:r>
+      <w:proofErr w:type="gramStart"/>
       <w:r>
         <w:rPr>
           <w:bCs/>
           <w:color w:val="000000"/>
         </w:rPr>
-        <w:t xml:space="preserve"> </w:t>
-      </w:r>
-      <w:proofErr w:type="spellStart"/>
+        <w:t>od</w:t>
+      </w:r>
+      <w:proofErr w:type="gramEnd"/>
       <w:r>
         <w:rPr>
           <w:bCs/>
           <w:color w:val="000000"/>
         </w:rPr>
-        <w:t>su</w:t>
-      </w:r>
-      <w:proofErr w:type="spellEnd"/>
+        <w:t xml:space="preserve"> </w:t>
+      </w:r>
+      <w:proofErr w:type="spellStart"/>
       <w:r>
         <w:rPr>
           <w:bCs/>
           <w:color w:val="000000"/>
         </w:rPr>
-        <w:t xml:space="preserve"> 5 </w:t>
-      </w:r>
-      <w:proofErr w:type="spellStart"/>
+        <w:t>kojih</w:t>
+      </w:r>
+      <w:proofErr w:type="spellEnd"/>
       <w:r>
         <w:rPr>
           <w:bCs/>
           <w:color w:val="000000"/>
         </w:rPr>
-        <w:t>država</w:t>
-      </w:r>
-      <w:proofErr w:type="spellEnd"/>
+        <w:t xml:space="preserve"> </w:t>
+      </w:r>
+      <w:proofErr w:type="spellStart"/>
       <w:r>
         <w:rPr>
           <w:bCs/>
           <w:color w:val="000000"/>
         </w:rPr>
-        <w:t xml:space="preserve"> u </w:t>
-      </w:r>
-      <w:proofErr w:type="spellStart"/>
+        <w:t>su</w:t>
+      </w:r>
+      <w:proofErr w:type="spellEnd"/>
       <w:r>
         <w:rPr>
           <w:bCs/>
           <w:color w:val="000000"/>
         </w:rPr>
-        <w:t>okviru</w:t>
-      </w:r>
-      <w:proofErr w:type="spellEnd"/>
+        <w:t xml:space="preserve"> 5 </w:t>
+      </w:r>
+      <w:proofErr w:type="spellStart"/>
       <w:r>
         <w:rPr>
           <w:bCs/>
           <w:color w:val="000000"/>
         </w:rPr>
-        <w:t xml:space="preserve"> </w:t>
-      </w:r>
-      <w:proofErr w:type="spellStart"/>
+        <w:t>država</w:t>
+      </w:r>
+      <w:proofErr w:type="spellEnd"/>
       <w:r>
         <w:rPr>
           <w:bCs/>
           <w:color w:val="000000"/>
         </w:rPr>
-        <w:t>programskih</w:t>
-      </w:r>
-      <w:proofErr w:type="spellEnd"/>
+        <w:t xml:space="preserve"> </w:t>
+      </w:r>
       <w:r>
         <w:rPr>
           <w:bCs/>
           <w:color w:val="000000"/>
         </w:rPr>
-        <w:t xml:space="preserve"> </w:t>
+        <w:t xml:space="preserve">u </w:t>
       </w:r>
       <w:proofErr w:type="spellStart"/>
       <w:r>
@@ -1343,7 +1353,7 @@
           <w:bCs/>
           <w:color w:val="000000"/>
         </w:rPr>
-        <w:t>zemalja</w:t>
+        <w:t>okviru</w:t>
       </w:r>
       <w:proofErr w:type="spellEnd"/>
       <w:r>
@@ -1359,7 +1369,7 @@
           <w:bCs/>
           <w:color w:val="000000"/>
         </w:rPr>
-        <w:t>i</w:t>
+        <w:t>programskih</w:t>
       </w:r>
       <w:proofErr w:type="spellEnd"/>
       <w:r>
@@ -1367,7 +1377,7 @@
           <w:bCs/>
           <w:color w:val="000000"/>
         </w:rPr>
-        <w:t xml:space="preserve"> 6 </w:t>
+        <w:t xml:space="preserve"> </w:t>
       </w:r>
       <w:proofErr w:type="spellStart"/>
       <w:r>
@@ -1375,7 +1385,7 @@
           <w:bCs/>
           <w:color w:val="000000"/>
         </w:rPr>
-        <w:t>država</w:t>
+        <w:t>zemalja</w:t>
       </w:r>
       <w:proofErr w:type="spellEnd"/>
       <w:r>
@@ -1383,487 +1393,510 @@
           <w:bCs/>
           <w:color w:val="000000"/>
         </w:rPr>
-        <w:t xml:space="preserve"> </w:t>
-      </w:r>
-      <w:proofErr w:type="spellStart"/>
+        <w:t xml:space="preserve"> i 5</w:t>
+      </w:r>
       <w:r>
         <w:rPr>
           <w:bCs/>
           <w:color w:val="000000"/>
         </w:rPr>
-        <w:t>partnerskih</w:t>
-      </w:r>
-      <w:proofErr w:type="spellEnd"/>
+        <w:t xml:space="preserve"> </w:t>
+      </w:r>
+      <w:proofErr w:type="spellStart"/>
       <w:r>
         <w:rPr>
           <w:bCs/>
           <w:color w:val="000000"/>
         </w:rPr>
-        <w:t xml:space="preserve"> </w:t>
-      </w:r>
-      <w:proofErr w:type="spellStart"/>
+        <w:t>država</w:t>
+      </w:r>
+      <w:proofErr w:type="spellEnd"/>
       <w:r>
         <w:rPr>
           <w:bCs/>
           <w:color w:val="000000"/>
         </w:rPr>
-        <w:t>zemalja</w:t>
-      </w:r>
-      <w:proofErr w:type="spellEnd"/>
+        <w:t xml:space="preserve"> </w:t>
+      </w:r>
+      <w:proofErr w:type="spellStart"/>
       <w:r>
         <w:rPr>
           <w:bCs/>
           <w:color w:val="000000"/>
         </w:rPr>
-        <w:t xml:space="preserve">. Za </w:t>
-      </w:r>
-      <w:proofErr w:type="spellStart"/>
+        <w:t>partnerskih</w:t>
+      </w:r>
+      <w:proofErr w:type="spellEnd"/>
       <w:r>
         <w:rPr>
           <w:bCs/>
           <w:color w:val="000000"/>
         </w:rPr>
-        <w:t>projekte</w:t>
-      </w:r>
-      <w:proofErr w:type="spellEnd"/>
+        <w:t xml:space="preserve"> </w:t>
+      </w:r>
+      <w:proofErr w:type="spellStart"/>
       <w:r>
         <w:rPr>
           <w:bCs/>
           <w:color w:val="000000"/>
         </w:rPr>
-        <w:t xml:space="preserve"> u </w:t>
-      </w:r>
-      <w:proofErr w:type="spellStart"/>
+        <w:t>zemalja</w:t>
+      </w:r>
+      <w:proofErr w:type="spellEnd"/>
       <w:r>
         <w:rPr>
           <w:bCs/>
           <w:color w:val="000000"/>
         </w:rPr>
-        <w:t>području</w:t>
-      </w:r>
-      <w:proofErr w:type="spellEnd"/>
+        <w:t xml:space="preserve">. </w:t>
+      </w:r>
+      <w:proofErr w:type="spellStart"/>
       <w:r>
         <w:rPr>
           <w:bCs/>
           <w:color w:val="000000"/>
         </w:rPr>
-        <w:t xml:space="preserve"> </w:t>
-      </w:r>
-      <w:proofErr w:type="spellStart"/>
+        <w:t>Za</w:t>
+      </w:r>
+      <w:proofErr w:type="spellEnd"/>
       <w:r>
         <w:rPr>
           <w:bCs/>
           <w:color w:val="000000"/>
         </w:rPr>
-        <w:t>rada</w:t>
-      </w:r>
-      <w:proofErr w:type="spellEnd"/>
+        <w:t xml:space="preserve"> </w:t>
+      </w:r>
+      <w:proofErr w:type="spellStart"/>
       <w:r>
         <w:rPr>
           <w:bCs/>
           <w:color w:val="000000"/>
         </w:rPr>
-        <w:t xml:space="preserve"> </w:t>
-      </w:r>
-      <w:proofErr w:type="spellStart"/>
+        <w:t>projekte</w:t>
+      </w:r>
+      <w:proofErr w:type="spellEnd"/>
       <w:r>
         <w:rPr>
           <w:bCs/>
           <w:color w:val="000000"/>
         </w:rPr>
-        <w:t>sa</w:t>
-      </w:r>
-      <w:proofErr w:type="spellEnd"/>
+        <w:t xml:space="preserve"> u </w:t>
+      </w:r>
+      <w:proofErr w:type="spellStart"/>
       <w:r>
         <w:rPr>
           <w:bCs/>
           <w:color w:val="000000"/>
         </w:rPr>
-        <w:t xml:space="preserve"> </w:t>
-      </w:r>
-      <w:proofErr w:type="spellStart"/>
+        <w:t>području</w:t>
+      </w:r>
+      <w:proofErr w:type="spellEnd"/>
       <w:r>
         <w:rPr>
           <w:bCs/>
           <w:color w:val="000000"/>
         </w:rPr>
-        <w:t>osobama</w:t>
-      </w:r>
-      <w:proofErr w:type="spellEnd"/>
+        <w:t xml:space="preserve"> </w:t>
+      </w:r>
+      <w:proofErr w:type="spellStart"/>
       <w:r>
         <w:rPr>
           <w:bCs/>
           <w:color w:val="000000"/>
         </w:rPr>
-        <w:t xml:space="preserve"> </w:t>
-      </w:r>
-      <w:proofErr w:type="spellStart"/>
+        <w:t>rada</w:t>
+      </w:r>
+      <w:proofErr w:type="spellEnd"/>
       <w:r>
         <w:rPr>
           <w:bCs/>
           <w:color w:val="000000"/>
         </w:rPr>
-        <w:t>sa</w:t>
-      </w:r>
-      <w:proofErr w:type="spellEnd"/>
+        <w:t xml:space="preserve"> </w:t>
+      </w:r>
+      <w:proofErr w:type="spellStart"/>
       <w:r>
         <w:rPr>
           <w:bCs/>
           <w:color w:val="000000"/>
         </w:rPr>
-        <w:t xml:space="preserve"> </w:t>
-      </w:r>
-      <w:proofErr w:type="spellStart"/>
+        <w:t>sa</w:t>
+      </w:r>
+      <w:proofErr w:type="spellEnd"/>
       <w:r>
         <w:rPr>
           <w:bCs/>
           <w:color w:val="000000"/>
         </w:rPr>
-        <w:t>posebnim</w:t>
-      </w:r>
-      <w:proofErr w:type="spellEnd"/>
+        <w:t xml:space="preserve"> </w:t>
+      </w:r>
+      <w:proofErr w:type="spellStart"/>
       <w:r>
         <w:rPr>
           <w:bCs/>
           <w:color w:val="000000"/>
         </w:rPr>
-        <w:t xml:space="preserve"> </w:t>
-      </w:r>
-      <w:proofErr w:type="spellStart"/>
+        <w:t>osobama</w:t>
+      </w:r>
+      <w:proofErr w:type="spellEnd"/>
       <w:r>
         <w:rPr>
           <w:bCs/>
           <w:color w:val="000000"/>
         </w:rPr>
-        <w:t>potrebama</w:t>
-      </w:r>
-      <w:proofErr w:type="spellEnd"/>
+        <w:t xml:space="preserve"> </w:t>
+      </w:r>
+      <w:proofErr w:type="spellStart"/>
       <w:r>
         <w:rPr>
           <w:bCs/>
           <w:color w:val="000000"/>
         </w:rPr>
-        <w:t xml:space="preserve">, </w:t>
-      </w:r>
-      <w:proofErr w:type="spellStart"/>
+        <w:t>sa</w:t>
+      </w:r>
+      <w:proofErr w:type="spellEnd"/>
       <w:r>
         <w:rPr>
           <w:bCs/>
           <w:color w:val="000000"/>
         </w:rPr>
-        <w:t>glavne</w:t>
-      </w:r>
-      <w:proofErr w:type="spellEnd"/>
+        <w:t xml:space="preserve"> </w:t>
+      </w:r>
+      <w:proofErr w:type="spellStart"/>
       <w:r>
         <w:rPr>
           <w:bCs/>
           <w:color w:val="000000"/>
         </w:rPr>
-        <w:t xml:space="preserve"> </w:t>
-      </w:r>
-      <w:proofErr w:type="spellStart"/>
+        <w:t>posebnim</w:t>
+      </w:r>
+      <w:proofErr w:type="spellEnd"/>
       <w:r>
         <w:rPr>
           <w:bCs/>
           <w:color w:val="000000"/>
         </w:rPr>
-        <w:t>su</w:t>
-      </w:r>
-      <w:proofErr w:type="spellEnd"/>
+        <w:t xml:space="preserve"> </w:t>
+      </w:r>
+      <w:proofErr w:type="spellStart"/>
       <w:r>
         <w:rPr>
           <w:bCs/>
           <w:color w:val="000000"/>
         </w:rPr>
-        <w:t xml:space="preserve"> </w:t>
-      </w:r>
-      <w:proofErr w:type="spellStart"/>
+        <w:t>potrebama</w:t>
+      </w:r>
+      <w:proofErr w:type="spellEnd"/>
       <w:r>
         <w:rPr>
           <w:bCs/>
           <w:color w:val="000000"/>
         </w:rPr>
-        <w:t>ciljne</w:t>
-      </w:r>
-      <w:proofErr w:type="spellEnd"/>
+        <w:t xml:space="preserve">, </w:t>
+      </w:r>
+      <w:proofErr w:type="spellStart"/>
       <w:r>
         <w:rPr>
           <w:bCs/>
           <w:color w:val="000000"/>
         </w:rPr>
-        <w:t xml:space="preserve"> </w:t>
-      </w:r>
-      <w:proofErr w:type="spellStart"/>
+        <w:t>glavne</w:t>
+      </w:r>
+      <w:proofErr w:type="spellEnd"/>
       <w:r>
         <w:rPr>
           <w:bCs/>
           <w:color w:val="000000"/>
         </w:rPr>
-        <w:t>grupe</w:t>
-      </w:r>
-      <w:proofErr w:type="spellEnd"/>
+        <w:t xml:space="preserve"> </w:t>
+      </w:r>
+      <w:proofErr w:type="spellStart"/>
       <w:r>
         <w:rPr>
           <w:bCs/>
           <w:color w:val="000000"/>
         </w:rPr>
-        <w:t xml:space="preserve">: </w:t>
-      </w:r>
-      <w:proofErr w:type="spellStart"/>
+        <w:t>su</w:t>
+      </w:r>
+      <w:proofErr w:type="spellEnd"/>
       <w:r>
         <w:rPr>
           <w:bCs/>
           <w:color w:val="000000"/>
         </w:rPr>
-        <w:t>stručnjaci</w:t>
-      </w:r>
-      <w:proofErr w:type="spellEnd"/>
+        <w:t xml:space="preserve"> </w:t>
+      </w:r>
+      <w:proofErr w:type="spellStart"/>
       <w:r>
         <w:rPr>
           <w:bCs/>
           <w:color w:val="000000"/>
         </w:rPr>
-        <w:t xml:space="preserve"> </w:t>
-      </w:r>
-      <w:proofErr w:type="spellStart"/>
+        <w:t>ciljne</w:t>
+      </w:r>
+      <w:proofErr w:type="spellEnd"/>
       <w:r>
         <w:rPr>
           <w:bCs/>
           <w:color w:val="000000"/>
         </w:rPr>
-        <w:t>i</w:t>
-      </w:r>
-      <w:proofErr w:type="spellEnd"/>
+        <w:t xml:space="preserve"> </w:t>
+      </w:r>
+      <w:proofErr w:type="spellStart"/>
       <w:r>
         <w:rPr>
           <w:bCs/>
           <w:color w:val="000000"/>
         </w:rPr>
-        <w:t xml:space="preserve"> </w:t>
-      </w:r>
-      <w:proofErr w:type="spellStart"/>
+        <w:t>grupe</w:t>
+      </w:r>
+      <w:proofErr w:type="spellEnd"/>
       <w:r>
         <w:rPr>
           <w:bCs/>
           <w:color w:val="000000"/>
         </w:rPr>
-        <w:t>volonteri</w:t>
-      </w:r>
-      <w:proofErr w:type="spellEnd"/>
+        <w:t xml:space="preserve">: </w:t>
+      </w:r>
+      <w:proofErr w:type="spellStart"/>
       <w:r>
         <w:rPr>
           <w:bCs/>
           <w:color w:val="000000"/>
         </w:rPr>
-        <w:t xml:space="preserve"> u </w:t>
-      </w:r>
-      <w:proofErr w:type="spellStart"/>
+        <w:t>stručnjaci</w:t>
+      </w:r>
+      <w:proofErr w:type="spellEnd"/>
       <w:r>
         <w:rPr>
           <w:bCs/>
           <w:color w:val="000000"/>
         </w:rPr>
-        <w:t>području</w:t>
-      </w:r>
-      <w:proofErr w:type="spellEnd"/>
+        <w:t xml:space="preserve"> i </w:t>
+      </w:r>
+      <w:proofErr w:type="spellStart"/>
       <w:r>
         <w:rPr>
           <w:bCs/>
           <w:color w:val="000000"/>
         </w:rPr>
-        <w:t xml:space="preserve"> </w:t>
-      </w:r>
-      <w:proofErr w:type="spellStart"/>
+        <w:t>volonteri</w:t>
+      </w:r>
+      <w:proofErr w:type="spellEnd"/>
       <w:r>
         <w:rPr>
           <w:bCs/>
           <w:color w:val="000000"/>
         </w:rPr>
-        <w:t>edukacije</w:t>
-      </w:r>
-      <w:proofErr w:type="spellEnd"/>
+        <w:t xml:space="preserve"> u </w:t>
+      </w:r>
+      <w:proofErr w:type="spellStart"/>
       <w:r>
         <w:rPr>
           <w:bCs/>
           <w:color w:val="000000"/>
         </w:rPr>
-        <w:t xml:space="preserve">, </w:t>
-      </w:r>
-      <w:proofErr w:type="spellStart"/>
+        <w:t>području</w:t>
+      </w:r>
+      <w:proofErr w:type="spellEnd"/>
       <w:r>
         <w:rPr>
           <w:bCs/>
           <w:color w:val="000000"/>
         </w:rPr>
-        <w:t>obuka</w:t>
-      </w:r>
-      <w:proofErr w:type="spellEnd"/>
+        <w:t xml:space="preserve"> </w:t>
+      </w:r>
+      <w:proofErr w:type="spellStart"/>
       <w:r>
         <w:rPr>
           <w:bCs/>
           <w:color w:val="000000"/>
         </w:rPr>
-        <w:t xml:space="preserve"> </w:t>
-      </w:r>
-      <w:proofErr w:type="spellStart"/>
+        <w:t>edukacije</w:t>
+      </w:r>
+      <w:proofErr w:type="spellEnd"/>
       <w:r>
         <w:rPr>
           <w:bCs/>
           <w:color w:val="000000"/>
         </w:rPr>
-        <w:t>i</w:t>
-      </w:r>
-      <w:proofErr w:type="spellEnd"/>
+        <w:t xml:space="preserve">, </w:t>
+      </w:r>
+      <w:proofErr w:type="spellStart"/>
       <w:r>
         <w:rPr>
           <w:bCs/>
           <w:color w:val="000000"/>
         </w:rPr>
-        <w:t xml:space="preserve"> </w:t>
-      </w:r>
-      <w:proofErr w:type="spellStart"/>
+        <w:t>obuka</w:t>
+      </w:r>
+      <w:proofErr w:type="spellEnd"/>
       <w:r>
         <w:rPr>
           <w:bCs/>
           <w:color w:val="000000"/>
         </w:rPr>
-        <w:t>prodrske</w:t>
-      </w:r>
-      <w:proofErr w:type="spellEnd"/>
+        <w:t xml:space="preserve"> i </w:t>
+      </w:r>
+      <w:proofErr w:type="spellStart"/>
       <w:r>
         <w:rPr>
           <w:bCs/>
           <w:color w:val="000000"/>
         </w:rPr>
-        <w:t xml:space="preserve">. </w:t>
-      </w:r>
-      <w:proofErr w:type="spellStart"/>
+        <w:t>prodrske</w:t>
+      </w:r>
+      <w:proofErr w:type="spellEnd"/>
       <w:r>
         <w:rPr>
           <w:bCs/>
           <w:color w:val="000000"/>
         </w:rPr>
-        <w:t>Navedene</w:t>
-      </w:r>
-      <w:proofErr w:type="spellEnd"/>
+        <w:t xml:space="preserve">. </w:t>
+      </w:r>
+      <w:proofErr w:type="spellStart"/>
       <w:r>
         <w:rPr>
           <w:bCs/>
           <w:color w:val="000000"/>
         </w:rPr>
-        <w:t xml:space="preserve"> </w:t>
-      </w:r>
-      <w:proofErr w:type="spellStart"/>
+        <w:t>Navedene</w:t>
+      </w:r>
+      <w:proofErr w:type="spellEnd"/>
       <w:r>
         <w:rPr>
           <w:bCs/>
           <w:color w:val="000000"/>
         </w:rPr>
-        <w:t>zemlje</w:t>
-      </w:r>
-      <w:proofErr w:type="spellEnd"/>
+        <w:t xml:space="preserve"> </w:t>
+      </w:r>
+      <w:proofErr w:type="spellStart"/>
       <w:r>
         <w:rPr>
           <w:bCs/>
           <w:color w:val="000000"/>
         </w:rPr>
-        <w:t xml:space="preserve"> </w:t>
-      </w:r>
-      <w:proofErr w:type="spellStart"/>
+        <w:t>zemlje</w:t>
+      </w:r>
+      <w:proofErr w:type="spellEnd"/>
       <w:r>
         <w:rPr>
           <w:bCs/>
           <w:color w:val="000000"/>
         </w:rPr>
-        <w:t>ispunjavaju</w:t>
-      </w:r>
-      <w:proofErr w:type="spellEnd"/>
+        <w:t xml:space="preserve"> </w:t>
+      </w:r>
+      <w:proofErr w:type="spellStart"/>
       <w:r>
         <w:rPr>
           <w:bCs/>
           <w:color w:val="000000"/>
         </w:rPr>
-        <w:t xml:space="preserve"> </w:t>
-      </w:r>
-      <w:proofErr w:type="spellStart"/>
+        <w:t>ispunjavaju</w:t>
+      </w:r>
+      <w:proofErr w:type="spellEnd"/>
       <w:r>
         <w:rPr>
           <w:bCs/>
           <w:color w:val="000000"/>
         </w:rPr>
-        <w:t>ovaj</w:t>
-      </w:r>
-      <w:proofErr w:type="spellEnd"/>
+        <w:t xml:space="preserve"> </w:t>
+      </w:r>
+      <w:proofErr w:type="spellStart"/>
       <w:r>
         <w:rPr>
           <w:bCs/>
           <w:color w:val="000000"/>
         </w:rPr>
-        <w:t xml:space="preserve"> </w:t>
-      </w:r>
-      <w:proofErr w:type="spellStart"/>
+        <w:t>ovaj</w:t>
+      </w:r>
+      <w:proofErr w:type="spellEnd"/>
       <w:r>
         <w:rPr>
           <w:bCs/>
           <w:color w:val="000000"/>
         </w:rPr>
-        <w:t>zahtev</w:t>
-      </w:r>
-      <w:proofErr w:type="spellEnd"/>
+        <w:t xml:space="preserve"> </w:t>
+      </w:r>
+      <w:proofErr w:type="spellStart"/>
       <w:r>
         <w:rPr>
           <w:bCs/>
           <w:color w:val="000000"/>
         </w:rPr>
-        <w:t xml:space="preserve">, </w:t>
-      </w:r>
-      <w:proofErr w:type="spellStart"/>
+        <w:t>zahtev</w:t>
+      </w:r>
+      <w:proofErr w:type="spellEnd"/>
       <w:r>
         <w:rPr>
           <w:bCs/>
           <w:color w:val="000000"/>
         </w:rPr>
-        <w:t>stoga</w:t>
-      </w:r>
-      <w:proofErr w:type="spellEnd"/>
+        <w:t xml:space="preserve">, </w:t>
+      </w:r>
+      <w:proofErr w:type="spellStart"/>
       <w:r>
         <w:rPr>
           <w:bCs/>
           <w:color w:val="000000"/>
         </w:rPr>
-        <w:t xml:space="preserve"> </w:t>
-      </w:r>
-      <w:proofErr w:type="spellStart"/>
+        <w:t>stoga</w:t>
+      </w:r>
+      <w:proofErr w:type="spellEnd"/>
       <w:r>
         <w:rPr>
           <w:bCs/>
           <w:color w:val="000000"/>
         </w:rPr>
-        <w:t>su</w:t>
-      </w:r>
-      <w:proofErr w:type="spellEnd"/>
+        <w:t xml:space="preserve"> </w:t>
+      </w:r>
+      <w:proofErr w:type="spellStart"/>
       <w:r>
         <w:rPr>
           <w:bCs/>
           <w:color w:val="000000"/>
         </w:rPr>
-        <w:t xml:space="preserve"> </w:t>
-      </w:r>
-      <w:proofErr w:type="spellStart"/>
+        <w:t>su</w:t>
+      </w:r>
+      <w:proofErr w:type="spellEnd"/>
       <w:r>
         <w:rPr>
           <w:bCs/>
           <w:color w:val="000000"/>
         </w:rPr>
-        <w:t>izabrane</w:t>
-      </w:r>
-      <w:proofErr w:type="spellEnd"/>
+        <w:t xml:space="preserve"> </w:t>
+      </w:r>
+      <w:proofErr w:type="spellStart"/>
       <w:r>
         <w:rPr>
           <w:bCs/>
           <w:color w:val="000000"/>
         </w:rPr>
-        <w:t xml:space="preserve"> za </w:t>
+        <w:t>izabrane</w:t>
+      </w:r>
+      <w:proofErr w:type="spellEnd"/>
+      <w:r>
+        <w:rPr>
+          <w:bCs/>
+          <w:color w:val="000000"/>
+        </w:rPr>
+        <w:t xml:space="preserve"> </w:t>
+      </w:r>
+      <w:proofErr w:type="spellStart"/>
+      <w:r>
+        <w:rPr>
+          <w:bCs/>
+          <w:color w:val="000000"/>
+        </w:rPr>
+        <w:t>za</w:t>
+      </w:r>
+      <w:proofErr w:type="spellEnd"/>
+      <w:r>
+        <w:rPr>
+          <w:bCs/>
+          <w:color w:val="000000"/>
+        </w:rPr>
+        <w:t xml:space="preserve"> </w:t>
       </w:r>
       <w:proofErr w:type="spellStart"/>
       <w:r>
@@ -2271,7 +2304,15 @@
               <w:jc w:val="center"/>
             </w:pPr>
             <w:r>
-              <w:t xml:space="preserve">“Savez </w:t>
+              <w:t>“</w:t>
+            </w:r>
+            <w:proofErr w:type="spellStart"/>
+            <w:r>
+              <w:t>Savez</w:t>
+            </w:r>
+            <w:proofErr w:type="spellEnd"/>
+            <w:r>
+              <w:t xml:space="preserve"> </w:t>
             </w:r>
             <w:proofErr w:type="spellStart"/>
             <w:r>
@@ -2317,7 +2358,15 @@
             </w:r>
             <w:proofErr w:type="spellEnd"/>
             <w:r>
-              <w:t xml:space="preserve"> deafblind union</w:t>
+              <w:t xml:space="preserve"> </w:t>
+            </w:r>
+            <w:proofErr w:type="spellStart"/>
+            <w:r>
+              <w:t>deafblind</w:t>
+            </w:r>
+            <w:proofErr w:type="spellEnd"/>
+            <w:r>
+              <w:t xml:space="preserve"> union</w:t>
             </w:r>
           </w:p>
         </w:tc>
@@ -2350,11 +2399,47 @@
                 <w:lang w:val="en-US"/>
               </w:rPr>
             </w:pPr>
+            <w:proofErr w:type="spellStart"/>
             <w:r>
               <w:rPr>
                 <w:rFonts w:ascii="Calibri" w:eastAsia="Calibri" w:hAnsi="Calibri" w:cs="Calibri"/>
               </w:rPr>
-              <w:t xml:space="preserve">Nem Adom Fel </w:t>
+              <w:t>Nem</w:t>
+            </w:r>
+            <w:proofErr w:type="spellEnd"/>
+            <w:r>
+              <w:rPr>
+                <w:rFonts w:ascii="Calibri" w:eastAsia="Calibri" w:hAnsi="Calibri" w:cs="Calibri"/>
+              </w:rPr>
+              <w:t xml:space="preserve"> </w:t>
+            </w:r>
+            <w:proofErr w:type="spellStart"/>
+            <w:r>
+              <w:rPr>
+                <w:rFonts w:ascii="Calibri" w:eastAsia="Calibri" w:hAnsi="Calibri" w:cs="Calibri"/>
+              </w:rPr>
+              <w:t>Adom</w:t>
+            </w:r>
+            <w:proofErr w:type="spellEnd"/>
+            <w:r>
+              <w:rPr>
+                <w:rFonts w:ascii="Calibri" w:eastAsia="Calibri" w:hAnsi="Calibri" w:cs="Calibri"/>
+              </w:rPr>
+              <w:t xml:space="preserve"> </w:t>
+            </w:r>
+            <w:proofErr w:type="spellStart"/>
+            <w:r>
+              <w:rPr>
+                <w:rFonts w:ascii="Calibri" w:eastAsia="Calibri" w:hAnsi="Calibri" w:cs="Calibri"/>
+              </w:rPr>
+              <w:t>Fel</w:t>
+            </w:r>
+            <w:proofErr w:type="spellEnd"/>
+            <w:r>
+              <w:rPr>
+                <w:rFonts w:ascii="Calibri" w:eastAsia="Calibri" w:hAnsi="Calibri" w:cs="Calibri"/>
+              </w:rPr>
+              <w:t xml:space="preserve"> </w:t>
             </w:r>
             <w:proofErr w:type="spellStart"/>
             <w:r>
@@ -2410,7 +2495,15 @@
             </w:r>
             <w:proofErr w:type="spellEnd"/>
             <w:r>
-              <w:t xml:space="preserve"> “Tahir </w:t>
+              <w:t xml:space="preserve"> “</w:t>
+            </w:r>
+            <w:proofErr w:type="spellStart"/>
+            <w:r>
+              <w:t>Tahir</w:t>
+            </w:r>
+            <w:proofErr w:type="spellEnd"/>
+            <w:r>
+              <w:t xml:space="preserve"> </w:t>
             </w:r>
             <w:proofErr w:type="spellStart"/>
             <w:r>
@@ -2587,7 +2680,15 @@
             </w:r>
             <w:proofErr w:type="spellEnd"/>
             <w:r>
-              <w:t xml:space="preserve"> za </w:t>
+              <w:t xml:space="preserve"> </w:t>
+            </w:r>
+            <w:proofErr w:type="spellStart"/>
+            <w:r>
+              <w:t>za</w:t>
+            </w:r>
+            <w:proofErr w:type="spellEnd"/>
+            <w:r>
+              <w:t xml:space="preserve"> </w:t>
             </w:r>
             <w:proofErr w:type="spellStart"/>
             <w:r>
@@ -2721,8 +2822,13 @@
             <w:pPr>
               <w:jc w:val="center"/>
             </w:pPr>
+            <w:proofErr w:type="spellStart"/>
             <w:r>
-              <w:t xml:space="preserve">Velika </w:t>
+              <w:t>Velika</w:t>
+            </w:r>
+            <w:proofErr w:type="spellEnd"/>
+            <w:r>
+              <w:t xml:space="preserve"> </w:t>
             </w:r>
             <w:proofErr w:type="spellStart"/>
             <w:r>
@@ -2871,8 +2977,13 @@
             <w:pPr>
               <w:jc w:val="center"/>
             </w:pPr>
+            <w:proofErr w:type="spellStart"/>
             <w:r>
-              <w:t xml:space="preserve">Velika </w:t>
+              <w:t>Velika</w:t>
+            </w:r>
+            <w:proofErr w:type="spellEnd"/>
+            <w:r>
+              <w:t xml:space="preserve"> </w:t>
             </w:r>
             <w:proofErr w:type="spellStart"/>
             <w:r>
@@ -2893,7 +3004,7 @@
           <w:lang w:val="sr-Latn-RS"/>
         </w:rPr>
       </w:pPr>
-      <w:bookmarkStart w:id="2" w:name="_Toc19518"/>
+      <w:bookmarkStart w:id="3" w:name="_Toc19518"/>
     </w:p>
     <w:p>
       <w:pPr>
@@ -2928,7 +3039,7 @@
             <wp:cNvGraphicFramePr/>
             <a:graphic xmlns:a="http://schemas.openxmlformats.org/drawingml/2006/main">
               <a:graphicData uri="http://schemas.openxmlformats.org/drawingml/2006/diagram">
-                <dgm:relIds xmlns:dgm="http://schemas.openxmlformats.org/drawingml/2006/diagram" xmlns:r="http://schemas.openxmlformats.org/officeDocument/2006/relationships" r:dm="rId12" r:lo="rId13" r:qs="rId14" r:cs="rId15"/>
+                <dgm:relIds xmlns:dgm="http://schemas.openxmlformats.org/drawingml/2006/diagram" xmlns:r="http://schemas.openxmlformats.org/officeDocument/2006/relationships" r:dm="rId13" r:lo="rId14" r:qs="rId15" r:cs="rId16"/>
               </a:graphicData>
             </a:graphic>
             <wp14:sizeRelH relativeFrom="margin">
@@ -2949,7 +3060,7 @@
         </w:rPr>
         <w:t>Drvo zainteresovanih strana</w:t>
       </w:r>
-      <w:bookmarkEnd w:id="2"/>
+      <w:bookmarkEnd w:id="3"/>
     </w:p>
     <w:p>
       <w:r>
@@ -3063,7 +3174,7 @@
               </wp:anchor>
             </w:drawing>
           </mc:Choice>
-          <mc:Fallback>
+          <mc:Fallback xmlns:w16se="http://schemas.microsoft.com/office/word/2015/wordml/symex" xmlns:w16sdtdh="http://schemas.microsoft.com/office/word/2020/wordml/sdtdatahash" xmlns:w16du="http://schemas.microsoft.com/office/word/2023/wordml/word16du" xmlns:w16="http://schemas.microsoft.com/office/word/2018/wordml" xmlns:w16cid="http://schemas.microsoft.com/office/word/2016/wordml/cid" xmlns:w16cex="http://schemas.microsoft.com/office/word/2018/wordml/cex" xmlns:w15="http://schemas.microsoft.com/office/word/2012/wordml" xmlns:oel="http://schemas.microsoft.com/office/2019/extlst" xmlns:am3d="http://schemas.microsoft.com/office/drawing/2017/model3d" xmlns:aink="http://schemas.microsoft.com/office/drawing/2016/ink" xmlns:cx8="http://schemas.microsoft.com/office/drawing/2016/5/14/chartex" xmlns:cx7="http://schemas.microsoft.com/office/drawing/2016/5/13/chartex" xmlns:cx6="http://schemas.microsoft.com/office/drawing/2016/5/12/chartex" xmlns:cx5="http://schemas.microsoft.com/office/drawing/2016/5/11/chartex" xmlns:cx4="http://schemas.microsoft.com/office/drawing/2016/5/10/chartex" xmlns:cx3="http://schemas.microsoft.com/office/drawing/2016/5/9/chartex" xmlns:cx2="http://schemas.microsoft.com/office/drawing/2015/10/21/chartex" xmlns:cx1="http://schemas.microsoft.com/office/drawing/2015/9/8/chartex" xmlns:cx="http://schemas.microsoft.com/office/drawing/2014/chartex">
             <w:pict>
               <v:shapetype w14:anchorId="5F1B665C" id="_x0000_t109" coordsize="21600,21600" o:spt="109" path="m,l,21600r21600,l21600,xe">
                 <v:stroke joinstyle="miter"/>
@@ -3222,7 +3333,7 @@
               </wp:anchor>
             </w:drawing>
           </mc:Choice>
-          <mc:Fallback>
+          <mc:Fallback xmlns:w16se="http://schemas.microsoft.com/office/word/2015/wordml/symex" xmlns:w16sdtdh="http://schemas.microsoft.com/office/word/2020/wordml/sdtdatahash" xmlns:w16du="http://schemas.microsoft.com/office/word/2023/wordml/word16du" xmlns:w16="http://schemas.microsoft.com/office/word/2018/wordml" xmlns:w16cid="http://schemas.microsoft.com/office/word/2016/wordml/cid" xmlns:w16cex="http://schemas.microsoft.com/office/word/2018/wordml/cex" xmlns:w15="http://schemas.microsoft.com/office/word/2012/wordml" xmlns:oel="http://schemas.microsoft.com/office/2019/extlst" xmlns:am3d="http://schemas.microsoft.com/office/drawing/2017/model3d" xmlns:aink="http://schemas.microsoft.com/office/drawing/2016/ink" xmlns:cx8="http://schemas.microsoft.com/office/drawing/2016/5/14/chartex" xmlns:cx7="http://schemas.microsoft.com/office/drawing/2016/5/13/chartex" xmlns:cx6="http://schemas.microsoft.com/office/drawing/2016/5/12/chartex" xmlns:cx5="http://schemas.microsoft.com/office/drawing/2016/5/11/chartex" xmlns:cx4="http://schemas.microsoft.com/office/drawing/2016/5/10/chartex" xmlns:cx3="http://schemas.microsoft.com/office/drawing/2016/5/9/chartex" xmlns:cx2="http://schemas.microsoft.com/office/drawing/2015/10/21/chartex" xmlns:cx1="http://schemas.microsoft.com/office/drawing/2015/9/8/chartex" xmlns:cx="http://schemas.microsoft.com/office/drawing/2014/chartex">
             <w:pict>
               <v:shape w14:anchorId="1986B9A0" id="Flowchart: Process 7" o:spid="_x0000_s1027" type="#_x0000_t109" style="position:absolute;margin-left:564.85pt;margin-top:303.9pt;width:132.8pt;height:85.7pt;z-index:251659264;visibility:visible;mso-wrap-style:square;mso-height-percent:0;mso-wrap-distance-left:9pt;mso-wrap-distance-top:0;mso-wrap-distance-right:9pt;mso-wrap-distance-bottom:0;mso-position-horizontal:absolute;mso-position-horizontal-relative:text;mso-position-vertical:absolute;mso-position-vertical-relative:text;mso-height-percent:0;mso-height-relative:margin;v-text-anchor:middle" o:gfxdata="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" fillcolor="white [3201]" strokecolor="#9bbb59 [3206]" strokeweight="2pt">
                 <v:textbox>
@@ -3349,7 +3460,21 @@
                               <w:rPr>
                                 <w:lang w:val="en-US"/>
                               </w:rPr>
-                              <w:t xml:space="preserve"> “Tahir </w:t>
+                              <w:t xml:space="preserve"> “</w:t>
+                            </w:r>
+                            <w:proofErr w:type="spellStart"/>
+                            <w:r>
+                              <w:rPr>
+                                <w:lang w:val="en-US"/>
+                              </w:rPr>
+                              <w:t>Tahir</w:t>
+                            </w:r>
+                            <w:proofErr w:type="spellEnd"/>
+                            <w:r>
+                              <w:rPr>
+                                <w:lang w:val="en-US"/>
+                              </w:rPr>
+                              <w:t xml:space="preserve"> </w:t>
                             </w:r>
                             <w:proofErr w:type="spellStart"/>
                             <w:r>
@@ -3394,7 +3519,7 @@
               </wp:anchor>
             </w:drawing>
           </mc:Choice>
-          <mc:Fallback>
+          <mc:Fallback xmlns:w16se="http://schemas.microsoft.com/office/word/2015/wordml/symex" xmlns:w16sdtdh="http://schemas.microsoft.com/office/word/2020/wordml/sdtdatahash" xmlns:w16du="http://schemas.microsoft.com/office/word/2023/wordml/word16du" xmlns:w16="http://schemas.microsoft.com/office/word/2018/wordml" xmlns:w16cid="http://schemas.microsoft.com/office/word/2016/wordml/cid" xmlns:w16cex="http://schemas.microsoft.com/office/word/2018/wordml/cex" xmlns:w15="http://schemas.microsoft.com/office/word/2012/wordml" xmlns:oel="http://schemas.microsoft.com/office/2019/extlst" xmlns:am3d="http://schemas.microsoft.com/office/drawing/2017/model3d" xmlns:aink="http://schemas.microsoft.com/office/drawing/2016/ink" xmlns:cx8="http://schemas.microsoft.com/office/drawing/2016/5/14/chartex" xmlns:cx7="http://schemas.microsoft.com/office/drawing/2016/5/13/chartex" xmlns:cx6="http://schemas.microsoft.com/office/drawing/2016/5/12/chartex" xmlns:cx5="http://schemas.microsoft.com/office/drawing/2016/5/11/chartex" xmlns:cx4="http://schemas.microsoft.com/office/drawing/2016/5/10/chartex" xmlns:cx3="http://schemas.microsoft.com/office/drawing/2016/5/9/chartex" xmlns:cx2="http://schemas.microsoft.com/office/drawing/2015/10/21/chartex" xmlns:cx1="http://schemas.microsoft.com/office/drawing/2015/9/8/chartex" xmlns:cx="http://schemas.microsoft.com/office/drawing/2014/chartex">
             <w:pict>
               <v:rect w14:anchorId="72EBB698" id="Rectangle 8" o:spid="_x0000_s1028" style="position:absolute;margin-left:426.75pt;margin-top:54.85pt;width:124.5pt;height:60pt;z-index:251660288;visibility:visible;mso-wrap-style:square;mso-wrap-distance-left:9pt;mso-wrap-distance-top:0;mso-wrap-distance-right:9pt;mso-wrap-distance-bottom:0;mso-position-horizontal:absolute;mso-position-horizontal-relative:text;mso-position-vertical:absolute;mso-position-vertical-relative:text;v-text-anchor:middle" o:gfxdata="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" fillcolor="white [3201]" strokecolor="#9bbb59 [3206]" strokeweight="2pt">
                 <v:textbox>
@@ -3470,8 +3595,8 @@
           </mc:Fallback>
         </mc:AlternateContent>
       </w:r>
-      <w:bookmarkStart w:id="3" w:name="_Toc24326"/>
-      <w:bookmarkStart w:id="4" w:name="_Toc15897"/>
+      <w:bookmarkStart w:id="4" w:name="_Toc24326"/>
+      <w:bookmarkStart w:id="5" w:name="_Toc15897"/>
     </w:p>
     <w:p>
       <w:pPr>
@@ -3484,11 +3609,11 @@
           <w:lang w:val="sr-Latn-RS"/>
         </w:rPr>
       </w:pPr>
-      <w:bookmarkStart w:id="5" w:name="_Toc13217"/>
-      <w:bookmarkStart w:id="6" w:name="_Toc932"/>
-      <w:bookmarkStart w:id="7" w:name="_Toc7521"/>
-      <w:bookmarkStart w:id="8" w:name="_Toc29832"/>
-      <w:bookmarkStart w:id="9" w:name="_Toc10491"/>
+      <w:bookmarkStart w:id="6" w:name="_Toc13217"/>
+      <w:bookmarkStart w:id="7" w:name="_Toc932"/>
+      <w:bookmarkStart w:id="8" w:name="_Toc7521"/>
+      <w:bookmarkStart w:id="9" w:name="_Toc29832"/>
+      <w:bookmarkStart w:id="10" w:name="_Toc10491"/>
       <w:r>
         <w:rPr>
           <w:color w:val="000000" w:themeColor="text1"/>
@@ -3499,13 +3624,13 @@
         <w:lastRenderedPageBreak/>
         <w:t>A</w:t>
       </w:r>
-      <w:bookmarkEnd w:id="3"/>
       <w:bookmarkEnd w:id="4"/>
       <w:bookmarkEnd w:id="5"/>
       <w:bookmarkEnd w:id="6"/>
       <w:bookmarkEnd w:id="7"/>
       <w:bookmarkEnd w:id="8"/>
       <w:bookmarkEnd w:id="9"/>
+      <w:bookmarkEnd w:id="10"/>
       <w:r>
         <w:rPr>
           <w:color w:val="000000" w:themeColor="text1"/>
@@ -3617,7 +3742,7 @@
                     </pic:cNvPicPr>
                   </pic:nvPicPr>
                   <pic:blipFill>
-                    <a:blip r:embed="rId17" cstate="print">
+                    <a:blip r:embed="rId18" cstate="print">
                       <a:extLst>
                         <a:ext uri="{28A0092B-C50C-407E-A947-70E740481C1C}">
                           <a14:useLocalDpi xmlns:a14="http://schemas.microsoft.com/office/drawing/2010/main" val="0"/>
@@ -3665,7 +3790,7 @@
       </w:r>
     </w:p>
     <w:sectPr>
-      <w:headerReference w:type="default" r:id="rId18"/>
+      <w:headerReference w:type="default" r:id="rId19"/>
       <w:pgSz w:w="16838" w:h="11906" w:orient="landscape"/>
       <w:pgMar w:top="1440" w:right="1440" w:bottom="1440" w:left="1440" w:header="709" w:footer="709" w:gutter="0"/>
       <w:cols w:space="720"/>
@@ -3676,7 +3801,7 @@
 </file>
 
 <file path=word/endnotes.xml><?xml version="1.0" encoding="utf-8"?>
-<w:endnotes xmlns:wpc="http://schemas.microsoft.com/office/word/2010/wordprocessingCanvas" xmlns:cx="http://schemas.microsoft.com/office/drawing/2014/chartex" xmlns:cx1="http://schemas.microsoft.com/office/drawing/2015/9/8/chartex" xmlns:cx2="http://schemas.microsoft.com/office/drawing/2015/10/21/chartex" xmlns:cx3="http://schemas.microsoft.com/office/drawing/2016/5/9/chartex" xmlns:cx4="http://schemas.microsoft.com/office/drawing/2016/5/10/chartex" xmlns:cx5="http://schemas.microsoft.com/office/drawing/2016/5/11/chartex" xmlns:cx6="http://schemas.microsoft.com/office/drawing/2016/5/12/chartex" xmlns:cx7="http://schemas.microsoft.com/office/drawing/2016/5/13/chartex" xmlns:cx8="http://schemas.microsoft.com/office/drawing/2016/5/14/chartex" xmlns:mc="http://schemas.openxmlformats.org/markup-compatibility/2006" xmlns:aink="http://schemas.microsoft.com/office/drawing/2016/ink" xmlns:am3d="http://schemas.microsoft.com/office/drawing/2017/model3d" xmlns:o="urn:schemas-microsoft-com:office:office" xmlns:oel="http://schemas.microsoft.com/office/2019/extlst" xmlns:r="http://schemas.openxmlformats.org/officeDocument/2006/relationships" xmlns:m="http://schemas.openxmlformats.org/officeDocument/2006/math" xmlns:v="urn:schemas-microsoft-com:vml" xmlns:wp14="http://schemas.microsoft.com/office/word/2010/wordprocessingDrawing" xmlns:wp="http://schemas.openxmlformats.org/drawingml/2006/wordprocessingDrawing" xmlns:w10="urn:schemas-microsoft-com:office:word" xmlns:w="http://schemas.openxmlformats.org/wordprocessingml/2006/main" xmlns:w14="http://schemas.microsoft.com/office/word/2010/wordml" xmlns:w15="http://schemas.microsoft.com/office/word/2012/wordml" xmlns:w16cex="http://schemas.microsoft.com/office/word/2018/wordml/cex" xmlns:w16cid="http://schemas.microsoft.com/office/word/2016/wordml/cid" xmlns:w16="http://schemas.microsoft.com/office/word/2018/wordml" xmlns:w16du="http://schemas.microsoft.com/office/word/2023/wordml/word16du" xmlns:w16sdtdh="http://schemas.microsoft.com/office/word/2020/wordml/sdtdatahash" xmlns:w16se="http://schemas.microsoft.com/office/word/2015/wordml/symex" xmlns:wpg="http://schemas.microsoft.com/office/word/2010/wordprocessingGroup" xmlns:wpi="http://schemas.microsoft.com/office/word/2010/wordprocessingInk" xmlns:wne="http://schemas.microsoft.com/office/word/2006/wordml" xmlns:wps="http://schemas.microsoft.com/office/word/2010/wordprocessingShape" mc:Ignorable="w14 w15 w16se w16cid w16 w16cex w16sdtdh wp14">
+<w:endnotes xmlns:wpc="http://schemas.microsoft.com/office/word/2010/wordprocessingCanvas" xmlns:mc="http://schemas.openxmlformats.org/markup-compatibility/2006" xmlns:o="urn:schemas-microsoft-com:office:office" xmlns:r="http://schemas.openxmlformats.org/officeDocument/2006/relationships" xmlns:m="http://schemas.openxmlformats.org/officeDocument/2006/math" xmlns:v="urn:schemas-microsoft-com:vml" xmlns:wp14="http://schemas.microsoft.com/office/word/2010/wordprocessingDrawing" xmlns:wp="http://schemas.openxmlformats.org/drawingml/2006/wordprocessingDrawing" xmlns:w10="urn:schemas-microsoft-com:office:word" xmlns:w="http://schemas.openxmlformats.org/wordprocessingml/2006/main" xmlns:w14="http://schemas.microsoft.com/office/word/2010/wordml" xmlns:wpg="http://schemas.microsoft.com/office/word/2010/wordprocessingGroup" xmlns:wpi="http://schemas.microsoft.com/office/word/2010/wordprocessingInk" xmlns:wne="http://schemas.microsoft.com/office/word/2006/wordml" xmlns:wps="http://schemas.microsoft.com/office/word/2010/wordprocessingShape" mc:Ignorable="w14 wp14">
   <w:endnote w:type="separator" w:id="-1">
     <w:p>
       <w:r>
@@ -3695,7 +3820,7 @@
 </file>
 
 <file path=word/footer1.xml><?xml version="1.0" encoding="utf-8"?>
-<w:ftr xmlns:wpc="http://schemas.microsoft.com/office/word/2010/wordprocessingCanvas" xmlns:cx="http://schemas.microsoft.com/office/drawing/2014/chartex" xmlns:cx1="http://schemas.microsoft.com/office/drawing/2015/9/8/chartex" xmlns:cx2="http://schemas.microsoft.com/office/drawing/2015/10/21/chartex" xmlns:cx3="http://schemas.microsoft.com/office/drawing/2016/5/9/chartex" xmlns:cx4="http://schemas.microsoft.com/office/drawing/2016/5/10/chartex" xmlns:cx5="http://schemas.microsoft.com/office/drawing/2016/5/11/chartex" xmlns:cx6="http://schemas.microsoft.com/office/drawing/2016/5/12/chartex" xmlns:cx7="http://schemas.microsoft.com/office/drawing/2016/5/13/chartex" xmlns:cx8="http://schemas.microsoft.com/office/drawing/2016/5/14/chartex" xmlns:mc="http://schemas.openxmlformats.org/markup-compatibility/2006" xmlns:aink="http://schemas.microsoft.com/office/drawing/2016/ink" xmlns:am3d="http://schemas.microsoft.com/office/drawing/2017/model3d" xmlns:o="urn:schemas-microsoft-com:office:office" xmlns:oel="http://schemas.microsoft.com/office/2019/extlst" xmlns:r="http://schemas.openxmlformats.org/officeDocument/2006/relationships" xmlns:m="http://schemas.openxmlformats.org/officeDocument/2006/math" xmlns:v="urn:schemas-microsoft-com:vml" xmlns:wp14="http://schemas.microsoft.com/office/word/2010/wordprocessingDrawing" xmlns:wp="http://schemas.openxmlformats.org/drawingml/2006/wordprocessingDrawing" xmlns:w10="urn:schemas-microsoft-com:office:word" xmlns:w="http://schemas.openxmlformats.org/wordprocessingml/2006/main" xmlns:w14="http://schemas.microsoft.com/office/word/2010/wordml" xmlns:w15="http://schemas.microsoft.com/office/word/2012/wordml" xmlns:w16cex="http://schemas.microsoft.com/office/word/2018/wordml/cex" xmlns:w16cid="http://schemas.microsoft.com/office/word/2016/wordml/cid" xmlns:w16="http://schemas.microsoft.com/office/word/2018/wordml" xmlns:w16du="http://schemas.microsoft.com/office/word/2023/wordml/word16du" xmlns:w16sdtdh="http://schemas.microsoft.com/office/word/2020/wordml/sdtdatahash" xmlns:w16se="http://schemas.microsoft.com/office/word/2015/wordml/symex" xmlns:wpg="http://schemas.microsoft.com/office/word/2010/wordprocessingGroup" xmlns:wpi="http://schemas.microsoft.com/office/word/2010/wordprocessingInk" xmlns:wne="http://schemas.microsoft.com/office/word/2006/wordml" xmlns:wps="http://schemas.microsoft.com/office/word/2010/wordprocessingShape" mc:Ignorable="w14 w15 w16se w16cid w16 w16cex w16sdtdh wp14">
+<w:ftr xmlns:wpc="http://schemas.microsoft.com/office/word/2010/wordprocessingCanvas" xmlns:mc="http://schemas.openxmlformats.org/markup-compatibility/2006" xmlns:o="urn:schemas-microsoft-com:office:office" xmlns:r="http://schemas.openxmlformats.org/officeDocument/2006/relationships" xmlns:m="http://schemas.openxmlformats.org/officeDocument/2006/math" xmlns:v="urn:schemas-microsoft-com:vml" xmlns:wp14="http://schemas.microsoft.com/office/word/2010/wordprocessingDrawing" xmlns:wp="http://schemas.openxmlformats.org/drawingml/2006/wordprocessingDrawing" xmlns:w10="urn:schemas-microsoft-com:office:word" xmlns:w="http://schemas.openxmlformats.org/wordprocessingml/2006/main" xmlns:w14="http://schemas.microsoft.com/office/word/2010/wordml" xmlns:wpg="http://schemas.microsoft.com/office/word/2010/wordprocessingGroup" xmlns:wpi="http://schemas.microsoft.com/office/word/2010/wordprocessingInk" xmlns:wne="http://schemas.microsoft.com/office/word/2006/wordml" xmlns:wps="http://schemas.microsoft.com/office/word/2010/wordprocessingShape" mc:Ignorable="w14 wp14">
   <w:p>
     <w:pPr>
       <w:pStyle w:val="Footer"/>
@@ -3781,11 +3906,11 @@
         </mc:Choice>
         <mc:Fallback>
           <w:pict>
-            <v:shapetype w14:anchorId="0BBF517D" id="_x0000_t202" coordsize="21600,21600" o:spt="202" path="m,l,21600r21600,l21600,xe">
+            <v:shapetype id="_x0000_t202" coordsize="21600,21600" o:spt="202" path="m,l,21600r21600,l21600,xe">
               <v:stroke joinstyle="miter"/>
               <v:path gradientshapeok="t" o:connecttype="rect"/>
             </v:shapetype>
-            <v:shape id="Text Box 18" o:spid="_x0000_s1029" type="#_x0000_t202" style="position:absolute;margin-left:92.8pt;margin-top:0;width:2in;height:2in;z-index:251659264;visibility:visible;mso-wrap-style:none;mso-wrap-distance-left:9pt;mso-wrap-distance-top:0;mso-wrap-distance-right:9pt;mso-wrap-distance-bottom:0;mso-position-horizontal:right;mso-position-horizontal-relative:margin;mso-position-vertical:absolute;mso-position-vertical-relative:text;v-text-anchor:top" o:gfxdata="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" filled="f" stroked="f">
+            <v:shape id="Text Box 18" o:spid="_x0000_s1029" type="#_x0000_t202" style="position:absolute;margin-left:92.8pt;margin-top:0;width:2in;height:2in;z-index:251659264;visibility:visible;mso-wrap-style:none;mso-wrap-distance-left:9pt;mso-wrap-distance-top:0;mso-wrap-distance-right:9pt;mso-wrap-distance-bottom:0;mso-position-horizontal:right;mso-position-horizontal-relative:margin;mso-position-vertical:absolute;mso-position-vertical-relative:text;v-text-anchor:top" o:gfxdata="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" filled="f" stroked="f">
               <v:textbox style="mso-fit-shape-to-text:t" inset="0,0,0,0">
                 <w:txbxContent>
                   <w:p>
@@ -3824,7 +3949,7 @@
 </file>
 
 <file path=word/footnotes.xml><?xml version="1.0" encoding="utf-8"?>
-<w:footnotes xmlns:wpc="http://schemas.microsoft.com/office/word/2010/wordprocessingCanvas" xmlns:cx="http://schemas.microsoft.com/office/drawing/2014/chartex" xmlns:cx1="http://schemas.microsoft.com/office/drawing/2015/9/8/chartex" xmlns:cx2="http://schemas.microsoft.com/office/drawing/2015/10/21/chartex" xmlns:cx3="http://schemas.microsoft.com/office/drawing/2016/5/9/chartex" xmlns:cx4="http://schemas.microsoft.com/office/drawing/2016/5/10/chartex" xmlns:cx5="http://schemas.microsoft.com/office/drawing/2016/5/11/chartex" xmlns:cx6="http://schemas.microsoft.com/office/drawing/2016/5/12/chartex" xmlns:cx7="http://schemas.microsoft.com/office/drawing/2016/5/13/chartex" xmlns:cx8="http://schemas.microsoft.com/office/drawing/2016/5/14/chartex" xmlns:mc="http://schemas.openxmlformats.org/markup-compatibility/2006" xmlns:aink="http://schemas.microsoft.com/office/drawing/2016/ink" xmlns:am3d="http://schemas.microsoft.com/office/drawing/2017/model3d" xmlns:o="urn:schemas-microsoft-com:office:office" xmlns:oel="http://schemas.microsoft.com/office/2019/extlst" xmlns:r="http://schemas.openxmlformats.org/officeDocument/2006/relationships" xmlns:m="http://schemas.openxmlformats.org/officeDocument/2006/math" xmlns:v="urn:schemas-microsoft-com:vml" xmlns:wp14="http://schemas.microsoft.com/office/word/2010/wordprocessingDrawing" xmlns:wp="http://schemas.openxmlformats.org/drawingml/2006/wordprocessingDrawing" xmlns:w10="urn:schemas-microsoft-com:office:word" xmlns:w="http://schemas.openxmlformats.org/wordprocessingml/2006/main" xmlns:w14="http://schemas.microsoft.com/office/word/2010/wordml" xmlns:w15="http://schemas.microsoft.com/office/word/2012/wordml" xmlns:w16cex="http://schemas.microsoft.com/office/word/2018/wordml/cex" xmlns:w16cid="http://schemas.microsoft.com/office/word/2016/wordml/cid" xmlns:w16="http://schemas.microsoft.com/office/word/2018/wordml" xmlns:w16du="http://schemas.microsoft.com/office/word/2023/wordml/word16du" xmlns:w16sdtdh="http://schemas.microsoft.com/office/word/2020/wordml/sdtdatahash" xmlns:w16se="http://schemas.microsoft.com/office/word/2015/wordml/symex" xmlns:wpg="http://schemas.microsoft.com/office/word/2010/wordprocessingGroup" xmlns:wpi="http://schemas.microsoft.com/office/word/2010/wordprocessingInk" xmlns:wne="http://schemas.microsoft.com/office/word/2006/wordml" xmlns:wps="http://schemas.microsoft.com/office/word/2010/wordprocessingShape" mc:Ignorable="w14 w15 w16se w16cid w16 w16cex w16sdtdh wp14">
+<w:footnotes xmlns:wpc="http://schemas.microsoft.com/office/word/2010/wordprocessingCanvas" xmlns:mc="http://schemas.openxmlformats.org/markup-compatibility/2006" xmlns:o="urn:schemas-microsoft-com:office:office" xmlns:r="http://schemas.openxmlformats.org/officeDocument/2006/relationships" xmlns:m="http://schemas.openxmlformats.org/officeDocument/2006/math" xmlns:v="urn:schemas-microsoft-com:vml" xmlns:wp14="http://schemas.microsoft.com/office/word/2010/wordprocessingDrawing" xmlns:wp="http://schemas.openxmlformats.org/drawingml/2006/wordprocessingDrawing" xmlns:w10="urn:schemas-microsoft-com:office:word" xmlns:w="http://schemas.openxmlformats.org/wordprocessingml/2006/main" xmlns:w14="http://schemas.microsoft.com/office/word/2010/wordml" xmlns:wpg="http://schemas.microsoft.com/office/word/2010/wordprocessingGroup" xmlns:wpi="http://schemas.microsoft.com/office/word/2010/wordprocessingInk" xmlns:wne="http://schemas.microsoft.com/office/word/2006/wordml" xmlns:wps="http://schemas.microsoft.com/office/word/2010/wordprocessingShape" mc:Ignorable="w14 wp14">
   <w:footnote w:type="separator" w:id="-1">
     <w:p>
       <w:r>
@@ -3843,7 +3968,7 @@
 </file>
 
 <file path=word/header1.xml><?xml version="1.0" encoding="utf-8"?>
-<w:hdr xmlns:wpc="http://schemas.microsoft.com/office/word/2010/wordprocessingCanvas" xmlns:cx="http://schemas.microsoft.com/office/drawing/2014/chartex" xmlns:cx1="http://schemas.microsoft.com/office/drawing/2015/9/8/chartex" xmlns:cx2="http://schemas.microsoft.com/office/drawing/2015/10/21/chartex" xmlns:cx3="http://schemas.microsoft.com/office/drawing/2016/5/9/chartex" xmlns:cx4="http://schemas.microsoft.com/office/drawing/2016/5/10/chartex" xmlns:cx5="http://schemas.microsoft.com/office/drawing/2016/5/11/chartex" xmlns:cx6="http://schemas.microsoft.com/office/drawing/2016/5/12/chartex" xmlns:cx7="http://schemas.microsoft.com/office/drawing/2016/5/13/chartex" xmlns:cx8="http://schemas.microsoft.com/office/drawing/2016/5/14/chartex" xmlns:mc="http://schemas.openxmlformats.org/markup-compatibility/2006" xmlns:aink="http://schemas.microsoft.com/office/drawing/2016/ink" xmlns:am3d="http://schemas.microsoft.com/office/drawing/2017/model3d" xmlns:o="urn:schemas-microsoft-com:office:office" xmlns:oel="http://schemas.microsoft.com/office/2019/extlst" xmlns:r="http://schemas.openxmlformats.org/officeDocument/2006/relationships" xmlns:m="http://schemas.openxmlformats.org/officeDocument/2006/math" xmlns:v="urn:schemas-microsoft-com:vml" xmlns:wp14="http://schemas.microsoft.com/office/word/2010/wordprocessingDrawing" xmlns:wp="http://schemas.openxmlformats.org/drawingml/2006/wordprocessingDrawing" xmlns:w10="urn:schemas-microsoft-com:office:word" xmlns:w="http://schemas.openxmlformats.org/wordprocessingml/2006/main" xmlns:w14="http://schemas.microsoft.com/office/word/2010/wordml" xmlns:w15="http://schemas.microsoft.com/office/word/2012/wordml" xmlns:w16cex="http://schemas.microsoft.com/office/word/2018/wordml/cex" xmlns:w16cid="http://schemas.microsoft.com/office/word/2016/wordml/cid" xmlns:w16="http://schemas.microsoft.com/office/word/2018/wordml" xmlns:w16du="http://schemas.microsoft.com/office/word/2023/wordml/word16du" xmlns:w16sdtdh="http://schemas.microsoft.com/office/word/2020/wordml/sdtdatahash" xmlns:w16se="http://schemas.microsoft.com/office/word/2015/wordml/symex" xmlns:wpg="http://schemas.microsoft.com/office/word/2010/wordprocessingGroup" xmlns:wpi="http://schemas.microsoft.com/office/word/2010/wordprocessingInk" xmlns:wne="http://schemas.microsoft.com/office/word/2006/wordml" xmlns:wps="http://schemas.microsoft.com/office/word/2010/wordprocessingShape" mc:Ignorable="w14 w15 w16se w16cid w16 w16cex w16sdtdh wp14">
+<w:hdr xmlns:wpc="http://schemas.microsoft.com/office/word/2010/wordprocessingCanvas" xmlns:mc="http://schemas.openxmlformats.org/markup-compatibility/2006" xmlns:o="urn:schemas-microsoft-com:office:office" xmlns:r="http://schemas.openxmlformats.org/officeDocument/2006/relationships" xmlns:m="http://schemas.openxmlformats.org/officeDocument/2006/math" xmlns:v="urn:schemas-microsoft-com:vml" xmlns:wp14="http://schemas.microsoft.com/office/word/2010/wordprocessingDrawing" xmlns:wp="http://schemas.openxmlformats.org/drawingml/2006/wordprocessingDrawing" xmlns:w10="urn:schemas-microsoft-com:office:word" xmlns:w="http://schemas.openxmlformats.org/wordprocessingml/2006/main" xmlns:w14="http://schemas.microsoft.com/office/word/2010/wordml" xmlns:wpg="http://schemas.microsoft.com/office/word/2010/wordprocessingGroup" xmlns:wpi="http://schemas.microsoft.com/office/word/2010/wordprocessingInk" xmlns:wne="http://schemas.microsoft.com/office/word/2006/wordml" xmlns:wps="http://schemas.microsoft.com/office/word/2010/wordprocessingShape" mc:Ignorable="w14 wp14">
   <w:p>
     <w:pPr>
       <w:pStyle w:val="Header"/>
@@ -3880,7 +4005,7 @@
 </file>
 
 <file path=word/header2.xml><?xml version="1.0" encoding="utf-8"?>
-<w:hdr xmlns:wpc="http://schemas.microsoft.com/office/word/2010/wordprocessingCanvas" xmlns:cx="http://schemas.microsoft.com/office/drawing/2014/chartex" xmlns:cx1="http://schemas.microsoft.com/office/drawing/2015/9/8/chartex" xmlns:cx2="http://schemas.microsoft.com/office/drawing/2015/10/21/chartex" xmlns:cx3="http://schemas.microsoft.com/office/drawing/2016/5/9/chartex" xmlns:cx4="http://schemas.microsoft.com/office/drawing/2016/5/10/chartex" xmlns:cx5="http://schemas.microsoft.com/office/drawing/2016/5/11/chartex" xmlns:cx6="http://schemas.microsoft.com/office/drawing/2016/5/12/chartex" xmlns:cx7="http://schemas.microsoft.com/office/drawing/2016/5/13/chartex" xmlns:cx8="http://schemas.microsoft.com/office/drawing/2016/5/14/chartex" xmlns:mc="http://schemas.openxmlformats.org/markup-compatibility/2006" xmlns:aink="http://schemas.microsoft.com/office/drawing/2016/ink" xmlns:am3d="http://schemas.microsoft.com/office/drawing/2017/model3d" xmlns:o="urn:schemas-microsoft-com:office:office" xmlns:oel="http://schemas.microsoft.com/office/2019/extlst" xmlns:r="http://schemas.openxmlformats.org/officeDocument/2006/relationships" xmlns:m="http://schemas.openxmlformats.org/officeDocument/2006/math" xmlns:v="urn:schemas-microsoft-com:vml" xmlns:wp14="http://schemas.microsoft.com/office/word/2010/wordprocessingDrawing" xmlns:wp="http://schemas.openxmlformats.org/drawingml/2006/wordprocessingDrawing" xmlns:w10="urn:schemas-microsoft-com:office:word" xmlns:w="http://schemas.openxmlformats.org/wordprocessingml/2006/main" xmlns:w14="http://schemas.microsoft.com/office/word/2010/wordml" xmlns:w15="http://schemas.microsoft.com/office/word/2012/wordml" xmlns:w16cex="http://schemas.microsoft.com/office/word/2018/wordml/cex" xmlns:w16cid="http://schemas.microsoft.com/office/word/2016/wordml/cid" xmlns:w16="http://schemas.microsoft.com/office/word/2018/wordml" xmlns:w16du="http://schemas.microsoft.com/office/word/2023/wordml/word16du" xmlns:w16sdtdh="http://schemas.microsoft.com/office/word/2020/wordml/sdtdatahash" xmlns:w16se="http://schemas.microsoft.com/office/word/2015/wordml/symex" xmlns:wpg="http://schemas.microsoft.com/office/word/2010/wordprocessingGroup" xmlns:wpi="http://schemas.microsoft.com/office/word/2010/wordprocessingInk" xmlns:wne="http://schemas.microsoft.com/office/word/2006/wordml" xmlns:wps="http://schemas.microsoft.com/office/word/2010/wordprocessingShape" mc:Ignorable="w14 w15 w16se w16cid w16 w16cex w16sdtdh wp14">
+<w:hdr xmlns:wpc="http://schemas.microsoft.com/office/word/2010/wordprocessingCanvas" xmlns:mc="http://schemas.openxmlformats.org/markup-compatibility/2006" xmlns:o="urn:schemas-microsoft-com:office:office" xmlns:r="http://schemas.openxmlformats.org/officeDocument/2006/relationships" xmlns:m="http://schemas.openxmlformats.org/officeDocument/2006/math" xmlns:v="urn:schemas-microsoft-com:vml" xmlns:wp14="http://schemas.microsoft.com/office/word/2010/wordprocessingDrawing" xmlns:wp="http://schemas.openxmlformats.org/drawingml/2006/wordprocessingDrawing" xmlns:w10="urn:schemas-microsoft-com:office:word" xmlns:w="http://schemas.openxmlformats.org/wordprocessingml/2006/main" xmlns:w14="http://schemas.microsoft.com/office/word/2010/wordml" xmlns:wpg="http://schemas.microsoft.com/office/word/2010/wordprocessingGroup" xmlns:wpi="http://schemas.microsoft.com/office/word/2010/wordprocessingInk" xmlns:wne="http://schemas.microsoft.com/office/word/2006/wordml" xmlns:wps="http://schemas.microsoft.com/office/word/2010/wordprocessingShape" mc:Ignorable="w14 wp14">
   <w:p>
     <w:pPr>
       <w:pStyle w:val="Header"/>
@@ -3893,7 +4018,7 @@
 </file>
 
 <file path=word/header3.xml><?xml version="1.0" encoding="utf-8"?>
-<w:hdr xmlns:wpc="http://schemas.microsoft.com/office/word/2010/wordprocessingCanvas" xmlns:cx="http://schemas.microsoft.com/office/drawing/2014/chartex" xmlns:cx1="http://schemas.microsoft.com/office/drawing/2015/9/8/chartex" xmlns:cx2="http://schemas.microsoft.com/office/drawing/2015/10/21/chartex" xmlns:cx3="http://schemas.microsoft.com/office/drawing/2016/5/9/chartex" xmlns:cx4="http://schemas.microsoft.com/office/drawing/2016/5/10/chartex" xmlns:cx5="http://schemas.microsoft.com/office/drawing/2016/5/11/chartex" xmlns:cx6="http://schemas.microsoft.com/office/drawing/2016/5/12/chartex" xmlns:cx7="http://schemas.microsoft.com/office/drawing/2016/5/13/chartex" xmlns:cx8="http://schemas.microsoft.com/office/drawing/2016/5/14/chartex" xmlns:mc="http://schemas.openxmlformats.org/markup-compatibility/2006" xmlns:aink="http://schemas.microsoft.com/office/drawing/2016/ink" xmlns:am3d="http://schemas.microsoft.com/office/drawing/2017/model3d" xmlns:o="urn:schemas-microsoft-com:office:office" xmlns:oel="http://schemas.microsoft.com/office/2019/extlst" xmlns:r="http://schemas.openxmlformats.org/officeDocument/2006/relationships" xmlns:m="http://schemas.openxmlformats.org/officeDocument/2006/math" xmlns:v="urn:schemas-microsoft-com:vml" xmlns:wp14="http://schemas.microsoft.com/office/word/2010/wordprocessingDrawing" xmlns:wp="http://schemas.openxmlformats.org/drawingml/2006/wordprocessingDrawing" xmlns:w10="urn:schemas-microsoft-com:office:word" xmlns:w="http://schemas.openxmlformats.org/wordprocessingml/2006/main" xmlns:w14="http://schemas.microsoft.com/office/word/2010/wordml" xmlns:w15="http://schemas.microsoft.com/office/word/2012/wordml" xmlns:w16cex="http://schemas.microsoft.com/office/word/2018/wordml/cex" xmlns:w16cid="http://schemas.microsoft.com/office/word/2016/wordml/cid" xmlns:w16="http://schemas.microsoft.com/office/word/2018/wordml" xmlns:w16du="http://schemas.microsoft.com/office/word/2023/wordml/word16du" xmlns:w16sdtdh="http://schemas.microsoft.com/office/word/2020/wordml/sdtdatahash" xmlns:w16se="http://schemas.microsoft.com/office/word/2015/wordml/symex" xmlns:wpg="http://schemas.microsoft.com/office/word/2010/wordprocessingGroup" xmlns:wpi="http://schemas.microsoft.com/office/word/2010/wordprocessingInk" xmlns:wne="http://schemas.microsoft.com/office/word/2006/wordml" xmlns:wps="http://schemas.microsoft.com/office/word/2010/wordprocessingShape" mc:Ignorable="w14 w15 w16se w16cid w16 w16cex w16sdtdh wp14">
+<w:hdr xmlns:wpc="http://schemas.microsoft.com/office/word/2010/wordprocessingCanvas" xmlns:mc="http://schemas.openxmlformats.org/markup-compatibility/2006" xmlns:o="urn:schemas-microsoft-com:office:office" xmlns:r="http://schemas.openxmlformats.org/officeDocument/2006/relationships" xmlns:m="http://schemas.openxmlformats.org/officeDocument/2006/math" xmlns:v="urn:schemas-microsoft-com:vml" xmlns:wp14="http://schemas.microsoft.com/office/word/2010/wordprocessingDrawing" xmlns:wp="http://schemas.openxmlformats.org/drawingml/2006/wordprocessingDrawing" xmlns:w10="urn:schemas-microsoft-com:office:word" xmlns:w="http://schemas.openxmlformats.org/wordprocessingml/2006/main" xmlns:w14="http://schemas.microsoft.com/office/word/2010/wordml" xmlns:wpg="http://schemas.microsoft.com/office/word/2010/wordprocessingGroup" xmlns:wpi="http://schemas.microsoft.com/office/word/2010/wordprocessingInk" xmlns:wne="http://schemas.microsoft.com/office/word/2006/wordml" xmlns:wps="http://schemas.microsoft.com/office/word/2010/wordprocessingShape" mc:Ignorable="w14 wp14">
   <w:p>
     <w:pPr>
       <w:pStyle w:val="Header"/>
@@ -3926,8 +4051,8 @@
 </file>
 
 <file path=word/numbering.xml><?xml version="1.0" encoding="utf-8"?>
-<w:numbering xmlns:wpc="http://schemas.microsoft.com/office/word/2010/wordprocessingCanvas" xmlns:cx="http://schemas.microsoft.com/office/drawing/2014/chartex" xmlns:cx1="http://schemas.microsoft.com/office/drawing/2015/9/8/chartex" xmlns:cx2="http://schemas.microsoft.com/office/drawing/2015/10/21/chartex" xmlns:cx3="http://schemas.microsoft.com/office/drawing/2016/5/9/chartex" xmlns:cx4="http://schemas.microsoft.com/office/drawing/2016/5/10/chartex" xmlns:cx5="http://schemas.microsoft.com/office/drawing/2016/5/11/chartex" xmlns:cx6="http://schemas.microsoft.com/office/drawing/2016/5/12/chartex" xmlns:cx7="http://schemas.microsoft.com/office/drawing/2016/5/13/chartex" xmlns:cx8="http://schemas.microsoft.com/office/drawing/2016/5/14/chartex" xmlns:mc="http://schemas.openxmlformats.org/markup-compatibility/2006" xmlns:aink="http://schemas.microsoft.com/office/drawing/2016/ink" xmlns:am3d="http://schemas.microsoft.com/office/drawing/2017/model3d" xmlns:o="urn:schemas-microsoft-com:office:office" xmlns:oel="http://schemas.microsoft.com/office/2019/extlst" xmlns:r="http://schemas.openxmlformats.org/officeDocument/2006/relationships" xmlns:m="http://schemas.openxmlformats.org/officeDocument/2006/math" xmlns:v="urn:schemas-microsoft-com:vml" xmlns:wp14="http://schemas.microsoft.com/office/word/2010/wordprocessingDrawing" xmlns:wp="http://schemas.openxmlformats.org/drawingml/2006/wordprocessingDrawing" xmlns:w10="urn:schemas-microsoft-com:office:word" xmlns:w="http://schemas.openxmlformats.org/wordprocessingml/2006/main" xmlns:w14="http://schemas.microsoft.com/office/word/2010/wordml" xmlns:w15="http://schemas.microsoft.com/office/word/2012/wordml" xmlns:w16cex="http://schemas.microsoft.com/office/word/2018/wordml/cex" xmlns:w16cid="http://schemas.microsoft.com/office/word/2016/wordml/cid" xmlns:w16="http://schemas.microsoft.com/office/word/2018/wordml" xmlns:w16du="http://schemas.microsoft.com/office/word/2023/wordml/word16du" xmlns:w16sdtdh="http://schemas.microsoft.com/office/word/2020/wordml/sdtdatahash" xmlns:w16se="http://schemas.microsoft.com/office/word/2015/wordml/symex" xmlns:wpg="http://schemas.microsoft.com/office/word/2010/wordprocessingGroup" xmlns:wpi="http://schemas.microsoft.com/office/word/2010/wordprocessingInk" xmlns:wne="http://schemas.microsoft.com/office/word/2006/wordml" xmlns:wps="http://schemas.microsoft.com/office/word/2010/wordprocessingShape" mc:Ignorable="w14 w15 w16se w16cid w16 w16cex w16sdtdh wp14">
-  <w:abstractNum w:abstractNumId="0" w15:restartNumberingAfterBreak="0">
+<w:numbering xmlns:wpc="http://schemas.microsoft.com/office/word/2010/wordprocessingCanvas" xmlns:mc="http://schemas.openxmlformats.org/markup-compatibility/2006" xmlns:o="urn:schemas-microsoft-com:office:office" xmlns:r="http://schemas.openxmlformats.org/officeDocument/2006/relationships" xmlns:m="http://schemas.openxmlformats.org/officeDocument/2006/math" xmlns:v="urn:schemas-microsoft-com:vml" xmlns:wp14="http://schemas.microsoft.com/office/word/2010/wordprocessingDrawing" xmlns:wp="http://schemas.openxmlformats.org/drawingml/2006/wordprocessingDrawing" xmlns:w10="urn:schemas-microsoft-com:office:word" xmlns:w="http://schemas.openxmlformats.org/wordprocessingml/2006/main" xmlns:w14="http://schemas.microsoft.com/office/word/2010/wordml" xmlns:wpg="http://schemas.microsoft.com/office/word/2010/wordprocessingGroup" xmlns:wpi="http://schemas.microsoft.com/office/word/2010/wordprocessingInk" xmlns:wne="http://schemas.microsoft.com/office/word/2006/wordml" xmlns:wps="http://schemas.microsoft.com/office/word/2010/wordprocessingShape" mc:Ignorable="w14 wp14">
+  <w:abstractNum w:abstractNumId="0">
     <w:nsid w:val="26FE0D53"/>
     <w:multiLevelType w:val="multilevel"/>
     <w:tmpl w:val="BDF4D468"/>
@@ -4068,7 +4193,7 @@
       </w:rPr>
     </w:lvl>
   </w:abstractNum>
-  <w:abstractNum w:abstractNumId="1" w15:restartNumberingAfterBreak="0">
+  <w:abstractNum w:abstractNumId="1">
     <w:nsid w:val="5AB16E98"/>
     <w:multiLevelType w:val="multilevel"/>
     <w:tmpl w:val="5AB16E98"/>
@@ -4184,17 +4309,17 @@
       </w:pPr>
     </w:lvl>
   </w:abstractNum>
-  <w:num w:numId="1" w16cid:durableId="1631394495">
+  <w:num w:numId="1">
     <w:abstractNumId w:val="1"/>
   </w:num>
-  <w:num w:numId="2" w16cid:durableId="1686639422">
+  <w:num w:numId="2">
     <w:abstractNumId w:val="0"/>
   </w:num>
 </w:numbering>
 </file>
 
 <file path=word/styles.xml><?xml version="1.0" encoding="utf-8"?>
-<w:styles xmlns:mc="http://schemas.openxmlformats.org/markup-compatibility/2006" xmlns:r="http://schemas.openxmlformats.org/officeDocument/2006/relationships" xmlns:w="http://schemas.openxmlformats.org/wordprocessingml/2006/main" xmlns:w14="http://schemas.microsoft.com/office/word/2010/wordml" xmlns:w15="http://schemas.microsoft.com/office/word/2012/wordml" xmlns:w16cex="http://schemas.microsoft.com/office/word/2018/wordml/cex" xmlns:w16cid="http://schemas.microsoft.com/office/word/2016/wordml/cid" xmlns:w16="http://schemas.microsoft.com/office/word/2018/wordml" xmlns:w16sdtdh="http://schemas.microsoft.com/office/word/2020/wordml/sdtdatahash" xmlns:w16se="http://schemas.microsoft.com/office/word/2015/wordml/symex" mc:Ignorable="w14 w15 w16se w16cid w16 w16cex w16sdtdh">
+<w:styles xmlns:mc="http://schemas.openxmlformats.org/markup-compatibility/2006" xmlns:r="http://schemas.openxmlformats.org/officeDocument/2006/relationships" xmlns:w="http://schemas.openxmlformats.org/wordprocessingml/2006/main" xmlns:w14="http://schemas.microsoft.com/office/word/2010/wordml" mc:Ignorable="w14">
   <w:docDefaults>
     <w:rPrDefault>
       <w:rPr>
@@ -4204,376 +4329,155 @@
     </w:rPrDefault>
     <w:pPrDefault/>
   </w:docDefaults>
-  <w:latentStyles w:defLockedState="0" w:defUIPriority="0" w:defSemiHidden="0" w:defUnhideWhenUsed="0" w:defQFormat="0" w:count="376">
-    <w:lsdException w:name="Normal" w:qFormat="1"/>
-    <w:lsdException w:name="heading 1" w:qFormat="1"/>
-    <w:lsdException w:name="heading 2" w:semiHidden="1" w:unhideWhenUsed="1" w:qFormat="1"/>
-    <w:lsdException w:name="heading 3" w:semiHidden="1" w:unhideWhenUsed="1" w:qFormat="1"/>
-    <w:lsdException w:name="heading 4" w:semiHidden="1" w:unhideWhenUsed="1" w:qFormat="1"/>
-    <w:lsdException w:name="heading 5" w:semiHidden="1" w:unhideWhenUsed="1" w:qFormat="1"/>
-    <w:lsdException w:name="heading 6" w:semiHidden="1" w:unhideWhenUsed="1" w:qFormat="1"/>
-    <w:lsdException w:name="heading 7" w:semiHidden="1" w:unhideWhenUsed="1" w:qFormat="1"/>
-    <w:lsdException w:name="heading 8" w:semiHidden="1" w:unhideWhenUsed="1" w:qFormat="1"/>
-    <w:lsdException w:name="heading 9" w:semiHidden="1" w:unhideWhenUsed="1" w:qFormat="1"/>
-    <w:lsdException w:name="index 1" w:semiHidden="1" w:unhideWhenUsed="1"/>
-    <w:lsdException w:name="index 2" w:semiHidden="1" w:unhideWhenUsed="1"/>
-    <w:lsdException w:name="index 3" w:semiHidden="1" w:unhideWhenUsed="1"/>
-    <w:lsdException w:name="index 4" w:semiHidden="1" w:unhideWhenUsed="1"/>
-    <w:lsdException w:name="index 5" w:semiHidden="1" w:unhideWhenUsed="1"/>
-    <w:lsdException w:name="index 6" w:semiHidden="1" w:unhideWhenUsed="1"/>
-    <w:lsdException w:name="index 7" w:semiHidden="1" w:unhideWhenUsed="1"/>
-    <w:lsdException w:name="index 8" w:semiHidden="1" w:unhideWhenUsed="1"/>
-    <w:lsdException w:name="index 9" w:semiHidden="1" w:unhideWhenUsed="1"/>
-    <w:lsdException w:name="toc 1" w:semiHidden="1" w:unhideWhenUsed="1"/>
-    <w:lsdException w:name="toc 2" w:semiHidden="1" w:unhideWhenUsed="1"/>
-    <w:lsdException w:name="toc 3" w:semiHidden="1" w:unhideWhenUsed="1"/>
-    <w:lsdException w:name="toc 4" w:semiHidden="1" w:unhideWhenUsed="1"/>
-    <w:lsdException w:name="toc 5" w:semiHidden="1" w:unhideWhenUsed="1"/>
-    <w:lsdException w:name="toc 6" w:semiHidden="1" w:unhideWhenUsed="1"/>
-    <w:lsdException w:name="toc 7" w:semiHidden="1" w:unhideWhenUsed="1"/>
-    <w:lsdException w:name="toc 8" w:semiHidden="1" w:unhideWhenUsed="1"/>
-    <w:lsdException w:name="toc 9" w:semiHidden="1" w:unhideWhenUsed="1"/>
-    <w:lsdException w:name="Normal Indent" w:semiHidden="1" w:unhideWhenUsed="1"/>
-    <w:lsdException w:name="footnote text" w:semiHidden="1" w:unhideWhenUsed="1"/>
-    <w:lsdException w:name="annotation text" w:semiHidden="1" w:unhideWhenUsed="1" w:qFormat="1"/>
-    <w:lsdException w:name="header" w:semiHidden="1" w:uiPriority="99" w:unhideWhenUsed="1" w:qFormat="1"/>
-    <w:lsdException w:name="footer" w:semiHidden="1" w:unhideWhenUsed="1" w:qFormat="1"/>
-    <w:lsdException w:name="index heading" w:semiHidden="1" w:unhideWhenUsed="1"/>
-    <w:lsdException w:name="caption" w:semiHidden="1" w:unhideWhenUsed="1" w:qFormat="1"/>
-    <w:lsdException w:name="table of figures" w:semiHidden="1" w:unhideWhenUsed="1"/>
-    <w:lsdException w:name="envelope address" w:semiHidden="1" w:unhideWhenUsed="1"/>
-    <w:lsdException w:name="envelope return" w:semiHidden="1" w:unhideWhenUsed="1"/>
-    <w:lsdException w:name="footnote reference" w:semiHidden="1" w:unhideWhenUsed="1"/>
-    <w:lsdException w:name="annotation reference" w:semiHidden="1" w:unhideWhenUsed="1" w:qFormat="1"/>
-    <w:lsdException w:name="line number" w:semiHidden="1" w:unhideWhenUsed="1"/>
-    <w:lsdException w:name="page number" w:semiHidden="1" w:unhideWhenUsed="1"/>
-    <w:lsdException w:name="endnote reference" w:semiHidden="1" w:unhideWhenUsed="1"/>
-    <w:lsdException w:name="endnote text" w:semiHidden="1" w:unhideWhenUsed="1"/>
-    <w:lsdException w:name="macro" w:semiHidden="1" w:unhideWhenUsed="1"/>
-    <w:lsdException w:name="toa heading" w:semiHidden="1" w:unhideWhenUsed="1"/>
-    <w:lsdException w:name="List Number" w:semiHidden="1" w:unhideWhenUsed="1"/>
-    <w:lsdException w:name="List 2" w:semiHidden="1" w:unhideWhenUsed="1"/>
-    <w:lsdException w:name="List 3" w:semiHidden="1" w:unhideWhenUsed="1"/>
-    <w:lsdException w:name="List 4" w:semiHidden="1" w:unhideWhenUsed="1"/>
-    <w:lsdException w:name="List 5" w:semiHidden="1" w:unhideWhenUsed="1"/>
-    <w:lsdException w:name="List Bullet 2" w:semiHidden="1" w:unhideWhenUsed="1"/>
-    <w:lsdException w:name="List Bullet 3" w:semiHidden="1" w:unhideWhenUsed="1"/>
-    <w:lsdException w:name="List Bullet 4" w:semiHidden="1" w:unhideWhenUsed="1"/>
-    <w:lsdException w:name="List Bullet 5" w:semiHidden="1" w:unhideWhenUsed="1"/>
-    <w:lsdException w:name="List Number 2" w:semiHidden="1" w:unhideWhenUsed="1"/>
-    <w:lsdException w:name="List Number 3" w:semiHidden="1" w:unhideWhenUsed="1"/>
-    <w:lsdException w:name="List Number 4" w:semiHidden="1" w:unhideWhenUsed="1"/>
-    <w:lsdException w:name="List Number 5" w:semiHidden="1" w:unhideWhenUsed="1"/>
-    <w:lsdException w:name="Title" w:qFormat="1"/>
-    <w:lsdException w:name="Closing" w:semiHidden="1" w:unhideWhenUsed="1"/>
-    <w:lsdException w:name="Signature" w:semiHidden="1" w:unhideWhenUsed="1"/>
-    <w:lsdException w:name="Default Paragraph Font" w:semiHidden="1" w:uiPriority="1" w:unhideWhenUsed="1" w:qFormat="1"/>
-    <w:lsdException w:name="Body Text" w:semiHidden="1" w:unhideWhenUsed="1"/>
-    <w:lsdException w:name="Body Text Indent" w:semiHidden="1" w:unhideWhenUsed="1"/>
-    <w:lsdException w:name="List Continue" w:semiHidden="1" w:unhideWhenUsed="1"/>
-    <w:lsdException w:name="Message Header" w:semiHidden="1" w:unhideWhenUsed="1"/>
-    <w:lsdException w:name="Subtitle" w:qFormat="1"/>
-    <w:lsdException w:name="Salutation" w:semiHidden="1" w:unhideWhenUsed="1"/>
-    <w:lsdException w:name="Date" w:semiHidden="1" w:unhideWhenUsed="1"/>
-    <w:lsdException w:name="Body Text First Indent" w:semiHidden="1" w:unhideWhenUsed="1"/>
-    <w:lsdException w:name="Body Text First Indent 2" w:semiHidden="1" w:unhideWhenUsed="1"/>
-    <w:lsdException w:name="Note Heading" w:semiHidden="1" w:unhideWhenUsed="1"/>
-    <w:lsdException w:name="Body Text 2" w:semiHidden="1" w:unhideWhenUsed="1"/>
-    <w:lsdException w:name="Body Text 3" w:semiHidden="1" w:unhideWhenUsed="1"/>
-    <w:lsdException w:name="Body Text Indent 2" w:semiHidden="1" w:unhideWhenUsed="1"/>
-    <w:lsdException w:name="Body Text Indent 3" w:semiHidden="1" w:unhideWhenUsed="1"/>
-    <w:lsdException w:name="Block Text" w:semiHidden="1" w:unhideWhenUsed="1"/>
-    <w:lsdException w:name="Hyperlink" w:semiHidden="1" w:uiPriority="99" w:unhideWhenUsed="1"/>
-    <w:lsdException w:name="FollowedHyperlink" w:semiHidden="1" w:unhideWhenUsed="1"/>
-    <w:lsdException w:name="Strong" w:qFormat="1"/>
-    <w:lsdException w:name="Emphasis" w:qFormat="1"/>
-    <w:lsdException w:name="Document Map" w:semiHidden="1" w:unhideWhenUsed="1"/>
-    <w:lsdException w:name="Plain Text" w:semiHidden="1" w:unhideWhenUsed="1"/>
-    <w:lsdException w:name="E-mail Signature" w:semiHidden="1" w:unhideWhenUsed="1"/>
-    <w:lsdException w:name="HTML Top of Form" w:semiHidden="1" w:uiPriority="99" w:unhideWhenUsed="1"/>
-    <w:lsdException w:name="HTML Bottom of Form" w:semiHidden="1" w:uiPriority="99" w:unhideWhenUsed="1"/>
-    <w:lsdException w:name="Normal (Web)" w:semiHidden="1" w:unhideWhenUsed="1"/>
-    <w:lsdException w:name="HTML Acronym" w:semiHidden="1" w:unhideWhenUsed="1"/>
-    <w:lsdException w:name="HTML Address" w:semiHidden="1" w:unhideWhenUsed="1"/>
-    <w:lsdException w:name="HTML Cite" w:semiHidden="1" w:unhideWhenUsed="1"/>
-    <w:lsdException w:name="HTML Code" w:semiHidden="1" w:unhideWhenUsed="1"/>
-    <w:lsdException w:name="HTML Definition" w:semiHidden="1" w:unhideWhenUsed="1"/>
-    <w:lsdException w:name="HTML Keyboard" w:semiHidden="1" w:unhideWhenUsed="1"/>
-    <w:lsdException w:name="HTML Preformatted" w:semiHidden="1" w:unhideWhenUsed="1"/>
-    <w:lsdException w:name="HTML Sample" w:semiHidden="1" w:unhideWhenUsed="1"/>
-    <w:lsdException w:name="HTML Typewriter" w:semiHidden="1" w:unhideWhenUsed="1"/>
-    <w:lsdException w:name="HTML Variable" w:semiHidden="1" w:unhideWhenUsed="1"/>
-    <w:lsdException w:name="Normal Table" w:semiHidden="1" w:uiPriority="99" w:unhideWhenUsed="1"/>
-    <w:lsdException w:name="annotation subject" w:semiHidden="1" w:unhideWhenUsed="1"/>
-    <w:lsdException w:name="No List" w:semiHidden="1" w:uiPriority="99" w:unhideWhenUsed="1"/>
-    <w:lsdException w:name="Outline List 1" w:semiHidden="1" w:uiPriority="99" w:unhideWhenUsed="1"/>
-    <w:lsdException w:name="Outline List 2" w:semiHidden="1" w:uiPriority="99" w:unhideWhenUsed="1"/>
-    <w:lsdException w:name="Outline List 3" w:semiHidden="1" w:uiPriority="99" w:unhideWhenUsed="1"/>
-    <w:lsdException w:name="Table Simple 1" w:semiHidden="1" w:unhideWhenUsed="1"/>
-    <w:lsdException w:name="Table Simple 2" w:semiHidden="1" w:unhideWhenUsed="1"/>
-    <w:lsdException w:name="Table Simple 3" w:semiHidden="1" w:unhideWhenUsed="1"/>
-    <w:lsdException w:name="Table Classic 1" w:semiHidden="1" w:unhideWhenUsed="1"/>
-    <w:lsdException w:name="Table Classic 2" w:semiHidden="1" w:unhideWhenUsed="1"/>
-    <w:lsdException w:name="Table Classic 3" w:semiHidden="1" w:unhideWhenUsed="1"/>
-    <w:lsdException w:name="Table Classic 4" w:semiHidden="1" w:unhideWhenUsed="1"/>
-    <w:lsdException w:name="Table Colorful 1" w:semiHidden="1" w:unhideWhenUsed="1"/>
-    <w:lsdException w:name="Table Colorful 2" w:semiHidden="1" w:unhideWhenUsed="1"/>
-    <w:lsdException w:name="Table Colorful 3" w:semiHidden="1" w:unhideWhenUsed="1"/>
-    <w:lsdException w:name="Table Columns 1" w:semiHidden="1" w:unhideWhenUsed="1"/>
-    <w:lsdException w:name="Table Columns 2" w:semiHidden="1" w:unhideWhenUsed="1"/>
-    <w:lsdException w:name="Table Columns 3" w:semiHidden="1" w:unhideWhenUsed="1"/>
-    <w:lsdException w:name="Table Columns 4" w:semiHidden="1" w:unhideWhenUsed="1"/>
-    <w:lsdException w:name="Table Columns 5" w:semiHidden="1" w:unhideWhenUsed="1"/>
-    <w:lsdException w:name="Table Grid 1" w:semiHidden="1" w:unhideWhenUsed="1"/>
-    <w:lsdException w:name="Table Grid 2" w:semiHidden="1" w:unhideWhenUsed="1"/>
-    <w:lsdException w:name="Table Grid 3" w:semiHidden="1" w:unhideWhenUsed="1"/>
-    <w:lsdException w:name="Table Grid 4" w:semiHidden="1" w:unhideWhenUsed="1"/>
-    <w:lsdException w:name="Table Grid 5" w:semiHidden="1" w:unhideWhenUsed="1"/>
-    <w:lsdException w:name="Table Grid 6" w:semiHidden="1" w:unhideWhenUsed="1"/>
-    <w:lsdException w:name="Table Grid 7" w:semiHidden="1" w:unhideWhenUsed="1"/>
-    <w:lsdException w:name="Table Grid 8" w:semiHidden="1" w:unhideWhenUsed="1"/>
-    <w:lsdException w:name="Table List 1" w:semiHidden="1" w:unhideWhenUsed="1"/>
-    <w:lsdException w:name="Table List 2" w:semiHidden="1" w:unhideWhenUsed="1"/>
-    <w:lsdException w:name="Table List 3" w:semiHidden="1" w:unhideWhenUsed="1"/>
-    <w:lsdException w:name="Table List 4" w:semiHidden="1" w:unhideWhenUsed="1"/>
-    <w:lsdException w:name="Table List 5" w:semiHidden="1" w:unhideWhenUsed="1"/>
-    <w:lsdException w:name="Table List 6" w:semiHidden="1" w:unhideWhenUsed="1"/>
-    <w:lsdException w:name="Table List 7" w:semiHidden="1" w:unhideWhenUsed="1"/>
-    <w:lsdException w:name="Table List 8" w:semiHidden="1" w:unhideWhenUsed="1"/>
-    <w:lsdException w:name="Table 3D effects 1" w:semiHidden="1" w:unhideWhenUsed="1"/>
-    <w:lsdException w:name="Table 3D effects 2" w:semiHidden="1" w:unhideWhenUsed="1"/>
-    <w:lsdException w:name="Table 3D effects 3" w:semiHidden="1" w:unhideWhenUsed="1"/>
-    <w:lsdException w:name="Table Contemporary" w:semiHidden="1" w:unhideWhenUsed="1"/>
-    <w:lsdException w:name="Table Elegant" w:semiHidden="1" w:unhideWhenUsed="1"/>
-    <w:lsdException w:name="Table Professional" w:semiHidden="1" w:unhideWhenUsed="1"/>
-    <w:lsdException w:name="Table Subtle 1" w:semiHidden="1" w:unhideWhenUsed="1"/>
-    <w:lsdException w:name="Table Subtle 2" w:semiHidden="1" w:unhideWhenUsed="1"/>
-    <w:lsdException w:name="Table Web 1" w:semiHidden="1" w:unhideWhenUsed="1"/>
-    <w:lsdException w:name="Table Web 2" w:semiHidden="1" w:unhideWhenUsed="1"/>
-    <w:lsdException w:name="Table Web 3" w:semiHidden="1" w:unhideWhenUsed="1"/>
-    <w:lsdException w:name="Balloon Text" w:semiHidden="1" w:unhideWhenUsed="1" w:qFormat="1"/>
-    <w:lsdException w:name="Table Grid" w:uiPriority="59" w:qFormat="1"/>
-    <w:lsdException w:name="Table Theme" w:semiHidden="1" w:unhideWhenUsed="1"/>
-    <w:lsdException w:name="Placeholder Text" w:semiHidden="1" w:uiPriority="99"/>
-    <w:lsdException w:name="No Spacing" w:uiPriority="99"/>
-    <w:lsdException w:name="Light Shading" w:uiPriority="60"/>
-    <w:lsdException w:name="Light List" w:uiPriority="61"/>
-    <w:lsdException w:name="Light Grid" w:uiPriority="62"/>
-    <w:lsdException w:name="Medium Shading 1" w:uiPriority="63"/>
-    <w:lsdException w:name="Medium Shading 2" w:uiPriority="64"/>
-    <w:lsdException w:name="Medium List 1" w:uiPriority="65"/>
-    <w:lsdException w:name="Medium List 2" w:uiPriority="66"/>
-    <w:lsdException w:name="Medium Grid 1" w:uiPriority="67"/>
-    <w:lsdException w:name="Medium Grid 2" w:uiPriority="68"/>
-    <w:lsdException w:name="Medium Grid 3" w:uiPriority="69"/>
-    <w:lsdException w:name="Dark List" w:uiPriority="70"/>
-    <w:lsdException w:name="Colorful Shading" w:uiPriority="71"/>
-    <w:lsdException w:name="Colorful List" w:uiPriority="72"/>
-    <w:lsdException w:name="Colorful Grid" w:uiPriority="73"/>
-    <w:lsdException w:name="Light Shading Accent 1" w:uiPriority="60"/>
-    <w:lsdException w:name="Light List Accent 1" w:uiPriority="61"/>
-    <w:lsdException w:name="Light Grid Accent 1" w:uiPriority="62"/>
-    <w:lsdException w:name="Medium Shading 1 Accent 1" w:uiPriority="63"/>
-    <w:lsdException w:name="Medium Shading 2 Accent 1" w:uiPriority="64"/>
-    <w:lsdException w:name="Medium List 1 Accent 1" w:uiPriority="65"/>
-    <w:lsdException w:name="Revision" w:semiHidden="1" w:uiPriority="99"/>
-    <w:lsdException w:name="List Paragraph" w:uiPriority="34" w:qFormat="1"/>
-    <w:lsdException w:name="Quote" w:uiPriority="99"/>
-    <w:lsdException w:name="Intense Quote" w:uiPriority="99"/>
-    <w:lsdException w:name="Medium List 2 Accent 1" w:uiPriority="66"/>
-    <w:lsdException w:name="Medium Grid 1 Accent 1" w:uiPriority="67"/>
-    <w:lsdException w:name="Medium Grid 2 Accent 1" w:uiPriority="68"/>
-    <w:lsdException w:name="Medium Grid 3 Accent 1" w:uiPriority="69"/>
-    <w:lsdException w:name="Dark List Accent 1" w:uiPriority="70"/>
-    <w:lsdException w:name="Colorful Shading Accent 1" w:uiPriority="71"/>
-    <w:lsdException w:name="Colorful List Accent 1" w:uiPriority="72"/>
-    <w:lsdException w:name="Colorful Grid Accent 1" w:uiPriority="73"/>
-    <w:lsdException w:name="Light Shading Accent 2" w:uiPriority="60"/>
-    <w:lsdException w:name="Light List Accent 2" w:uiPriority="61"/>
-    <w:lsdException w:name="Light Grid Accent 2" w:uiPriority="62"/>
-    <w:lsdException w:name="Medium Shading 1 Accent 2" w:uiPriority="63"/>
-    <w:lsdException w:name="Medium Shading 2 Accent 2" w:uiPriority="64"/>
-    <w:lsdException w:name="Medium List 1 Accent 2" w:uiPriority="65"/>
-    <w:lsdException w:name="Medium List 2 Accent 2" w:uiPriority="66"/>
-    <w:lsdException w:name="Medium Grid 1 Accent 2" w:uiPriority="67"/>
-    <w:lsdException w:name="Medium Grid 2 Accent 2" w:uiPriority="68"/>
-    <w:lsdException w:name="Medium Grid 3 Accent 2" w:uiPriority="69"/>
-    <w:lsdException w:name="Dark List Accent 2" w:uiPriority="70"/>
-    <w:lsdException w:name="Colorful Shading Accent 2" w:uiPriority="71"/>
-    <w:lsdException w:name="Colorful List Accent 2" w:uiPriority="72"/>
-    <w:lsdException w:name="Colorful Grid Accent 2" w:uiPriority="73"/>
-    <w:lsdException w:name="Light Shading Accent 3" w:uiPriority="60"/>
-    <w:lsdException w:name="Light List Accent 3" w:uiPriority="61"/>
-    <w:lsdException w:name="Light Grid Accent 3" w:uiPriority="62"/>
-    <w:lsdException w:name="Medium Shading 1 Accent 3" w:uiPriority="63"/>
-    <w:lsdException w:name="Medium Shading 2 Accent 3" w:uiPriority="64"/>
-    <w:lsdException w:name="Medium List 1 Accent 3" w:uiPriority="65"/>
-    <w:lsdException w:name="Medium List 2 Accent 3" w:uiPriority="66"/>
-    <w:lsdException w:name="Medium Grid 1 Accent 3" w:uiPriority="67"/>
-    <w:lsdException w:name="Medium Grid 2 Accent 3" w:uiPriority="68"/>
-    <w:lsdException w:name="Medium Grid 3 Accent 3" w:uiPriority="69"/>
-    <w:lsdException w:name="Dark List Accent 3" w:uiPriority="70"/>
-    <w:lsdException w:name="Colorful Shading Accent 3" w:uiPriority="71"/>
-    <w:lsdException w:name="Colorful List Accent 3" w:uiPriority="72"/>
-    <w:lsdException w:name="Colorful Grid Accent 3" w:uiPriority="73"/>
-    <w:lsdException w:name="Light Shading Accent 4" w:uiPriority="60"/>
-    <w:lsdException w:name="Light List Accent 4" w:uiPriority="61"/>
-    <w:lsdException w:name="Light Grid Accent 4" w:uiPriority="62"/>
-    <w:lsdException w:name="Medium Shading 1 Accent 4" w:uiPriority="63"/>
-    <w:lsdException w:name="Medium Shading 2 Accent 4" w:uiPriority="64"/>
-    <w:lsdException w:name="Medium List 1 Accent 4" w:uiPriority="65"/>
-    <w:lsdException w:name="Medium List 2 Accent 4" w:uiPriority="66"/>
-    <w:lsdException w:name="Medium Grid 1 Accent 4" w:uiPriority="67"/>
-    <w:lsdException w:name="Medium Grid 2 Accent 4" w:uiPriority="68"/>
-    <w:lsdException w:name="Medium Grid 3 Accent 4" w:uiPriority="69"/>
-    <w:lsdException w:name="Dark List Accent 4" w:uiPriority="70"/>
-    <w:lsdException w:name="Colorful Shading Accent 4" w:uiPriority="71"/>
-    <w:lsdException w:name="Colorful List Accent 4" w:uiPriority="72"/>
-    <w:lsdException w:name="Colorful Grid Accent 4" w:uiPriority="73"/>
-    <w:lsdException w:name="Light Shading Accent 5" w:uiPriority="60"/>
-    <w:lsdException w:name="Light List Accent 5" w:uiPriority="61"/>
-    <w:lsdException w:name="Light Grid Accent 5" w:uiPriority="62"/>
-    <w:lsdException w:name="Medium Shading 1 Accent 5" w:uiPriority="63"/>
-    <w:lsdException w:name="Medium Shading 2 Accent 5" w:uiPriority="64"/>
-    <w:lsdException w:name="Medium List 1 Accent 5" w:uiPriority="65"/>
-    <w:lsdException w:name="Medium List 2 Accent 5" w:uiPriority="66"/>
-    <w:lsdException w:name="Medium Grid 1 Accent 5" w:uiPriority="67"/>
-    <w:lsdException w:name="Medium Grid 2 Accent 5" w:uiPriority="68"/>
-    <w:lsdException w:name="Medium Grid 3 Accent 5" w:uiPriority="69"/>
-    <w:lsdException w:name="Dark List Accent 5" w:uiPriority="70"/>
-    <w:lsdException w:name="Colorful Shading Accent 5" w:uiPriority="71"/>
-    <w:lsdException w:name="Colorful List Accent 5" w:uiPriority="72"/>
-    <w:lsdException w:name="Colorful Grid Accent 5" w:uiPriority="73"/>
-    <w:lsdException w:name="Light Shading Accent 6" w:uiPriority="60"/>
-    <w:lsdException w:name="Light List Accent 6" w:uiPriority="61"/>
-    <w:lsdException w:name="Light Grid Accent 6" w:uiPriority="62"/>
-    <w:lsdException w:name="Medium Shading 1 Accent 6" w:uiPriority="63"/>
-    <w:lsdException w:name="Medium Shading 2 Accent 6" w:uiPriority="64"/>
-    <w:lsdException w:name="Medium List 1 Accent 6" w:uiPriority="65"/>
-    <w:lsdException w:name="Medium List 2 Accent 6" w:uiPriority="66"/>
-    <w:lsdException w:name="Medium Grid 1 Accent 6" w:uiPriority="67"/>
-    <w:lsdException w:name="Medium Grid 2 Accent 6" w:uiPriority="68"/>
-    <w:lsdException w:name="Medium Grid 3 Accent 6" w:uiPriority="69"/>
-    <w:lsdException w:name="Dark List Accent 6" w:uiPriority="70"/>
-    <w:lsdException w:name="Colorful Shading Accent 6" w:uiPriority="71"/>
-    <w:lsdException w:name="Colorful List Accent 6" w:uiPriority="72"/>
-    <w:lsdException w:name="Colorful Grid Accent 6" w:uiPriority="73"/>
-    <w:lsdException w:name="Subtle Emphasis" w:uiPriority="19" w:qFormat="1"/>
-    <w:lsdException w:name="Intense Emphasis" w:uiPriority="21" w:qFormat="1"/>
-    <w:lsdException w:name="Subtle Reference" w:uiPriority="31" w:qFormat="1"/>
-    <w:lsdException w:name="Intense Reference" w:uiPriority="32" w:qFormat="1"/>
-    <w:lsdException w:name="Book Title" w:uiPriority="33" w:qFormat="1"/>
-    <w:lsdException w:name="Bibliography" w:semiHidden="1" w:uiPriority="37" w:unhideWhenUsed="1"/>
-    <w:lsdException w:name="TOC Heading" w:semiHidden="1" w:uiPriority="39" w:unhideWhenUsed="1" w:qFormat="1"/>
-    <w:lsdException w:name="Plain Table 1" w:uiPriority="41"/>
-    <w:lsdException w:name="Plain Table 2" w:uiPriority="42"/>
-    <w:lsdException w:name="Plain Table 3" w:uiPriority="43"/>
-    <w:lsdException w:name="Plain Table 4" w:uiPriority="44"/>
-    <w:lsdException w:name="Plain Table 5" w:uiPriority="45"/>
-    <w:lsdException w:name="Grid Table Light" w:uiPriority="40"/>
-    <w:lsdException w:name="Grid Table 1 Light" w:uiPriority="46"/>
-    <w:lsdException w:name="Grid Table 2" w:uiPriority="47"/>
-    <w:lsdException w:name="Grid Table 3" w:uiPriority="48"/>
-    <w:lsdException w:name="Grid Table 4" w:uiPriority="49"/>
-    <w:lsdException w:name="Grid Table 5 Dark" w:uiPriority="50"/>
-    <w:lsdException w:name="Grid Table 6 Colorful" w:uiPriority="51"/>
-    <w:lsdException w:name="Grid Table 7 Colorful" w:uiPriority="52"/>
-    <w:lsdException w:name="Grid Table 1 Light Accent 1" w:uiPriority="46"/>
-    <w:lsdException w:name="Grid Table 2 Accent 1" w:uiPriority="47"/>
-    <w:lsdException w:name="Grid Table 3 Accent 1" w:uiPriority="48"/>
-    <w:lsdException w:name="Grid Table 4 Accent 1" w:uiPriority="49"/>
-    <w:lsdException w:name="Grid Table 5 Dark Accent 1" w:uiPriority="50"/>
-    <w:lsdException w:name="Grid Table 6 Colorful Accent 1" w:uiPriority="51"/>
-    <w:lsdException w:name="Grid Table 7 Colorful Accent 1" w:uiPriority="52"/>
-    <w:lsdException w:name="Grid Table 1 Light Accent 2" w:uiPriority="46"/>
-    <w:lsdException w:name="Grid Table 2 Accent 2" w:uiPriority="47"/>
-    <w:lsdException w:name="Grid Table 3 Accent 2" w:uiPriority="48"/>
-    <w:lsdException w:name="Grid Table 4 Accent 2" w:uiPriority="49"/>
-    <w:lsdException w:name="Grid Table 5 Dark Accent 2" w:uiPriority="50"/>
-    <w:lsdException w:name="Grid Table 6 Colorful Accent 2" w:uiPriority="51"/>
-    <w:lsdException w:name="Grid Table 7 Colorful Accent 2" w:uiPriority="52"/>
-    <w:lsdException w:name="Grid Table 1 Light Accent 3" w:uiPriority="46"/>
-    <w:lsdException w:name="Grid Table 2 Accent 3" w:uiPriority="47"/>
-    <w:lsdException w:name="Grid Table 3 Accent 3" w:uiPriority="48"/>
-    <w:lsdException w:name="Grid Table 4 Accent 3" w:uiPriority="49"/>
-    <w:lsdException w:name="Grid Table 5 Dark Accent 3" w:uiPriority="50"/>
-    <w:lsdException w:name="Grid Table 6 Colorful Accent 3" w:uiPriority="51"/>
-    <w:lsdException w:name="Grid Table 7 Colorful Accent 3" w:uiPriority="52"/>
-    <w:lsdException w:name="Grid Table 1 Light Accent 4" w:uiPriority="46"/>
-    <w:lsdException w:name="Grid Table 2 Accent 4" w:uiPriority="47"/>
-    <w:lsdException w:name="Grid Table 3 Accent 4" w:uiPriority="48"/>
-    <w:lsdException w:name="Grid Table 4 Accent 4" w:uiPriority="49"/>
-    <w:lsdException w:name="Grid Table 5 Dark Accent 4" w:uiPriority="50"/>
-    <w:lsdException w:name="Grid Table 6 Colorful Accent 4" w:uiPriority="51"/>
-    <w:lsdException w:name="Grid Table 7 Colorful Accent 4" w:uiPriority="52"/>
-    <w:lsdException w:name="Grid Table 1 Light Accent 5" w:uiPriority="46"/>
-    <w:lsdException w:name="Grid Table 2 Accent 5" w:uiPriority="47"/>
-    <w:lsdException w:name="Grid Table 3 Accent 5" w:uiPriority="48"/>
-    <w:lsdException w:name="Grid Table 4 Accent 5" w:uiPriority="49"/>
-    <w:lsdException w:name="Grid Table 5 Dark Accent 5" w:uiPriority="50"/>
-    <w:lsdException w:name="Grid Table 6 Colorful Accent 5" w:uiPriority="51"/>
-    <w:lsdException w:name="Grid Table 7 Colorful Accent 5" w:uiPriority="52"/>
-    <w:lsdException w:name="Grid Table 1 Light Accent 6" w:uiPriority="46"/>
-    <w:lsdException w:name="Grid Table 2 Accent 6" w:uiPriority="47"/>
-    <w:lsdException w:name="Grid Table 3 Accent 6" w:uiPriority="48"/>
-    <w:lsdException w:name="Grid Table 4 Accent 6" w:uiPriority="49"/>
-    <w:lsdException w:name="Grid Table 5 Dark Accent 6" w:uiPriority="50"/>
-    <w:lsdException w:name="Grid Table 6 Colorful Accent 6" w:uiPriority="51"/>
-    <w:lsdException w:name="Grid Table 7 Colorful Accent 6" w:uiPriority="52"/>
-    <w:lsdException w:name="List Table 1 Light" w:uiPriority="46"/>
-    <w:lsdException w:name="List Table 2" w:uiPriority="47"/>
-    <w:lsdException w:name="List Table 3" w:uiPriority="48"/>
-    <w:lsdException w:name="List Table 4" w:uiPriority="49"/>
-    <w:lsdException w:name="List Table 5 Dark" w:uiPriority="50"/>
-    <w:lsdException w:name="List Table 6 Colorful" w:uiPriority="51"/>
-    <w:lsdException w:name="List Table 7 Colorful" w:uiPriority="52"/>
-    <w:lsdException w:name="List Table 1 Light Accent 1" w:uiPriority="46"/>
-    <w:lsdException w:name="List Table 2 Accent 1" w:uiPriority="47"/>
-    <w:lsdException w:name="List Table 3 Accent 1" w:uiPriority="48"/>
-    <w:lsdException w:name="List Table 4 Accent 1" w:uiPriority="49"/>
-    <w:lsdException w:name="List Table 5 Dark Accent 1" w:uiPriority="50"/>
-    <w:lsdException w:name="List Table 6 Colorful Accent 1" w:uiPriority="51"/>
-    <w:lsdException w:name="List Table 7 Colorful Accent 1" w:uiPriority="52"/>
-    <w:lsdException w:name="List Table 1 Light Accent 2" w:uiPriority="46"/>
-    <w:lsdException w:name="List Table 2 Accent 2" w:uiPriority="47"/>
-    <w:lsdException w:name="List Table 3 Accent 2" w:uiPriority="48"/>
-    <w:lsdException w:name="List Table 4 Accent 2" w:uiPriority="49"/>
-    <w:lsdException w:name="List Table 5 Dark Accent 2" w:uiPriority="50"/>
-    <w:lsdException w:name="List Table 6 Colorful Accent 2" w:uiPriority="51"/>
-    <w:lsdException w:name="List Table 7 Colorful Accent 2" w:uiPriority="52"/>
-    <w:lsdException w:name="List Table 1 Light Accent 3" w:uiPriority="46"/>
-    <w:lsdException w:name="List Table 2 Accent 3" w:uiPriority="47"/>
-    <w:lsdException w:name="List Table 3 Accent 3" w:uiPriority="48"/>
-    <w:lsdException w:name="List Table 4 Accent 3" w:uiPriority="49"/>
-    <w:lsdException w:name="List Table 5 Dark Accent 3" w:uiPriority="50"/>
-    <w:lsdException w:name="List Table 6 Colorful Accent 3" w:uiPriority="51"/>
-    <w:lsdException w:name="List Table 7 Colorful Accent 3" w:uiPriority="52"/>
-    <w:lsdException w:name="List Table 1 Light Accent 4" w:uiPriority="46"/>
-    <w:lsdException w:name="List Table 2 Accent 4" w:uiPriority="47"/>
-    <w:lsdException w:name="List Table 3 Accent 4" w:uiPriority="48"/>
-    <w:lsdException w:name="List Table 4 Accent 4" w:uiPriority="49"/>
-    <w:lsdException w:name="List Table 5 Dark Accent 4" w:uiPriority="50"/>
-    <w:lsdException w:name="List Table 6 Colorful Accent 4" w:uiPriority="51"/>
-    <w:lsdException w:name="List Table 7 Colorful Accent 4" w:uiPriority="52"/>
-    <w:lsdException w:name="List Table 1 Light Accent 5" w:uiPriority="46"/>
-    <w:lsdException w:name="List Table 2 Accent 5" w:uiPriority="47"/>
-    <w:lsdException w:name="List Table 3 Accent 5" w:uiPriority="48"/>
-    <w:lsdException w:name="List Table 4 Accent 5" w:uiPriority="49"/>
-    <w:lsdException w:name="List Table 5 Dark Accent 5" w:uiPriority="50"/>
-    <w:lsdException w:name="List Table 6 Colorful Accent 5" w:uiPriority="51"/>
-    <w:lsdException w:name="List Table 7 Colorful Accent 5" w:uiPriority="52"/>
-    <w:lsdException w:name="List Table 1 Light Accent 6" w:uiPriority="46"/>
-    <w:lsdException w:name="List Table 2 Accent 6" w:uiPriority="47"/>
-    <w:lsdException w:name="List Table 3 Accent 6" w:uiPriority="48"/>
-    <w:lsdException w:name="List Table 4 Accent 6" w:uiPriority="49"/>
-    <w:lsdException w:name="List Table 5 Dark Accent 6" w:uiPriority="50"/>
-    <w:lsdException w:name="List Table 6 Colorful Accent 6" w:uiPriority="51"/>
-    <w:lsdException w:name="List Table 7 Colorful Accent 6" w:uiPriority="52"/>
-    <w:lsdException w:name="Mention" w:semiHidden="1" w:uiPriority="99" w:unhideWhenUsed="1"/>
-    <w:lsdException w:name="Smart Hyperlink" w:semiHidden="1" w:uiPriority="99" w:unhideWhenUsed="1"/>
-    <w:lsdException w:name="Hashtag" w:semiHidden="1" w:uiPriority="99" w:unhideWhenUsed="1"/>
-    <w:lsdException w:name="Unresolved Mention" w:semiHidden="1" w:uiPriority="99" w:unhideWhenUsed="1"/>
-    <w:lsdException w:name="Smart Link" w:semiHidden="1" w:uiPriority="99" w:unhideWhenUsed="1"/>
+  <w:latentStyles w:defLockedState="0" w:defUIPriority="0" w:defSemiHidden="1" w:defUnhideWhenUsed="1" w:defQFormat="0" w:count="267">
+    <w:lsdException w:name="Normal" w:semiHidden="0" w:unhideWhenUsed="0" w:qFormat="1"/>
+    <w:lsdException w:name="heading 1" w:semiHidden="0" w:unhideWhenUsed="0" w:qFormat="1"/>
+    <w:lsdException w:name="heading 2" w:qFormat="1"/>
+    <w:lsdException w:name="heading 3" w:qFormat="1"/>
+    <w:lsdException w:name="heading 4" w:qFormat="1"/>
+    <w:lsdException w:name="heading 5" w:qFormat="1"/>
+    <w:lsdException w:name="heading 6" w:qFormat="1"/>
+    <w:lsdException w:name="heading 7" w:qFormat="1"/>
+    <w:lsdException w:name="heading 8" w:qFormat="1"/>
+    <w:lsdException w:name="heading 9" w:qFormat="1"/>
+    <w:lsdException w:name="annotation text" w:qFormat="1"/>
+    <w:lsdException w:name="header" w:uiPriority="99" w:qFormat="1"/>
+    <w:lsdException w:name="footer" w:qFormat="1"/>
+    <w:lsdException w:name="caption" w:qFormat="1"/>
+    <w:lsdException w:name="annotation reference" w:qFormat="1"/>
+    <w:lsdException w:name="table of authorities" w:semiHidden="0" w:unhideWhenUsed="0"/>
+    <w:lsdException w:name="List" w:semiHidden="0" w:unhideWhenUsed="0"/>
+    <w:lsdException w:name="List Bullet" w:semiHidden="0" w:unhideWhenUsed="0"/>
+    <w:lsdException w:name="Title" w:semiHidden="0" w:unhideWhenUsed="0" w:qFormat="1"/>
+    <w:lsdException w:name="Default Paragraph Font" w:uiPriority="1" w:qFormat="1"/>
+    <w:lsdException w:name="List Continue 2" w:semiHidden="0" w:unhideWhenUsed="0"/>
+    <w:lsdException w:name="List Continue 3" w:semiHidden="0" w:unhideWhenUsed="0"/>
+    <w:lsdException w:name="List Continue 4" w:semiHidden="0" w:unhideWhenUsed="0"/>
+    <w:lsdException w:name="List Continue 5" w:semiHidden="0" w:unhideWhenUsed="0"/>
+    <w:lsdException w:name="Subtitle" w:semiHidden="0" w:unhideWhenUsed="0" w:qFormat="1"/>
+    <w:lsdException w:name="Hyperlink" w:uiPriority="99"/>
+    <w:lsdException w:name="Strong" w:semiHidden="0" w:unhideWhenUsed="0" w:qFormat="1"/>
+    <w:lsdException w:name="Emphasis" w:semiHidden="0" w:unhideWhenUsed="0" w:qFormat="1"/>
+    <w:lsdException w:name="HTML Top of Form" w:uiPriority="99"/>
+    <w:lsdException w:name="HTML Bottom of Form" w:uiPriority="99"/>
+    <w:lsdException w:name="Normal Table" w:uiPriority="99"/>
+    <w:lsdException w:name="No List" w:uiPriority="99"/>
+    <w:lsdException w:name="Outline List 1" w:uiPriority="99"/>
+    <w:lsdException w:name="Outline List 2" w:uiPriority="99"/>
+    <w:lsdException w:name="Outline List 3" w:uiPriority="99"/>
+    <w:lsdException w:name="Balloon Text" w:qFormat="1"/>
+    <w:lsdException w:name="Table Grid" w:semiHidden="0" w:uiPriority="59" w:unhideWhenUsed="0" w:qFormat="1"/>
+    <w:lsdException w:name="Placeholder Text" w:uiPriority="99" w:unhideWhenUsed="0"/>
+    <w:lsdException w:name="No Spacing" w:semiHidden="0" w:uiPriority="99" w:unhideWhenUsed="0"/>
+    <w:lsdException w:name="Light Shading" w:semiHidden="0" w:uiPriority="60" w:unhideWhenUsed="0"/>
+    <w:lsdException w:name="Light List" w:semiHidden="0" w:uiPriority="61" w:unhideWhenUsed="0"/>
+    <w:lsdException w:name="Light Grid" w:semiHidden="0" w:uiPriority="62" w:unhideWhenUsed="0"/>
+    <w:lsdException w:name="Medium Shading 1" w:semiHidden="0" w:uiPriority="63" w:unhideWhenUsed="0"/>
+    <w:lsdException w:name="Medium Shading 2" w:semiHidden="0" w:uiPriority="64" w:unhideWhenUsed="0"/>
+    <w:lsdException w:name="Medium List 1" w:semiHidden="0" w:uiPriority="65" w:unhideWhenUsed="0"/>
+    <w:lsdException w:name="Medium List 2" w:semiHidden="0" w:uiPriority="66" w:unhideWhenUsed="0"/>
+    <w:lsdException w:name="Medium Grid 1" w:semiHidden="0" w:uiPriority="67" w:unhideWhenUsed="0"/>
+    <w:lsdException w:name="Medium Grid 2" w:semiHidden="0" w:uiPriority="68" w:unhideWhenUsed="0"/>
+    <w:lsdException w:name="Medium Grid 3" w:semiHidden="0" w:uiPriority="69" w:unhideWhenUsed="0"/>
+    <w:lsdException w:name="Dark List" w:semiHidden="0" w:uiPriority="70" w:unhideWhenUsed="0"/>
+    <w:lsdException w:name="Colorful Shading" w:semiHidden="0" w:uiPriority="71" w:unhideWhenUsed="0"/>
+    <w:lsdException w:name="Colorful List" w:semiHidden="0" w:uiPriority="72" w:unhideWhenUsed="0"/>
+    <w:lsdException w:name="Colorful Grid" w:semiHidden="0" w:uiPriority="73" w:unhideWhenUsed="0"/>
+    <w:lsdException w:name="Light Shading Accent 1" w:semiHidden="0" w:uiPriority="60" w:unhideWhenUsed="0"/>
+    <w:lsdException w:name="Light List Accent 1" w:semiHidden="0" w:uiPriority="61" w:unhideWhenUsed="0"/>
+    <w:lsdException w:name="Light Grid Accent 1" w:semiHidden="0" w:uiPriority="62" w:unhideWhenUsed="0"/>
+    <w:lsdException w:name="Medium Shading 1 Accent 1" w:semiHidden="0" w:uiPriority="63" w:unhideWhenUsed="0"/>
+    <w:lsdException w:name="Medium Shading 2 Accent 1" w:semiHidden="0" w:uiPriority="64" w:unhideWhenUsed="0"/>
+    <w:lsdException w:name="Medium List 1 Accent 1" w:semiHidden="0" w:uiPriority="65" w:unhideWhenUsed="0"/>
+    <w:lsdException w:name="Revision" w:uiPriority="99" w:unhideWhenUsed="0"/>
+    <w:lsdException w:name="List Paragraph" w:semiHidden="0" w:uiPriority="34" w:unhideWhenUsed="0" w:qFormat="1"/>
+    <w:lsdException w:name="Quote" w:semiHidden="0" w:uiPriority="99" w:unhideWhenUsed="0"/>
+    <w:lsdException w:name="Intense Quote" w:semiHidden="0" w:uiPriority="99" w:unhideWhenUsed="0"/>
+    <w:lsdException w:name="Medium List 2 Accent 1" w:semiHidden="0" w:uiPriority="66" w:unhideWhenUsed="0"/>
+    <w:lsdException w:name="Medium Grid 1 Accent 1" w:semiHidden="0" w:uiPriority="67" w:unhideWhenUsed="0"/>
+    <w:lsdException w:name="Medium Grid 2 Accent 1" w:semiHidden="0" w:uiPriority="68" w:unhideWhenUsed="0"/>
+    <w:lsdException w:name="Medium Grid 3 Accent 1" w:semiHidden="0" w:uiPriority="69" w:unhideWhenUsed="0"/>
+    <w:lsdException w:name="Dark List Accent 1" w:semiHidden="0" w:uiPriority="70" w:unhideWhenUsed="0"/>
+    <w:lsdException w:name="Colorful Shading Accent 1" w:semiHidden="0" w:uiPriority="71" w:unhideWhenUsed="0"/>
+    <w:lsdException w:name="Colorful List Accent 1" w:semiHidden="0" w:uiPriority="72" w:unhideWhenUsed="0"/>
+    <w:lsdException w:name="Colorful Grid Accent 1" w:semiHidden="0" w:uiPriority="73" w:unhideWhenUsed="0"/>
+    <w:lsdException w:name="Light Shading Accent 2" w:semiHidden="0" w:uiPriority="60" w:unhideWhenUsed="0"/>
+    <w:lsdException w:name="Light List Accent 2" w:semiHidden="0" w:uiPriority="61" w:unhideWhenUsed="0"/>
+    <w:lsdException w:name="Light Grid Accent 2" w:semiHidden="0" w:uiPriority="62" w:unhideWhenUsed="0"/>
+    <w:lsdException w:name="Medium Shading 1 Accent 2" w:semiHidden="0" w:uiPriority="63" w:unhideWhenUsed="0"/>
+    <w:lsdException w:name="Medium Shading 2 Accent 2" w:semiHidden="0" w:uiPriority="64" w:unhideWhenUsed="0"/>
+    <w:lsdException w:name="Medium List 1 Accent 2" w:semiHidden="0" w:uiPriority="65" w:unhideWhenUsed="0"/>
+    <w:lsdException w:name="Medium List 2 Accent 2" w:semiHidden="0" w:uiPriority="66" w:unhideWhenUsed="0"/>
+    <w:lsdException w:name="Medium Grid 1 Accent 2" w:semiHidden="0" w:uiPriority="67" w:unhideWhenUsed="0"/>
+    <w:lsdException w:name="Medium Grid 2 Accent 2" w:semiHidden="0" w:uiPriority="68" w:unhideWhenUsed="0"/>
+    <w:lsdException w:name="Medium Grid 3 Accent 2" w:semiHidden="0" w:uiPriority="69" w:unhideWhenUsed="0"/>
+    <w:lsdException w:name="Dark List Accent 2" w:semiHidden="0" w:uiPriority="70" w:unhideWhenUsed="0"/>
+    <w:lsdException w:name="Colorful Shading Accent 2" w:semiHidden="0" w:uiPriority="71" w:unhideWhenUsed="0"/>
+    <w:lsdException w:name="Colorful List Accent 2" w:semiHidden="0" w:uiPriority="72" w:unhideWhenUsed="0"/>
+    <w:lsdException w:name="Colorful Grid Accent 2" w:semiHidden="0" w:uiPriority="73" w:unhideWhenUsed="0"/>
+    <w:lsdException w:name="Light Shading Accent 3" w:semiHidden="0" w:uiPriority="60" w:unhideWhenUsed="0"/>
+    <w:lsdException w:name="Light List Accent 3" w:semiHidden="0" w:uiPriority="61" w:unhideWhenUsed="0"/>
+    <w:lsdException w:name="Light Grid Accent 3" w:semiHidden="0" w:uiPriority="62" w:unhideWhenUsed="0"/>
+    <w:lsdException w:name="Medium Shading 1 Accent 3" w:semiHidden="0" w:uiPriority="63" w:unhideWhenUsed="0"/>
+    <w:lsdException w:name="Medium Shading 2 Accent 3" w:semiHidden="0" w:uiPriority="64" w:unhideWhenUsed="0"/>
+    <w:lsdException w:name="Medium List 1 Accent 3" w:semiHidden="0" w:uiPriority="65" w:unhideWhenUsed="0"/>
+    <w:lsdException w:name="Medium List 2 Accent 3" w:semiHidden="0" w:uiPriority="66" w:unhideWhenUsed="0"/>
+    <w:lsdException w:name="Medium Grid 1 Accent 3" w:semiHidden="0" w:uiPriority="67" w:unhideWhenUsed="0"/>
+    <w:lsdException w:name="Medium Grid 2 Accent 3" w:semiHidden="0" w:uiPriority="68" w:unhideWhenUsed="0"/>
+    <w:lsdException w:name="Medium Grid 3 Accent 3" w:semiHidden="0" w:uiPriority="69" w:unhideWhenUsed="0"/>
+    <w:lsdException w:name="Dark List Accent 3" w:semiHidden="0" w:uiPriority="70" w:unhideWhenUsed="0"/>
+    <w:lsdException w:name="Colorful Shading Accent 3" w:semiHidden="0" w:uiPriority="71" w:unhideWhenUsed="0"/>
+    <w:lsdException w:name="Colorful List Accent 3" w:semiHidden="0" w:uiPriority="72" w:unhideWhenUsed="0"/>
+    <w:lsdException w:name="Colorful Grid Accent 3" w:semiHidden="0" w:uiPriority="73" w:unhideWhenUsed="0"/>
+    <w:lsdException w:name="Light Shading Accent 4" w:semiHidden="0" w:uiPriority="60" w:unhideWhenUsed="0"/>
+    <w:lsdException w:name="Light List Accent 4" w:semiHidden="0" w:uiPriority="61" w:unhideWhenUsed="0"/>
+    <w:lsdException w:name="Light Grid Accent 4" w:semiHidden="0" w:uiPriority="62" w:unhideWhenUsed="0"/>
+    <w:lsdException w:name="Medium Shading 1 Accent 4" w:semiHidden="0" w:uiPriority="63" w:unhideWhenUsed="0"/>
+    <w:lsdException w:name="Medium Shading 2 Accent 4" w:semiHidden="0" w:uiPriority="64" w:unhideWhenUsed="0"/>
+    <w:lsdException w:name="Medium List 1 Accent 4" w:semiHidden="0" w:uiPriority="65" w:unhideWhenUsed="0"/>
+    <w:lsdException w:name="Medium List 2 Accent 4" w:semiHidden="0" w:uiPriority="66" w:unhideWhenUsed="0"/>
+    <w:lsdException w:name="Medium Grid 1 Accent 4" w:semiHidden="0" w:uiPriority="67" w:unhideWhenUsed="0"/>
+    <w:lsdException w:name="Medium Grid 2 Accent 4" w:semiHidden="0" w:uiPriority="68" w:unhideWhenUsed="0"/>
+    <w:lsdException w:name="Medium Grid 3 Accent 4" w:semiHidden="0" w:uiPriority="69" w:unhideWhenUsed="0"/>
+    <w:lsdException w:name="Dark List Accent 4" w:semiHidden="0" w:uiPriority="70" w:unhideWhenUsed="0"/>
+    <w:lsdException w:name="Colorful Shading Accent 4" w:semiHidden="0" w:uiPriority="71" w:unhideWhenUsed="0"/>
+    <w:lsdException w:name="Colorful List Accent 4" w:semiHidden="0" w:uiPriority="72" w:unhideWhenUsed="0"/>
+    <w:lsdException w:name="Colorful Grid Accent 4" w:semiHidden="0" w:uiPriority="73" w:unhideWhenUsed="0"/>
+    <w:lsdException w:name="Light Shading Accent 5" w:semiHidden="0" w:uiPriority="60" w:unhideWhenUsed="0"/>
+    <w:lsdException w:name="Light List Accent 5" w:semiHidden="0" w:uiPriority="61" w:unhideWhenUsed="0"/>
+    <w:lsdException w:name="Light Grid Accent 5" w:semiHidden="0" w:uiPriority="62" w:unhideWhenUsed="0"/>
+    <w:lsdException w:name="Medium Shading 1 Accent 5" w:semiHidden="0" w:uiPriority="63" w:unhideWhenUsed="0"/>
+    <w:lsdException w:name="Medium Shading 2 Accent 5" w:semiHidden="0" w:uiPriority="64" w:unhideWhenUsed="0"/>
+    <w:lsdException w:name="Medium List 1 Accent 5" w:semiHidden="0" w:uiPriority="65" w:unhideWhenUsed="0"/>
+    <w:lsdException w:name="Medium List 2 Accent 5" w:semiHidden="0" w:uiPriority="66" w:unhideWhenUsed="0"/>
+    <w:lsdException w:name="Medium Grid 1 Accent 5" w:semiHidden="0" w:uiPriority="67" w:unhideWhenUsed="0"/>
+    <w:lsdException w:name="Medium Grid 2 Accent 5" w:semiHidden="0" w:uiPriority="68" w:unhideWhenUsed="0"/>
+    <w:lsdException w:name="Medium Grid 3 Accent 5" w:semiHidden="0" w:uiPriority="69" w:unhideWhenUsed="0"/>
+    <w:lsdException w:name="Dark List Accent 5" w:semiHidden="0" w:uiPriority="70" w:unhideWhenUsed="0"/>
+    <w:lsdException w:name="Colorful Shading Accent 5" w:semiHidden="0" w:uiPriority="71" w:unhideWhenUsed="0"/>
+    <w:lsdException w:name="Colorful List Accent 5" w:semiHidden="0" w:uiPriority="72" w:unhideWhenUsed="0"/>
+    <w:lsdException w:name="Colorful Grid Accent 5" w:semiHidden="0" w:uiPriority="73" w:unhideWhenUsed="0"/>
+    <w:lsdException w:name="Light Shading Accent 6" w:semiHidden="0" w:uiPriority="60" w:unhideWhenUsed="0"/>
+    <w:lsdException w:name="Light List Accent 6" w:semiHidden="0" w:uiPriority="61" w:unhideWhenUsed="0"/>
+    <w:lsdException w:name="Light Grid Accent 6" w:semiHidden="0" w:uiPriority="62" w:unhideWhenUsed="0"/>
+    <w:lsdException w:name="Medium Shading 1 Accent 6" w:semiHidden="0" w:uiPriority="63" w:unhideWhenUsed="0"/>
+    <w:lsdException w:name="Medium Shading 2 Accent 6" w:semiHidden="0" w:uiPriority="64" w:unhideWhenUsed="0"/>
+    <w:lsdException w:name="Medium List 1 Accent 6" w:semiHidden="0" w:uiPriority="65" w:unhideWhenUsed="0"/>
+    <w:lsdException w:name="Medium List 2 Accent 6" w:semiHidden="0" w:uiPriority="66" w:unhideWhenUsed="0"/>
+    <w:lsdException w:name="Medium Grid 1 Accent 6" w:semiHidden="0" w:uiPriority="67" w:unhideWhenUsed="0"/>
+    <w:lsdException w:name="Medium Grid 2 Accent 6" w:semiHidden="0" w:uiPriority="68" w:unhideWhenUsed="0"/>
+    <w:lsdException w:name="Medium Grid 3 Accent 6" w:semiHidden="0" w:uiPriority="69" w:unhideWhenUsed="0"/>
+    <w:lsdException w:name="Dark List Accent 6" w:semiHidden="0" w:uiPriority="70" w:unhideWhenUsed="0"/>
+    <w:lsdException w:name="Colorful Shading Accent 6" w:semiHidden="0" w:uiPriority="71" w:unhideWhenUsed="0"/>
+    <w:lsdException w:name="Colorful List Accent 6" w:semiHidden="0" w:uiPriority="72" w:unhideWhenUsed="0"/>
+    <w:lsdException w:name="Colorful Grid Accent 6" w:semiHidden="0" w:uiPriority="73" w:unhideWhenUsed="0"/>
+    <w:lsdException w:name="Subtle Emphasis" w:semiHidden="0" w:uiPriority="19" w:unhideWhenUsed="0" w:qFormat="1"/>
+    <w:lsdException w:name="Intense Emphasis" w:semiHidden="0" w:uiPriority="21" w:unhideWhenUsed="0" w:qFormat="1"/>
+    <w:lsdException w:name="Subtle Reference" w:semiHidden="0" w:uiPriority="31" w:unhideWhenUsed="0" w:qFormat="1"/>
+    <w:lsdException w:name="Intense Reference" w:semiHidden="0" w:uiPriority="32" w:unhideWhenUsed="0" w:qFormat="1"/>
+    <w:lsdException w:name="Book Title" w:semiHidden="0" w:uiPriority="33" w:unhideWhenUsed="0" w:qFormat="1"/>
+    <w:lsdException w:name="Bibliography" w:uiPriority="37"/>
+    <w:lsdException w:name="TOC Heading" w:uiPriority="39" w:qFormat="1"/>
   </w:latentStyles>
   <w:style w:type="paragraph" w:default="1" w:styleId="Normal">
     <w:name w:val="Normal"/>
@@ -4745,6 +4649,7 @@
     <w:uiPriority w:val="59"/>
     <w:qFormat/>
     <w:tblPr>
+      <w:tblInd w:w="0" w:type="dxa"/>
       <w:tblBorders>
         <w:top w:val="single" w:sz="4" w:space="0" w:color="auto"/>
         <w:left w:val="single" w:sz="4" w:space="0" w:color="auto"/>
@@ -4753,6 +4658,509 @@
         <w:insideH w:val="single" w:sz="4" w:space="0" w:color="auto"/>
         <w:insideV w:val="single" w:sz="4" w:space="0" w:color="auto"/>
       </w:tblBorders>
+      <w:tblCellMar>
+        <w:top w:w="0" w:type="dxa"/>
+        <w:left w:w="108" w:type="dxa"/>
+        <w:bottom w:w="0" w:type="dxa"/>
+        <w:right w:w="108" w:type="dxa"/>
+      </w:tblCellMar>
+    </w:tblPr>
+  </w:style>
+  <w:style w:type="character" w:customStyle="1" w:styleId="BalloonTextChar">
+    <w:name w:val="Balloon Text Char"/>
+    <w:link w:val="BalloonText"/>
+    <w:qFormat/>
+    <w:rPr>
+      <w:rFonts w:ascii="Tahoma" w:hAnsi="Tahoma" w:cs="Tahoma"/>
+      <w:sz w:val="16"/>
+      <w:szCs w:val="16"/>
+      <w:lang w:val="en-GB" w:eastAsia="en-GB"/>
+    </w:rPr>
+  </w:style>
+  <w:style w:type="character" w:customStyle="1" w:styleId="CommentTextChar">
+    <w:name w:val="Comment Text Char"/>
+    <w:link w:val="CommentText"/>
+    <w:semiHidden/>
+    <w:qFormat/>
+    <w:rPr>
+      <w:rFonts w:ascii="Book Antiqua" w:hAnsi="Book Antiqua"/>
+      <w:lang w:val="en-GB"/>
+    </w:rPr>
+  </w:style>
+  <w:style w:type="character" w:customStyle="1" w:styleId="FooterChar">
+    <w:name w:val="Footer Char"/>
+    <w:link w:val="Footer"/>
+    <w:qFormat/>
+    <w:rPr>
+      <w:sz w:val="24"/>
+      <w:szCs w:val="24"/>
+      <w:lang w:val="en-GB" w:eastAsia="en-GB"/>
+    </w:rPr>
+  </w:style>
+  <w:style w:type="character" w:customStyle="1" w:styleId="HeaderChar">
+    <w:name w:val="Header Char"/>
+    <w:link w:val="Header"/>
+    <w:uiPriority w:val="99"/>
+    <w:qFormat/>
+    <w:rPr>
+      <w:sz w:val="24"/>
+      <w:szCs w:val="24"/>
+      <w:lang w:val="en-GB" w:eastAsia="en-GB"/>
+    </w:rPr>
+  </w:style>
+  <w:style w:type="paragraph" w:customStyle="1" w:styleId="BulletBox">
+    <w:name w:val="BulletBox"/>
+    <w:basedOn w:val="Normal"/>
+    <w:qFormat/>
+    <w:pPr>
+      <w:widowControl w:val="0"/>
+      <w:numPr>
+        <w:numId w:val="1"/>
+      </w:numPr>
+      <w:tabs>
+        <w:tab w:val="left" w:pos="228"/>
+      </w:tabs>
+    </w:pPr>
+    <w:rPr>
+      <w:sz w:val="20"/>
+      <w:szCs w:val="20"/>
+      <w:lang w:eastAsia="en-US"/>
+    </w:rPr>
+  </w:style>
+  <w:style w:type="paragraph" w:styleId="ListParagraph">
+    <w:name w:val="List Paragraph"/>
+    <w:basedOn w:val="Normal"/>
+    <w:uiPriority w:val="34"/>
+    <w:qFormat/>
+    <w:pPr>
+      <w:ind w:left="708"/>
+    </w:pPr>
+  </w:style>
+  <w:style w:type="paragraph" w:customStyle="1" w:styleId="Pasus">
+    <w:name w:val="Pasus"/>
+    <w:basedOn w:val="Normal"/>
+    <w:link w:val="PasusChar1"/>
+    <w:qFormat/>
+    <w:pPr>
+      <w:spacing w:before="120" w:after="120"/>
+      <w:jc w:val="both"/>
+    </w:pPr>
+    <w:rPr>
+      <w:rFonts w:ascii="Arial" w:hAnsi="Arial"/>
+      <w:sz w:val="20"/>
+      <w:szCs w:val="20"/>
+    </w:rPr>
+  </w:style>
+  <w:style w:type="character" w:customStyle="1" w:styleId="PasusChar1">
+    <w:name w:val="Pasus Char1"/>
+    <w:link w:val="Pasus"/>
+    <w:qFormat/>
+    <w:rPr>
+      <w:rFonts w:ascii="Arial" w:hAnsi="Arial" w:cs="Arial"/>
+      <w:lang w:val="en-GB"/>
+    </w:rPr>
+  </w:style>
+  <w:style w:type="character" w:customStyle="1" w:styleId="hps">
+    <w:name w:val="hps"/>
+    <w:qFormat/>
+  </w:style>
+  <w:style w:type="paragraph" w:customStyle="1" w:styleId="Paragraph">
+    <w:name w:val="Paragraph"/>
+    <w:basedOn w:val="Normal"/>
+    <w:qFormat/>
+    <w:pPr>
+      <w:tabs>
+        <w:tab w:val="left" w:pos="851"/>
+        <w:tab w:val="left" w:pos="1701"/>
+      </w:tabs>
+      <w:spacing w:before="60" w:after="60"/>
+      <w:ind w:left="851"/>
+    </w:pPr>
+    <w:rPr>
+      <w:sz w:val="22"/>
+      <w:szCs w:val="20"/>
+      <w:lang w:eastAsia="en-US"/>
+    </w:rPr>
+  </w:style>
+  <w:style w:type="paragraph" w:customStyle="1" w:styleId="WPSOffice2">
+    <w:name w:val="WPSOffice手动目录 2"/>
+    <w:qFormat/>
+    <w:pPr>
+      <w:ind w:leftChars="200" w:left="200"/>
+    </w:pPr>
+  </w:style>
+  <w:style w:type="paragraph" w:customStyle="1" w:styleId="WPSOffice3">
+    <w:name w:val="WPSOffice手动目录 3"/>
+    <w:qFormat/>
+    <w:pPr>
+      <w:ind w:leftChars="400" w:left="400"/>
+    </w:pPr>
+  </w:style>
+  <w:style w:type="character" w:customStyle="1" w:styleId="bold-text">
+    <w:name w:val="bold-text"/>
+    <w:basedOn w:val="DefaultParagraphFont"/>
+    <w:rsid w:val="00EB7A3A"/>
+  </w:style>
+  <w:style w:type="character" w:styleId="Hyperlink">
+    <w:name w:val="Hyperlink"/>
+    <w:basedOn w:val="DefaultParagraphFont"/>
+    <w:uiPriority w:val="99"/>
+    <w:unhideWhenUsed/>
+    <w:rsid w:val="00C8567E"/>
+    <w:rPr>
+      <w:color w:val="0000FF"/>
+      <w:u w:val="single"/>
+    </w:rPr>
+  </w:style>
+</w:styles>
+</file>
+
+<file path=word/stylesWithEffects.xml><?xml version="1.0" encoding="utf-8"?>
+<w:styles xmlns:wpc="http://schemas.microsoft.com/office/word/2010/wordprocessingCanvas" xmlns:mc="http://schemas.openxmlformats.org/markup-compatibility/2006" xmlns:o="urn:schemas-microsoft-com:office:office" xmlns:r="http://schemas.openxmlformats.org/officeDocument/2006/relationships" xmlns:m="http://schemas.openxmlformats.org/officeDocument/2006/math" xmlns:v="urn:schemas-microsoft-com:vml" xmlns:wp14="http://schemas.microsoft.com/office/word/2010/wordprocessingDrawing" xmlns:wp="http://schemas.openxmlformats.org/drawingml/2006/wordprocessingDrawing" xmlns:w10="urn:schemas-microsoft-com:office:word" xmlns:w="http://schemas.openxmlformats.org/wordprocessingml/2006/main" xmlns:w14="http://schemas.microsoft.com/office/word/2010/wordml" xmlns:wpg="http://schemas.microsoft.com/office/word/2010/wordprocessingGroup" xmlns:wpi="http://schemas.microsoft.com/office/word/2010/wordprocessingInk" xmlns:wne="http://schemas.microsoft.com/office/word/2006/wordml" xmlns:wps="http://schemas.microsoft.com/office/word/2010/wordprocessingShape" mc:Ignorable="w14 wp14">
+  <w:docDefaults>
+    <w:rPrDefault>
+      <w:rPr>
+        <w:rFonts w:ascii="Times New Roman" w:eastAsia="SimSun" w:hAnsi="Times New Roman" w:cs="Times New Roman"/>
+        <w:lang w:val="en-US" w:eastAsia="en-US" w:bidi="ar-SA"/>
+      </w:rPr>
+    </w:rPrDefault>
+    <w:pPrDefault/>
+  </w:docDefaults>
+  <w:latentStyles w:defLockedState="0" w:defUIPriority="0" w:defSemiHidden="1" w:defUnhideWhenUsed="1" w:defQFormat="0" w:count="267">
+    <w:lsdException w:name="Normal" w:semiHidden="0" w:unhideWhenUsed="0" w:qFormat="1"/>
+    <w:lsdException w:name="heading 1" w:semiHidden="0" w:unhideWhenUsed="0" w:qFormat="1"/>
+    <w:lsdException w:name="heading 2" w:qFormat="1"/>
+    <w:lsdException w:name="heading 3" w:qFormat="1"/>
+    <w:lsdException w:name="heading 4" w:qFormat="1"/>
+    <w:lsdException w:name="heading 5" w:qFormat="1"/>
+    <w:lsdException w:name="heading 6" w:qFormat="1"/>
+    <w:lsdException w:name="heading 7" w:qFormat="1"/>
+    <w:lsdException w:name="heading 8" w:qFormat="1"/>
+    <w:lsdException w:name="heading 9" w:qFormat="1"/>
+    <w:lsdException w:name="annotation text" w:qFormat="1"/>
+    <w:lsdException w:name="header" w:uiPriority="99" w:qFormat="1"/>
+    <w:lsdException w:name="footer" w:qFormat="1"/>
+    <w:lsdException w:name="caption" w:qFormat="1"/>
+    <w:lsdException w:name="annotation reference" w:qFormat="1"/>
+    <w:lsdException w:name="table of authorities" w:semiHidden="0" w:unhideWhenUsed="0"/>
+    <w:lsdException w:name="List" w:semiHidden="0" w:unhideWhenUsed="0"/>
+    <w:lsdException w:name="List Bullet" w:semiHidden="0" w:unhideWhenUsed="0"/>
+    <w:lsdException w:name="Title" w:semiHidden="0" w:unhideWhenUsed="0" w:qFormat="1"/>
+    <w:lsdException w:name="Default Paragraph Font" w:uiPriority="1" w:qFormat="1"/>
+    <w:lsdException w:name="List Continue 2" w:semiHidden="0" w:unhideWhenUsed="0"/>
+    <w:lsdException w:name="List Continue 3" w:semiHidden="0" w:unhideWhenUsed="0"/>
+    <w:lsdException w:name="List Continue 4" w:semiHidden="0" w:unhideWhenUsed="0"/>
+    <w:lsdException w:name="List Continue 5" w:semiHidden="0" w:unhideWhenUsed="0"/>
+    <w:lsdException w:name="Subtitle" w:semiHidden="0" w:unhideWhenUsed="0" w:qFormat="1"/>
+    <w:lsdException w:name="Hyperlink" w:uiPriority="99"/>
+    <w:lsdException w:name="Strong" w:semiHidden="0" w:unhideWhenUsed="0" w:qFormat="1"/>
+    <w:lsdException w:name="Emphasis" w:semiHidden="0" w:unhideWhenUsed="0" w:qFormat="1"/>
+    <w:lsdException w:name="HTML Top of Form" w:uiPriority="99"/>
+    <w:lsdException w:name="HTML Bottom of Form" w:uiPriority="99"/>
+    <w:lsdException w:name="Normal Table" w:uiPriority="99"/>
+    <w:lsdException w:name="No List" w:uiPriority="99"/>
+    <w:lsdException w:name="Outline List 1" w:uiPriority="99"/>
+    <w:lsdException w:name="Outline List 2" w:uiPriority="99"/>
+    <w:lsdException w:name="Outline List 3" w:uiPriority="99"/>
+    <w:lsdException w:name="Balloon Text" w:qFormat="1"/>
+    <w:lsdException w:name="Table Grid" w:semiHidden="0" w:uiPriority="59" w:unhideWhenUsed="0" w:qFormat="1"/>
+    <w:lsdException w:name="Placeholder Text" w:uiPriority="99" w:unhideWhenUsed="0"/>
+    <w:lsdException w:name="No Spacing" w:semiHidden="0" w:uiPriority="99" w:unhideWhenUsed="0"/>
+    <w:lsdException w:name="Light Shading" w:semiHidden="0" w:uiPriority="60" w:unhideWhenUsed="0"/>
+    <w:lsdException w:name="Light List" w:semiHidden="0" w:uiPriority="61" w:unhideWhenUsed="0"/>
+    <w:lsdException w:name="Light Grid" w:semiHidden="0" w:uiPriority="62" w:unhideWhenUsed="0"/>
+    <w:lsdException w:name="Medium Shading 1" w:semiHidden="0" w:uiPriority="63" w:unhideWhenUsed="0"/>
+    <w:lsdException w:name="Medium Shading 2" w:semiHidden="0" w:uiPriority="64" w:unhideWhenUsed="0"/>
+    <w:lsdException w:name="Medium List 1" w:semiHidden="0" w:uiPriority="65" w:unhideWhenUsed="0"/>
+    <w:lsdException w:name="Medium List 2" w:semiHidden="0" w:uiPriority="66" w:unhideWhenUsed="0"/>
+    <w:lsdException w:name="Medium Grid 1" w:semiHidden="0" w:uiPriority="67" w:unhideWhenUsed="0"/>
+    <w:lsdException w:name="Medium Grid 2" w:semiHidden="0" w:uiPriority="68" w:unhideWhenUsed="0"/>
+    <w:lsdException w:name="Medium Grid 3" w:semiHidden="0" w:uiPriority="69" w:unhideWhenUsed="0"/>
+    <w:lsdException w:name="Dark List" w:semiHidden="0" w:uiPriority="70" w:unhideWhenUsed="0"/>
+    <w:lsdException w:name="Colorful Shading" w:semiHidden="0" w:uiPriority="71" w:unhideWhenUsed="0"/>
+    <w:lsdException w:name="Colorful List" w:semiHidden="0" w:uiPriority="72" w:unhideWhenUsed="0"/>
+    <w:lsdException w:name="Colorful Grid" w:semiHidden="0" w:uiPriority="73" w:unhideWhenUsed="0"/>
+    <w:lsdException w:name="Light Shading Accent 1" w:semiHidden="0" w:uiPriority="60" w:unhideWhenUsed="0"/>
+    <w:lsdException w:name="Light List Accent 1" w:semiHidden="0" w:uiPriority="61" w:unhideWhenUsed="0"/>
+    <w:lsdException w:name="Light Grid Accent 1" w:semiHidden="0" w:uiPriority="62" w:unhideWhenUsed="0"/>
+    <w:lsdException w:name="Medium Shading 1 Accent 1" w:semiHidden="0" w:uiPriority="63" w:unhideWhenUsed="0"/>
+    <w:lsdException w:name="Medium Shading 2 Accent 1" w:semiHidden="0" w:uiPriority="64" w:unhideWhenUsed="0"/>
+    <w:lsdException w:name="Medium List 1 Accent 1" w:semiHidden="0" w:uiPriority="65" w:unhideWhenUsed="0"/>
+    <w:lsdException w:name="Revision" w:uiPriority="99" w:unhideWhenUsed="0"/>
+    <w:lsdException w:name="List Paragraph" w:semiHidden="0" w:uiPriority="34" w:unhideWhenUsed="0" w:qFormat="1"/>
+    <w:lsdException w:name="Quote" w:semiHidden="0" w:uiPriority="99" w:unhideWhenUsed="0"/>
+    <w:lsdException w:name="Intense Quote" w:semiHidden="0" w:uiPriority="99" w:unhideWhenUsed="0"/>
+    <w:lsdException w:name="Medium List 2 Accent 1" w:semiHidden="0" w:uiPriority="66" w:unhideWhenUsed="0"/>
+    <w:lsdException w:name="Medium Grid 1 Accent 1" w:semiHidden="0" w:uiPriority="67" w:unhideWhenUsed="0"/>
+    <w:lsdException w:name="Medium Grid 2 Accent 1" w:semiHidden="0" w:uiPriority="68" w:unhideWhenUsed="0"/>
+    <w:lsdException w:name="Medium Grid 3 Accent 1" w:semiHidden="0" w:uiPriority="69" w:unhideWhenUsed="0"/>
+    <w:lsdException w:name="Dark List Accent 1" w:semiHidden="0" w:uiPriority="70" w:unhideWhenUsed="0"/>
+    <w:lsdException w:name="Colorful Shading Accent 1" w:semiHidden="0" w:uiPriority="71" w:unhideWhenUsed="0"/>
+    <w:lsdException w:name="Colorful List Accent 1" w:semiHidden="0" w:uiPriority="72" w:unhideWhenUsed="0"/>
+    <w:lsdException w:name="Colorful Grid Accent 1" w:semiHidden="0" w:uiPriority="73" w:unhideWhenUsed="0"/>
+    <w:lsdException w:name="Light Shading Accent 2" w:semiHidden="0" w:uiPriority="60" w:unhideWhenUsed="0"/>
+    <w:lsdException w:name="Light List Accent 2" w:semiHidden="0" w:uiPriority="61" w:unhideWhenUsed="0"/>
+    <w:lsdException w:name="Light Grid Accent 2" w:semiHidden="0" w:uiPriority="62" w:unhideWhenUsed="0"/>
+    <w:lsdException w:name="Medium Shading 1 Accent 2" w:semiHidden="0" w:uiPriority="63" w:unhideWhenUsed="0"/>
+    <w:lsdException w:name="Medium Shading 2 Accent 2" w:semiHidden="0" w:uiPriority="64" w:unhideWhenUsed="0"/>
+    <w:lsdException w:name="Medium List 1 Accent 2" w:semiHidden="0" w:uiPriority="65" w:unhideWhenUsed="0"/>
+    <w:lsdException w:name="Medium List 2 Accent 2" w:semiHidden="0" w:uiPriority="66" w:unhideWhenUsed="0"/>
+    <w:lsdException w:name="Medium Grid 1 Accent 2" w:semiHidden="0" w:uiPriority="67" w:unhideWhenUsed="0"/>
+    <w:lsdException w:name="Medium Grid 2 Accent 2" w:semiHidden="0" w:uiPriority="68" w:unhideWhenUsed="0"/>
+    <w:lsdException w:name="Medium Grid 3 Accent 2" w:semiHidden="0" w:uiPriority="69" w:unhideWhenUsed="0"/>
+    <w:lsdException w:name="Dark List Accent 2" w:semiHidden="0" w:uiPriority="70" w:unhideWhenUsed="0"/>
+    <w:lsdException w:name="Colorful Shading Accent 2" w:semiHidden="0" w:uiPriority="71" w:unhideWhenUsed="0"/>
+    <w:lsdException w:name="Colorful List Accent 2" w:semiHidden="0" w:uiPriority="72" w:unhideWhenUsed="0"/>
+    <w:lsdException w:name="Colorful Grid Accent 2" w:semiHidden="0" w:uiPriority="73" w:unhideWhenUsed="0"/>
+    <w:lsdException w:name="Light Shading Accent 3" w:semiHidden="0" w:uiPriority="60" w:unhideWhenUsed="0"/>
+    <w:lsdException w:name="Light List Accent 3" w:semiHidden="0" w:uiPriority="61" w:unhideWhenUsed="0"/>
+    <w:lsdException w:name="Light Grid Accent 3" w:semiHidden="0" w:uiPriority="62" w:unhideWhenUsed="0"/>
+    <w:lsdException w:name="Medium Shading 1 Accent 3" w:semiHidden="0" w:uiPriority="63" w:unhideWhenUsed="0"/>
+    <w:lsdException w:name="Medium Shading 2 Accent 3" w:semiHidden="0" w:uiPriority="64" w:unhideWhenUsed="0"/>
+    <w:lsdException w:name="Medium List 1 Accent 3" w:semiHidden="0" w:uiPriority="65" w:unhideWhenUsed="0"/>
+    <w:lsdException w:name="Medium List 2 Accent 3" w:semiHidden="0" w:uiPriority="66" w:unhideWhenUsed="0"/>
+    <w:lsdException w:name="Medium Grid 1 Accent 3" w:semiHidden="0" w:uiPriority="67" w:unhideWhenUsed="0"/>
+    <w:lsdException w:name="Medium Grid 2 Accent 3" w:semiHidden="0" w:uiPriority="68" w:unhideWhenUsed="0"/>
+    <w:lsdException w:name="Medium Grid 3 Accent 3" w:semiHidden="0" w:uiPriority="69" w:unhideWhenUsed="0"/>
+    <w:lsdException w:name="Dark List Accent 3" w:semiHidden="0" w:uiPriority="70" w:unhideWhenUsed="0"/>
+    <w:lsdException w:name="Colorful Shading Accent 3" w:semiHidden="0" w:uiPriority="71" w:unhideWhenUsed="0"/>
+    <w:lsdException w:name="Colorful List Accent 3" w:semiHidden="0" w:uiPriority="72" w:unhideWhenUsed="0"/>
+    <w:lsdException w:name="Colorful Grid Accent 3" w:semiHidden="0" w:uiPriority="73" w:unhideWhenUsed="0"/>
+    <w:lsdException w:name="Light Shading Accent 4" w:semiHidden="0" w:uiPriority="60" w:unhideWhenUsed="0"/>
+    <w:lsdException w:name="Light List Accent 4" w:semiHidden="0" w:uiPriority="61" w:unhideWhenUsed="0"/>
+    <w:lsdException w:name="Light Grid Accent 4" w:semiHidden="0" w:uiPriority="62" w:unhideWhenUsed="0"/>
+    <w:lsdException w:name="Medium Shading 1 Accent 4" w:semiHidden="0" w:uiPriority="63" w:unhideWhenUsed="0"/>
+    <w:lsdException w:name="Medium Shading 2 Accent 4" w:semiHidden="0" w:uiPriority="64" w:unhideWhenUsed="0"/>
+    <w:lsdException w:name="Medium List 1 Accent 4" w:semiHidden="0" w:uiPriority="65" w:unhideWhenUsed="0"/>
+    <w:lsdException w:name="Medium List 2 Accent 4" w:semiHidden="0" w:uiPriority="66" w:unhideWhenUsed="0"/>
+    <w:lsdException w:name="Medium Grid 1 Accent 4" w:semiHidden="0" w:uiPriority="67" w:unhideWhenUsed="0"/>
+    <w:lsdException w:name="Medium Grid 2 Accent 4" w:semiHidden="0" w:uiPriority="68" w:unhideWhenUsed="0"/>
+    <w:lsdException w:name="Medium Grid 3 Accent 4" w:semiHidden="0" w:uiPriority="69" w:unhideWhenUsed="0"/>
+    <w:lsdException w:name="Dark List Accent 4" w:semiHidden="0" w:uiPriority="70" w:unhideWhenUsed="0"/>
+    <w:lsdException w:name="Colorful Shading Accent 4" w:semiHidden="0" w:uiPriority="71" w:unhideWhenUsed="0"/>
+    <w:lsdException w:name="Colorful List Accent 4" w:semiHidden="0" w:uiPriority="72" w:unhideWhenUsed="0"/>
+    <w:lsdException w:name="Colorful Grid Accent 4" w:semiHidden="0" w:uiPriority="73" w:unhideWhenUsed="0"/>
+    <w:lsdException w:name="Light Shading Accent 5" w:semiHidden="0" w:uiPriority="60" w:unhideWhenUsed="0"/>
+    <w:lsdException w:name="Light List Accent 5" w:semiHidden="0" w:uiPriority="61" w:unhideWhenUsed="0"/>
+    <w:lsdException w:name="Light Grid Accent 5" w:semiHidden="0" w:uiPriority="62" w:unhideWhenUsed="0"/>
+    <w:lsdException w:name="Medium Shading 1 Accent 5" w:semiHidden="0" w:uiPriority="63" w:unhideWhenUsed="0"/>
+    <w:lsdException w:name="Medium Shading 2 Accent 5" w:semiHidden="0" w:uiPriority="64" w:unhideWhenUsed="0"/>
+    <w:lsdException w:name="Medium List 1 Accent 5" w:semiHidden="0" w:uiPriority="65" w:unhideWhenUsed="0"/>
+    <w:lsdException w:name="Medium List 2 Accent 5" w:semiHidden="0" w:uiPriority="66" w:unhideWhenUsed="0"/>
+    <w:lsdException w:name="Medium Grid 1 Accent 5" w:semiHidden="0" w:uiPriority="67" w:unhideWhenUsed="0"/>
+    <w:lsdException w:name="Medium Grid 2 Accent 5" w:semiHidden="0" w:uiPriority="68" w:unhideWhenUsed="0"/>
+    <w:lsdException w:name="Medium Grid 3 Accent 5" w:semiHidden="0" w:uiPriority="69" w:unhideWhenUsed="0"/>
+    <w:lsdException w:name="Dark List Accent 5" w:semiHidden="0" w:uiPriority="70" w:unhideWhenUsed="0"/>
+    <w:lsdException w:name="Colorful Shading Accent 5" w:semiHidden="0" w:uiPriority="71" w:unhideWhenUsed="0"/>
+    <w:lsdException w:name="Colorful List Accent 5" w:semiHidden="0" w:uiPriority="72" w:unhideWhenUsed="0"/>
+    <w:lsdException w:name="Colorful Grid Accent 5" w:semiHidden="0" w:uiPriority="73" w:unhideWhenUsed="0"/>
+    <w:lsdException w:name="Light Shading Accent 6" w:semiHidden="0" w:uiPriority="60" w:unhideWhenUsed="0"/>
+    <w:lsdException w:name="Light List Accent 6" w:semiHidden="0" w:uiPriority="61" w:unhideWhenUsed="0"/>
+    <w:lsdException w:name="Light Grid Accent 6" w:semiHidden="0" w:uiPriority="62" w:unhideWhenUsed="0"/>
+    <w:lsdException w:name="Medium Shading 1 Accent 6" w:semiHidden="0" w:uiPriority="63" w:unhideWhenUsed="0"/>
+    <w:lsdException w:name="Medium Shading 2 Accent 6" w:semiHidden="0" w:uiPriority="64" w:unhideWhenUsed="0"/>
+    <w:lsdException w:name="Medium List 1 Accent 6" w:semiHidden="0" w:uiPriority="65" w:unhideWhenUsed="0"/>
+    <w:lsdException w:name="Medium List 2 Accent 6" w:semiHidden="0" w:uiPriority="66" w:unhideWhenUsed="0"/>
+    <w:lsdException w:name="Medium Grid 1 Accent 6" w:semiHidden="0" w:uiPriority="67" w:unhideWhenUsed="0"/>
+    <w:lsdException w:name="Medium Grid 2 Accent 6" w:semiHidden="0" w:uiPriority="68" w:unhideWhenUsed="0"/>
+    <w:lsdException w:name="Medium Grid 3 Accent 6" w:semiHidden="0" w:uiPriority="69" w:unhideWhenUsed="0"/>
+    <w:lsdException w:name="Dark List Accent 6" w:semiHidden="0" w:uiPriority="70" w:unhideWhenUsed="0"/>
+    <w:lsdException w:name="Colorful Shading Accent 6" w:semiHidden="0" w:uiPriority="71" w:unhideWhenUsed="0"/>
+    <w:lsdException w:name="Colorful List Accent 6" w:semiHidden="0" w:uiPriority="72" w:unhideWhenUsed="0"/>
+    <w:lsdException w:name="Colorful Grid Accent 6" w:semiHidden="0" w:uiPriority="73" w:unhideWhenUsed="0"/>
+    <w:lsdException w:name="Subtle Emphasis" w:semiHidden="0" w:uiPriority="19" w:unhideWhenUsed="0" w:qFormat="1"/>
+    <w:lsdException w:name="Intense Emphasis" w:semiHidden="0" w:uiPriority="21" w:unhideWhenUsed="0" w:qFormat="1"/>
+    <w:lsdException w:name="Subtle Reference" w:semiHidden="0" w:uiPriority="31" w:unhideWhenUsed="0" w:qFormat="1"/>
+    <w:lsdException w:name="Intense Reference" w:semiHidden="0" w:uiPriority="32" w:unhideWhenUsed="0" w:qFormat="1"/>
+    <w:lsdException w:name="Book Title" w:semiHidden="0" w:uiPriority="33" w:unhideWhenUsed="0" w:qFormat="1"/>
+    <w:lsdException w:name="Bibliography" w:uiPriority="37"/>
+    <w:lsdException w:name="TOC Heading" w:uiPriority="39" w:qFormat="1"/>
+  </w:latentStyles>
+  <w:style w:type="paragraph" w:default="1" w:styleId="Normal">
+    <w:name w:val="Normal"/>
+    <w:qFormat/>
+    <w:rPr>
+      <w:sz w:val="24"/>
+      <w:szCs w:val="24"/>
+      <w:lang w:val="en-GB" w:eastAsia="en-GB"/>
+    </w:rPr>
+  </w:style>
+  <w:style w:type="paragraph" w:styleId="Heading1">
+    <w:name w:val="heading 1"/>
+    <w:basedOn w:val="Normal"/>
+    <w:next w:val="Normal"/>
+    <w:qFormat/>
+    <w:pPr>
+      <w:keepNext/>
+      <w:keepLines/>
+      <w:spacing w:before="340" w:after="330" w:line="578" w:lineRule="auto"/>
+      <w:outlineLvl w:val="0"/>
+    </w:pPr>
+    <w:rPr>
+      <w:b/>
+      <w:bCs/>
+      <w:kern w:val="44"/>
+      <w:sz w:val="44"/>
+      <w:szCs w:val="44"/>
+    </w:rPr>
+  </w:style>
+  <w:style w:type="paragraph" w:styleId="Heading2">
+    <w:name w:val="heading 2"/>
+    <w:basedOn w:val="Normal"/>
+    <w:next w:val="Normal"/>
+    <w:qFormat/>
+    <w:pPr>
+      <w:keepNext/>
+      <w:keepLines/>
+      <w:widowControl w:val="0"/>
+      <w:spacing w:before="240" w:after="240"/>
+      <w:ind w:left="851" w:hanging="851"/>
+      <w:jc w:val="both"/>
+      <w:outlineLvl w:val="1"/>
+    </w:pPr>
+    <w:rPr>
+      <w:rFonts w:ascii="Book Antiqua" w:hAnsi="Book Antiqua"/>
+      <w:b/>
+      <w:sz w:val="28"/>
+      <w:szCs w:val="20"/>
+      <w:lang w:eastAsia="en-US"/>
+    </w:rPr>
+  </w:style>
+  <w:style w:type="paragraph" w:styleId="Heading3">
+    <w:name w:val="heading 3"/>
+    <w:basedOn w:val="Normal"/>
+    <w:next w:val="Normal"/>
+    <w:qFormat/>
+    <w:pPr>
+      <w:spacing w:after="120"/>
+      <w:outlineLvl w:val="2"/>
+    </w:pPr>
+    <w:rPr>
+      <w:i/>
+    </w:rPr>
+  </w:style>
+  <w:style w:type="paragraph" w:styleId="Heading4">
+    <w:name w:val="heading 4"/>
+    <w:basedOn w:val="Heading2"/>
+    <w:next w:val="Normal"/>
+    <w:qFormat/>
+    <w:pPr>
+      <w:spacing w:before="120" w:after="120"/>
+      <w:ind w:left="0" w:hanging="567"/>
+      <w:outlineLvl w:val="3"/>
+    </w:pPr>
+    <w:rPr>
+      <w:caps/>
+    </w:rPr>
+  </w:style>
+  <w:style w:type="character" w:default="1" w:styleId="DefaultParagraphFont">
+    <w:name w:val="Default Paragraph Font"/>
+    <w:uiPriority w:val="1"/>
+    <w:semiHidden/>
+    <w:unhideWhenUsed/>
+  </w:style>
+  <w:style w:type="table" w:default="1" w:styleId="TableNormal">
+    <w:name w:val="Normal Table"/>
+    <w:uiPriority w:val="99"/>
+    <w:semiHidden/>
+    <w:unhideWhenUsed/>
+    <w:tblPr>
+      <w:tblInd w:w="0" w:type="dxa"/>
+      <w:tblCellMar>
+        <w:top w:w="0" w:type="dxa"/>
+        <w:left w:w="108" w:type="dxa"/>
+        <w:bottom w:w="0" w:type="dxa"/>
+        <w:right w:w="108" w:type="dxa"/>
+      </w:tblCellMar>
+    </w:tblPr>
+  </w:style>
+  <w:style w:type="numbering" w:default="1" w:styleId="NoList">
+    <w:name w:val="No List"/>
+    <w:uiPriority w:val="99"/>
+    <w:semiHidden/>
+    <w:unhideWhenUsed/>
+  </w:style>
+  <w:style w:type="paragraph" w:styleId="BalloonText">
+    <w:name w:val="Balloon Text"/>
+    <w:basedOn w:val="Normal"/>
+    <w:link w:val="BalloonTextChar"/>
+    <w:qFormat/>
+    <w:rPr>
+      <w:rFonts w:ascii="Tahoma" w:hAnsi="Tahoma"/>
+      <w:sz w:val="16"/>
+      <w:szCs w:val="16"/>
+    </w:rPr>
+  </w:style>
+  <w:style w:type="character" w:styleId="CommentReference">
+    <w:name w:val="annotation reference"/>
+    <w:qFormat/>
+    <w:rPr>
+      <w:sz w:val="16"/>
+      <w:szCs w:val="16"/>
+    </w:rPr>
+  </w:style>
+  <w:style w:type="paragraph" w:styleId="CommentText">
+    <w:name w:val="annotation text"/>
+    <w:basedOn w:val="Normal"/>
+    <w:link w:val="CommentTextChar"/>
+    <w:semiHidden/>
+    <w:qFormat/>
+    <w:pPr>
+      <w:widowControl w:val="0"/>
+      <w:jc w:val="both"/>
+    </w:pPr>
+    <w:rPr>
+      <w:rFonts w:ascii="Book Antiqua" w:hAnsi="Book Antiqua"/>
+      <w:sz w:val="20"/>
+      <w:szCs w:val="20"/>
+    </w:rPr>
+  </w:style>
+  <w:style w:type="paragraph" w:styleId="Footer">
+    <w:name w:val="footer"/>
+    <w:basedOn w:val="Normal"/>
+    <w:link w:val="FooterChar"/>
+    <w:qFormat/>
+    <w:pPr>
+      <w:tabs>
+        <w:tab w:val="center" w:pos="4680"/>
+        <w:tab w:val="right" w:pos="9360"/>
+      </w:tabs>
+    </w:pPr>
+  </w:style>
+  <w:style w:type="paragraph" w:styleId="Header">
+    <w:name w:val="header"/>
+    <w:basedOn w:val="Normal"/>
+    <w:link w:val="HeaderChar"/>
+    <w:uiPriority w:val="99"/>
+    <w:qFormat/>
+    <w:pPr>
+      <w:tabs>
+        <w:tab w:val="center" w:pos="4680"/>
+        <w:tab w:val="right" w:pos="9360"/>
+      </w:tabs>
+    </w:pPr>
+  </w:style>
+  <w:style w:type="table" w:styleId="TableGrid">
+    <w:name w:val="Table Grid"/>
+    <w:basedOn w:val="TableNormal"/>
+    <w:uiPriority w:val="59"/>
+    <w:qFormat/>
+    <w:tblPr>
+      <w:tblInd w:w="0" w:type="dxa"/>
+      <w:tblBorders>
+        <w:top w:val="single" w:sz="4" w:space="0" w:color="auto"/>
+        <w:left w:val="single" w:sz="4" w:space="0" w:color="auto"/>
+        <w:bottom w:val="single" w:sz="4" w:space="0" w:color="auto"/>
+        <w:right w:val="single" w:sz="4" w:space="0" w:color="auto"/>
+        <w:insideH w:val="single" w:sz="4" w:space="0" w:color="auto"/>
+        <w:insideV w:val="single" w:sz="4" w:space="0" w:color="auto"/>
+      </w:tblBorders>
+      <w:tblCellMar>
+        <w:top w:w="0" w:type="dxa"/>
+        <w:left w:w="108" w:type="dxa"/>
+        <w:bottom w:w="0" w:type="dxa"/>
+        <w:right w:w="108" w:type="dxa"/>
+      </w:tblCellMar>
     </w:tblPr>
   </w:style>
   <w:style w:type="character" w:customStyle="1" w:styleId="BalloonTextChar">
@@ -5948,6 +6356,13 @@
         </dgm:presLayoutVars>
       </dgm:prSet>
       <dgm:spPr/>
+      <dgm:t>
+        <a:bodyPr/>
+        <a:lstStyle/>
+        <a:p>
+          <a:endParaRPr lang="sr-Latn-RS"/>
+        </a:p>
+      </dgm:t>
     </dgm:pt>
     <dgm:pt modelId="{F029771C-D0BA-4CE0-9AC4-84851028A3AC}" type="pres">
       <dgm:prSet presAssocID="{91270FDC-1203-4BBA-A003-B3CC6A822230}" presName="singleCycle" presStyleCnt="0"/>
@@ -5961,10 +6376,24 @@
         </dgm:presLayoutVars>
       </dgm:prSet>
       <dgm:spPr/>
+      <dgm:t>
+        <a:bodyPr/>
+        <a:lstStyle/>
+        <a:p>
+          <a:endParaRPr lang="sr-Latn-RS"/>
+        </a:p>
+      </dgm:t>
     </dgm:pt>
     <dgm:pt modelId="{B2F0F887-01A4-415A-A0EF-4491EBE4C5FA}" type="pres">
       <dgm:prSet presAssocID="{F9124FD0-6030-45F6-8AFB-D4EF50FEC70E}" presName="Name56" presStyleLbl="parChTrans1D2" presStyleIdx="0" presStyleCnt="3"/>
       <dgm:spPr/>
+      <dgm:t>
+        <a:bodyPr/>
+        <a:lstStyle/>
+        <a:p>
+          <a:endParaRPr lang="sr-Latn-RS"/>
+        </a:p>
+      </dgm:t>
     </dgm:pt>
     <dgm:pt modelId="{D24EB08F-50B3-4095-B4FF-8BDF9FB5723C}" type="pres">
       <dgm:prSet presAssocID="{1D2A28CC-C018-494E-91D8-2A5FE2755105}" presName="text0" presStyleLbl="node1" presStyleIdx="1" presStyleCnt="4">
@@ -5973,10 +6402,24 @@
         </dgm:presLayoutVars>
       </dgm:prSet>
       <dgm:spPr/>
+      <dgm:t>
+        <a:bodyPr/>
+        <a:lstStyle/>
+        <a:p>
+          <a:endParaRPr lang="sr-Latn-RS"/>
+        </a:p>
+      </dgm:t>
     </dgm:pt>
     <dgm:pt modelId="{953DD93E-79C8-4A89-92F6-AE8DFD40B3A9}" type="pres">
       <dgm:prSet presAssocID="{81B2E965-6C14-4BBC-99C7-DEAA4F319833}" presName="Name56" presStyleLbl="parChTrans1D2" presStyleIdx="1" presStyleCnt="3"/>
       <dgm:spPr/>
+      <dgm:t>
+        <a:bodyPr/>
+        <a:lstStyle/>
+        <a:p>
+          <a:endParaRPr lang="sr-Latn-RS"/>
+        </a:p>
+      </dgm:t>
     </dgm:pt>
     <dgm:pt modelId="{CA1A17F1-E156-47CF-929D-58EB0E684065}" type="pres">
       <dgm:prSet presAssocID="{82F8CA0A-BDD1-493F-AE6B-3D3AF7F96945}" presName="text0" presStyleLbl="node1" presStyleIdx="2" presStyleCnt="4">
@@ -5985,10 +6428,24 @@
         </dgm:presLayoutVars>
       </dgm:prSet>
       <dgm:spPr/>
+      <dgm:t>
+        <a:bodyPr/>
+        <a:lstStyle/>
+        <a:p>
+          <a:endParaRPr lang="sr-Latn-RS"/>
+        </a:p>
+      </dgm:t>
     </dgm:pt>
     <dgm:pt modelId="{412B3E1F-CF60-4710-96D3-53F2DC45F30B}" type="pres">
       <dgm:prSet presAssocID="{06EA3455-876B-439B-AF8A-FB2CF364F1BF}" presName="Name56" presStyleLbl="parChTrans1D2" presStyleIdx="2" presStyleCnt="3"/>
       <dgm:spPr/>
+      <dgm:t>
+        <a:bodyPr/>
+        <a:lstStyle/>
+        <a:p>
+          <a:endParaRPr lang="sr-Latn-RS"/>
+        </a:p>
+      </dgm:t>
     </dgm:pt>
     <dgm:pt modelId="{9DDA44CF-AFC1-4FB1-A1D3-4998FFB8153E}" type="pres">
       <dgm:prSet presAssocID="{4F04CEC7-DC8B-4560-8E2B-B3911852707D}" presName="text0" presStyleLbl="node1" presStyleIdx="3" presStyleCnt="4">
@@ -5997,35 +6454,42 @@
         </dgm:presLayoutVars>
       </dgm:prSet>
       <dgm:spPr/>
+      <dgm:t>
+        <a:bodyPr/>
+        <a:lstStyle/>
+        <a:p>
+          <a:endParaRPr lang="sr-Latn-RS"/>
+        </a:p>
+      </dgm:t>
     </dgm:pt>
   </dgm:ptLst>
   <dgm:cxnLst>
-    <dgm:cxn modelId="{69C07114-CF6B-4C8B-A489-5A89C815C06E}" srcId="{91270FDC-1203-4BBA-A003-B3CC6A822230}" destId="{82F8CA0A-BDD1-493F-AE6B-3D3AF7F96945}" srcOrd="1" destOrd="0" parTransId="{81B2E965-6C14-4BBC-99C7-DEAA4F319833}" sibTransId="{6A117451-9D2D-4E35-94AA-D70257E72C61}"/>
-    <dgm:cxn modelId="{38C1381C-734F-4EB4-9BC0-65B046AD18F1}" type="presOf" srcId="{82F8CA0A-BDD1-493F-AE6B-3D3AF7F96945}" destId="{CA1A17F1-E156-47CF-929D-58EB0E684065}" srcOrd="0" destOrd="0" presId="urn:microsoft.com/office/officeart/2008/layout/RadialCluster"/>
-    <dgm:cxn modelId="{89012B20-373D-47E4-8D6A-CDEEE712D2C5}" type="presOf" srcId="{1D2A28CC-C018-494E-91D8-2A5FE2755105}" destId="{D24EB08F-50B3-4095-B4FF-8BDF9FB5723C}" srcOrd="0" destOrd="0" presId="urn:microsoft.com/office/officeart/2008/layout/RadialCluster"/>
-    <dgm:cxn modelId="{D707FF5C-DFC8-4040-BB12-1DD783B79DBA}" type="presOf" srcId="{91270FDC-1203-4BBA-A003-B3CC6A822230}" destId="{090F34FE-1B6B-47CD-981D-F44380F2C7CA}" srcOrd="0" destOrd="0" presId="urn:microsoft.com/office/officeart/2008/layout/RadialCluster"/>
-    <dgm:cxn modelId="{0B14BC47-B898-4BCF-AC44-A79FC57268D6}" type="presOf" srcId="{06EA3455-876B-439B-AF8A-FB2CF364F1BF}" destId="{412B3E1F-CF60-4710-96D3-53F2DC45F30B}" srcOrd="0" destOrd="0" presId="urn:microsoft.com/office/officeart/2008/layout/RadialCluster"/>
-    <dgm:cxn modelId="{9FA36849-0D39-456B-9150-DA66F01F632A}" srcId="{91270FDC-1203-4BBA-A003-B3CC6A822230}" destId="{4F04CEC7-DC8B-4560-8E2B-B3911852707D}" srcOrd="2" destOrd="0" parTransId="{06EA3455-876B-439B-AF8A-FB2CF364F1BF}" sibTransId="{CC221485-CBB3-46C9-8F18-C91E802DB81F}"/>
     <dgm:cxn modelId="{4877F49E-FC28-4488-9418-10A9EC7CD6F1}" srcId="{FC5F6411-3925-4603-B6D7-D2559E120BB5}" destId="{91270FDC-1203-4BBA-A003-B3CC6A822230}" srcOrd="0" destOrd="0" parTransId="{BEF8C6A6-AF7F-4721-9AAF-5E11B5E69078}" sibTransId="{C8994A77-1B7E-4A52-953A-C9B79A85B204}"/>
     <dgm:cxn modelId="{B222FFAB-66F9-4551-B4DC-7A16556CDDE7}" srcId="{91270FDC-1203-4BBA-A003-B3CC6A822230}" destId="{1D2A28CC-C018-494E-91D8-2A5FE2755105}" srcOrd="0" destOrd="0" parTransId="{F9124FD0-6030-45F6-8AFB-D4EF50FEC70E}" sibTransId="{F3EB717F-DDBA-40CC-BF98-4481C4015649}"/>
-    <dgm:cxn modelId="{2AC1F4AD-2187-4039-90C3-B79BBC416586}" type="presOf" srcId="{4F04CEC7-DC8B-4560-8E2B-B3911852707D}" destId="{9DDA44CF-AFC1-4FB1-A1D3-4998FFB8153E}" srcOrd="0" destOrd="0" presId="urn:microsoft.com/office/officeart/2008/layout/RadialCluster"/>
-    <dgm:cxn modelId="{2C5FF6B7-53E6-4138-99A9-EF3E49563EAC}" type="presOf" srcId="{F9124FD0-6030-45F6-8AFB-D4EF50FEC70E}" destId="{B2F0F887-01A4-415A-A0EF-4491EBE4C5FA}" srcOrd="0" destOrd="0" presId="urn:microsoft.com/office/officeart/2008/layout/RadialCluster"/>
-    <dgm:cxn modelId="{55C995E9-00F1-46E6-B421-8BA6D5CA87FB}" type="presOf" srcId="{FC5F6411-3925-4603-B6D7-D2559E120BB5}" destId="{BBE9C405-F17E-41BF-B793-C885455F1821}" srcOrd="0" destOrd="0" presId="urn:microsoft.com/office/officeart/2008/layout/RadialCluster"/>
-    <dgm:cxn modelId="{451B89FA-CBDF-4F3F-9DFF-32E8F2C18277}" type="presOf" srcId="{81B2E965-6C14-4BBC-99C7-DEAA4F319833}" destId="{953DD93E-79C8-4A89-92F6-AE8DFD40B3A9}" srcOrd="0" destOrd="0" presId="urn:microsoft.com/office/officeart/2008/layout/RadialCluster"/>
-    <dgm:cxn modelId="{E282FE97-4E49-4A84-9EAA-1A78E50635DD}" type="presParOf" srcId="{BBE9C405-F17E-41BF-B793-C885455F1821}" destId="{F029771C-D0BA-4CE0-9AC4-84851028A3AC}" srcOrd="0" destOrd="0" presId="urn:microsoft.com/office/officeart/2008/layout/RadialCluster"/>
-    <dgm:cxn modelId="{FCA72C5D-6468-46E5-8240-054B97C1E002}" type="presParOf" srcId="{F029771C-D0BA-4CE0-9AC4-84851028A3AC}" destId="{090F34FE-1B6B-47CD-981D-F44380F2C7CA}" srcOrd="0" destOrd="0" presId="urn:microsoft.com/office/officeart/2008/layout/RadialCluster"/>
-    <dgm:cxn modelId="{52E707D8-B4F3-4ED4-B24D-27BDB848B83B}" type="presParOf" srcId="{F029771C-D0BA-4CE0-9AC4-84851028A3AC}" destId="{B2F0F887-01A4-415A-A0EF-4491EBE4C5FA}" srcOrd="1" destOrd="0" presId="urn:microsoft.com/office/officeart/2008/layout/RadialCluster"/>
-    <dgm:cxn modelId="{0345D9F1-834D-4D60-AF3E-69C584598020}" type="presParOf" srcId="{F029771C-D0BA-4CE0-9AC4-84851028A3AC}" destId="{D24EB08F-50B3-4095-B4FF-8BDF9FB5723C}" srcOrd="2" destOrd="0" presId="urn:microsoft.com/office/officeart/2008/layout/RadialCluster"/>
-    <dgm:cxn modelId="{591A5418-796A-4275-97ED-2E61EB8FD281}" type="presParOf" srcId="{F029771C-D0BA-4CE0-9AC4-84851028A3AC}" destId="{953DD93E-79C8-4A89-92F6-AE8DFD40B3A9}" srcOrd="3" destOrd="0" presId="urn:microsoft.com/office/officeart/2008/layout/RadialCluster"/>
-    <dgm:cxn modelId="{BFFBCCFE-7182-4D51-9046-C440D2834A77}" type="presParOf" srcId="{F029771C-D0BA-4CE0-9AC4-84851028A3AC}" destId="{CA1A17F1-E156-47CF-929D-58EB0E684065}" srcOrd="4" destOrd="0" presId="urn:microsoft.com/office/officeart/2008/layout/RadialCluster"/>
-    <dgm:cxn modelId="{A2F7C814-EE4C-4CA2-B94B-BD6C826AE4AB}" type="presParOf" srcId="{F029771C-D0BA-4CE0-9AC4-84851028A3AC}" destId="{412B3E1F-CF60-4710-96D3-53F2DC45F30B}" srcOrd="5" destOrd="0" presId="urn:microsoft.com/office/officeart/2008/layout/RadialCluster"/>
-    <dgm:cxn modelId="{E3E7C1F9-11A8-4E58-AA9D-827AE438E4CE}" type="presParOf" srcId="{F029771C-D0BA-4CE0-9AC4-84851028A3AC}" destId="{9DDA44CF-AFC1-4FB1-A1D3-4998FFB8153E}" srcOrd="6" destOrd="0" presId="urn:microsoft.com/office/officeart/2008/layout/RadialCluster"/>
+    <dgm:cxn modelId="{27B8540F-BA20-416B-9155-2E019D79F0DE}" type="presOf" srcId="{91270FDC-1203-4BBA-A003-B3CC6A822230}" destId="{090F34FE-1B6B-47CD-981D-F44380F2C7CA}" srcOrd="0" destOrd="0" presId="urn:microsoft.com/office/officeart/2008/layout/RadialCluster"/>
+    <dgm:cxn modelId="{4DDC5280-2CF5-40F0-89FB-A551A3868C76}" type="presOf" srcId="{4F04CEC7-DC8B-4560-8E2B-B3911852707D}" destId="{9DDA44CF-AFC1-4FB1-A1D3-4998FFB8153E}" srcOrd="0" destOrd="0" presId="urn:microsoft.com/office/officeart/2008/layout/RadialCluster"/>
+    <dgm:cxn modelId="{9FA36849-0D39-456B-9150-DA66F01F632A}" srcId="{91270FDC-1203-4BBA-A003-B3CC6A822230}" destId="{4F04CEC7-DC8B-4560-8E2B-B3911852707D}" srcOrd="2" destOrd="0" parTransId="{06EA3455-876B-439B-AF8A-FB2CF364F1BF}" sibTransId="{CC221485-CBB3-46C9-8F18-C91E802DB81F}"/>
+    <dgm:cxn modelId="{69C07114-CF6B-4C8B-A489-5A89C815C06E}" srcId="{91270FDC-1203-4BBA-A003-B3CC6A822230}" destId="{82F8CA0A-BDD1-493F-AE6B-3D3AF7F96945}" srcOrd="1" destOrd="0" parTransId="{81B2E965-6C14-4BBC-99C7-DEAA4F319833}" sibTransId="{6A117451-9D2D-4E35-94AA-D70257E72C61}"/>
+    <dgm:cxn modelId="{22D6D881-6CA2-4B49-916C-EE9FF711FD9D}" type="presOf" srcId="{82F8CA0A-BDD1-493F-AE6B-3D3AF7F96945}" destId="{CA1A17F1-E156-47CF-929D-58EB0E684065}" srcOrd="0" destOrd="0" presId="urn:microsoft.com/office/officeart/2008/layout/RadialCluster"/>
+    <dgm:cxn modelId="{86C1E100-E5AF-4737-BC85-1FAEA876B6CA}" type="presOf" srcId="{F9124FD0-6030-45F6-8AFB-D4EF50FEC70E}" destId="{B2F0F887-01A4-415A-A0EF-4491EBE4C5FA}" srcOrd="0" destOrd="0" presId="urn:microsoft.com/office/officeart/2008/layout/RadialCluster"/>
+    <dgm:cxn modelId="{3A21EDC0-86B1-4DB2-936D-AAB2960870E9}" type="presOf" srcId="{81B2E965-6C14-4BBC-99C7-DEAA4F319833}" destId="{953DD93E-79C8-4A89-92F6-AE8DFD40B3A9}" srcOrd="0" destOrd="0" presId="urn:microsoft.com/office/officeart/2008/layout/RadialCluster"/>
+    <dgm:cxn modelId="{FB4692CE-8993-483D-8CC5-384781E9BC71}" type="presOf" srcId="{06EA3455-876B-439B-AF8A-FB2CF364F1BF}" destId="{412B3E1F-CF60-4710-96D3-53F2DC45F30B}" srcOrd="0" destOrd="0" presId="urn:microsoft.com/office/officeart/2008/layout/RadialCluster"/>
+    <dgm:cxn modelId="{F790138C-7F4C-453F-B493-42C07BBB9280}" type="presOf" srcId="{FC5F6411-3925-4603-B6D7-D2559E120BB5}" destId="{BBE9C405-F17E-41BF-B793-C885455F1821}" srcOrd="0" destOrd="0" presId="urn:microsoft.com/office/officeart/2008/layout/RadialCluster"/>
+    <dgm:cxn modelId="{CFFC8FC4-02B0-4678-AF46-F756C6901277}" type="presOf" srcId="{1D2A28CC-C018-494E-91D8-2A5FE2755105}" destId="{D24EB08F-50B3-4095-B4FF-8BDF9FB5723C}" srcOrd="0" destOrd="0" presId="urn:microsoft.com/office/officeart/2008/layout/RadialCluster"/>
+    <dgm:cxn modelId="{08CB9EFF-B046-41AC-9341-6A62BFC29760}" type="presParOf" srcId="{BBE9C405-F17E-41BF-B793-C885455F1821}" destId="{F029771C-D0BA-4CE0-9AC4-84851028A3AC}" srcOrd="0" destOrd="0" presId="urn:microsoft.com/office/officeart/2008/layout/RadialCluster"/>
+    <dgm:cxn modelId="{8C580AE0-0631-4B17-86C6-2AC54CE39DC4}" type="presParOf" srcId="{F029771C-D0BA-4CE0-9AC4-84851028A3AC}" destId="{090F34FE-1B6B-47CD-981D-F44380F2C7CA}" srcOrd="0" destOrd="0" presId="urn:microsoft.com/office/officeart/2008/layout/RadialCluster"/>
+    <dgm:cxn modelId="{4124E653-5DF9-4771-BE8B-50FB94DD8BD2}" type="presParOf" srcId="{F029771C-D0BA-4CE0-9AC4-84851028A3AC}" destId="{B2F0F887-01A4-415A-A0EF-4491EBE4C5FA}" srcOrd="1" destOrd="0" presId="urn:microsoft.com/office/officeart/2008/layout/RadialCluster"/>
+    <dgm:cxn modelId="{E6C5F734-9CAD-48D9-989C-B5993AE5AEC7}" type="presParOf" srcId="{F029771C-D0BA-4CE0-9AC4-84851028A3AC}" destId="{D24EB08F-50B3-4095-B4FF-8BDF9FB5723C}" srcOrd="2" destOrd="0" presId="urn:microsoft.com/office/officeart/2008/layout/RadialCluster"/>
+    <dgm:cxn modelId="{488F6E1D-6237-42B4-8539-8EF962918F77}" type="presParOf" srcId="{F029771C-D0BA-4CE0-9AC4-84851028A3AC}" destId="{953DD93E-79C8-4A89-92F6-AE8DFD40B3A9}" srcOrd="3" destOrd="0" presId="urn:microsoft.com/office/officeart/2008/layout/RadialCluster"/>
+    <dgm:cxn modelId="{C67EFAC2-C30A-4046-84B0-BE91CC610977}" type="presParOf" srcId="{F029771C-D0BA-4CE0-9AC4-84851028A3AC}" destId="{CA1A17F1-E156-47CF-929D-58EB0E684065}" srcOrd="4" destOrd="0" presId="urn:microsoft.com/office/officeart/2008/layout/RadialCluster"/>
+    <dgm:cxn modelId="{328205BF-3DB6-444D-91AC-23F7F708AAD0}" type="presParOf" srcId="{F029771C-D0BA-4CE0-9AC4-84851028A3AC}" destId="{412B3E1F-CF60-4710-96D3-53F2DC45F30B}" srcOrd="5" destOrd="0" presId="urn:microsoft.com/office/officeart/2008/layout/RadialCluster"/>
+    <dgm:cxn modelId="{D31AA982-9077-4AB2-95ED-C8C14DCBAC6B}" type="presParOf" srcId="{F029771C-D0BA-4CE0-9AC4-84851028A3AC}" destId="{9DDA44CF-AFC1-4FB1-A1D3-4998FFB8153E}" srcOrd="6" destOrd="0" presId="urn:microsoft.com/office/officeart/2008/layout/RadialCluster"/>
   </dgm:cxnLst>
   <dgm:bg/>
   <dgm:whole/>
   <dgm:extLst>
     <a:ext uri="http://schemas.microsoft.com/office/drawing/2008/diagram">
-      <dsp:dataModelExt xmlns:dsp="http://schemas.microsoft.com/office/drawing/2008/diagram" relId="rId16" minVer="http://schemas.openxmlformats.org/drawingml/2006/diagram"/>
+      <dsp:dataModelExt xmlns:dsp="http://schemas.microsoft.com/office/drawing/2008/diagram" relId="rId17" minVer="http://schemas.openxmlformats.org/drawingml/2006/diagram"/>
     </a:ext>
   </dgm:extLst>
 </dgm:dataModel>
@@ -6094,7 +6558,7 @@
         </a:bodyPr>
         <a:lstStyle/>
         <a:p>
-          <a:pPr marL="0" lvl="0" indent="0" algn="ctr" defTabSz="844550">
+          <a:pPr lvl="0" algn="ctr" defTabSz="844550">
             <a:lnSpc>
               <a:spcPct val="90000"/>
             </a:lnSpc>
@@ -6104,7 +6568,6 @@
             <a:spcAft>
               <a:spcPct val="35000"/>
             </a:spcAft>
-            <a:buNone/>
           </a:pPr>
           <a:r>
             <a:rPr lang="en-US" sz="1900" kern="1200"/>
@@ -6227,7 +6690,7 @@
         </a:bodyPr>
         <a:lstStyle/>
         <a:p>
-          <a:pPr marL="0" lvl="0" indent="0" algn="ctr" defTabSz="1066800">
+          <a:pPr lvl="0" algn="ctr" defTabSz="1066800">
             <a:lnSpc>
               <a:spcPct val="90000"/>
             </a:lnSpc>
@@ -6237,7 +6700,6 @@
             <a:spcAft>
               <a:spcPct val="35000"/>
             </a:spcAft>
-            <a:buNone/>
           </a:pPr>
           <a:r>
             <a:rPr lang="en-US" sz="2400" kern="1200"/>
@@ -6360,7 +6822,7 @@
         </a:bodyPr>
         <a:lstStyle/>
         <a:p>
-          <a:pPr marL="0" lvl="0" indent="0" algn="ctr" defTabSz="666750">
+          <a:pPr lvl="0" algn="ctr" defTabSz="666750">
             <a:lnSpc>
               <a:spcPct val="90000"/>
             </a:lnSpc>
@@ -6370,7 +6832,6 @@
             <a:spcAft>
               <a:spcPct val="35000"/>
             </a:spcAft>
-            <a:buNone/>
           </a:pPr>
           <a:r>
             <a:rPr lang="en-US" sz="1500" kern="1200"/>
@@ -6493,7 +6954,7 @@
         </a:bodyPr>
         <a:lstStyle/>
         <a:p>
-          <a:pPr marL="0" lvl="0" indent="0" algn="ctr" defTabSz="711200">
+          <a:pPr lvl="0" algn="ctr" defTabSz="711200">
             <a:lnSpc>
               <a:spcPct val="90000"/>
             </a:lnSpc>
@@ -6503,7 +6964,6 @@
             <a:spcAft>
               <a:spcPct val="35000"/>
             </a:spcAft>
-            <a:buNone/>
           </a:pPr>
           <a:r>
             <a:rPr lang="en-US" sz="1600" kern="1200"/>
@@ -10918,10 +11378,6 @@
 </file>
 
 <file path=customXml/item1.xml><?xml version="1.0" encoding="utf-8"?>
-<b:Sources xmlns:b="http://schemas.openxmlformats.org/officeDocument/2006/bibliography" xmlns="http://schemas.openxmlformats.org/officeDocument/2006/bibliography" SelectedStyle="\APASixthEditionOfficeOnline.xsl" StyleName="APA" Version="6"/>
-</file>
-
-<file path=customXml/item2.xml><?xml version="1.0" encoding="utf-8"?>
 <s:customData xmlns="http://www.wps.cn/officeDocument/2013/wpsCustomData" xmlns:s="http://www.wps.cn/officeDocument/2013/wpsCustomData">
   <customSectProps>
     <customSectPr/>
@@ -10934,18 +11390,22 @@
 </s:customData>
 </file>
 
+<file path=customXml/item2.xml><?xml version="1.0" encoding="utf-8"?>
+<b:Sources xmlns:b="http://schemas.openxmlformats.org/officeDocument/2006/bibliography" xmlns="http://schemas.openxmlformats.org/officeDocument/2006/bibliography" SelectedStyle="\APASixthEditionOfficeOnline.xsl" StyleName="APA" Version="6"/>
+</file>
+
 <file path=customXml/itemProps1.xml><?xml version="1.0" encoding="utf-8"?>
-<ds:datastoreItem xmlns:ds="http://schemas.openxmlformats.org/officeDocument/2006/customXml" ds:itemID="{51AE3CE2-68F4-4D90-9BF4-DAC3ECF96063}">
+<ds:datastoreItem xmlns:ds="http://schemas.openxmlformats.org/officeDocument/2006/customXml" ds:itemID="{B1977F7D-205B-4081-913C-38D41E755F92}">
   <ds:schemaRefs>
-    <ds:schemaRef ds:uri="http://schemas.openxmlformats.org/officeDocument/2006/bibliography"/>
+    <ds:schemaRef ds:uri="http://www.wps.cn/officeDocument/2013/wpsCustomData"/>
   </ds:schemaRefs>
 </ds:datastoreItem>
 </file>
 
 <file path=customXml/itemProps2.xml><?xml version="1.0" encoding="utf-8"?>
-<ds:datastoreItem xmlns:ds="http://schemas.openxmlformats.org/officeDocument/2006/customXml" ds:itemID="{B1977F7D-205B-4081-913C-38D41E755F92}">
+<ds:datastoreItem xmlns:ds="http://schemas.openxmlformats.org/officeDocument/2006/customXml" ds:itemID="{26188D72-A691-4785-B07B-132C1E05D931}">
   <ds:schemaRefs>
-    <ds:schemaRef ds:uri="http://www.wps.cn/officeDocument/2013/wpsCustomData"/>
+    <ds:schemaRef ds:uri="http://schemas.openxmlformats.org/officeDocument/2006/bibliography"/>
   </ds:schemaRefs>
 </ds:datastoreItem>
 </file>
</xml_diff>